<commit_message>
Updating lab manual and accompanying code to final version for //build/
</commit_message>
<xml_diff>
--- a/Build Quick Start Challenge for R Tools for Visual Studio.docx
+++ b/Build Quick Start Challenge for R Tools for Visual Studio.docx
@@ -1,6 +1,6 @@
 
 <file path=word/document.xml><?xml version="1.0" encoding="utf-8"?>
-<w:document xmlns:wpc="http://schemas.microsoft.com/office/word/2010/wordprocessingCanvas" xmlns:cx="http://schemas.microsoft.com/office/drawing/2014/chartex" xmlns:cx1="http://schemas.microsoft.com/office/drawing/2015/9/8/chartex" xmlns:cx2="http://schemas.microsoft.com/office/drawing/2015/10/21/chartex" xmlns:cx3="http://schemas.microsoft.com/office/drawing/2016/5/9/chartex" xmlns:cx4="http://schemas.microsoft.com/office/drawing/2016/5/10/chartex" xmlns:cx5="http://schemas.microsoft.com/office/drawing/2016/5/11/chartex" xmlns:cx6="http://schemas.microsoft.com/office/drawing/2016/5/12/chartex" xmlns:cx7="http://schemas.microsoft.com/office/drawing/2016/5/13/chartex" xmlns:cx8="http://schemas.microsoft.com/office/drawing/2016/5/14/chartex" xmlns:mc="http://schemas.openxmlformats.org/markup-compatibility/2006" xmlns:o="urn:schemas-microsoft-com:office:office" xmlns:r="http://schemas.openxmlformats.org/officeDocument/2006/relationships" xmlns:m="http://schemas.openxmlformats.org/officeDocument/2006/math" xmlns:v="urn:schemas-microsoft-com:vml" xmlns:wp14="http://schemas.microsoft.com/office/word/2010/wordprocessingDrawing" xmlns:wp="http://schemas.openxmlformats.org/drawingml/2006/wordprocessingDrawing" xmlns:w10="urn:schemas-microsoft-com:office:word" xmlns:w="http://schemas.openxmlformats.org/wordprocessingml/2006/main" xmlns:w14="http://schemas.microsoft.com/office/word/2010/wordml" xmlns:w15="http://schemas.microsoft.com/office/word/2012/wordml" xmlns:w16se="http://schemas.microsoft.com/office/word/2015/wordml/symex" xmlns:wpg="http://schemas.microsoft.com/office/word/2010/wordprocessingGroup" xmlns:wpi="http://schemas.microsoft.com/office/word/2010/wordprocessingInk" xmlns:wne="http://schemas.microsoft.com/office/word/2006/wordml" xmlns:wps="http://schemas.microsoft.com/office/word/2010/wordprocessingShape" mc:Ignorable="w14 w15 w16se wp14">
+<w:document xmlns:wpc="http://schemas.microsoft.com/office/word/2010/wordprocessingCanvas" xmlns:cx="http://schemas.microsoft.com/office/drawing/2014/chartex" xmlns:cx1="http://schemas.microsoft.com/office/drawing/2015/9/8/chartex" xmlns:cx2="http://schemas.microsoft.com/office/drawing/2015/10/21/chartex" xmlns:cx3="http://schemas.microsoft.com/office/drawing/2016/5/9/chartex" xmlns:cx4="http://schemas.microsoft.com/office/drawing/2016/5/10/chartex" xmlns:cx5="http://schemas.microsoft.com/office/drawing/2016/5/11/chartex" xmlns:mc="http://schemas.openxmlformats.org/markup-compatibility/2006" xmlns:o="urn:schemas-microsoft-com:office:office" xmlns:r="http://schemas.openxmlformats.org/officeDocument/2006/relationships" xmlns:m="http://schemas.openxmlformats.org/officeDocument/2006/math" xmlns:v="urn:schemas-microsoft-com:vml" xmlns:wp14="http://schemas.microsoft.com/office/word/2010/wordprocessingDrawing" xmlns:wp="http://schemas.openxmlformats.org/drawingml/2006/wordprocessingDrawing" xmlns:w10="urn:schemas-microsoft-com:office:word" xmlns:w="http://schemas.openxmlformats.org/wordprocessingml/2006/main" xmlns:w14="http://schemas.microsoft.com/office/word/2010/wordml" xmlns:w15="http://schemas.microsoft.com/office/word/2012/wordml" xmlns:w16se="http://schemas.microsoft.com/office/word/2015/wordml/symex" xmlns:wpg="http://schemas.microsoft.com/office/word/2010/wordprocessingGroup" xmlns:wpi="http://schemas.microsoft.com/office/word/2010/wordprocessingInk" xmlns:wne="http://schemas.microsoft.com/office/word/2006/wordml" xmlns:wps="http://schemas.microsoft.com/office/word/2010/wordprocessingShape" mc:Ignorable="w14 w15 w16se wp14">
   <w:body>
     <w:p>
       <w:pPr>
@@ -808,19 +808,3982 @@
       </w:r>
     </w:p>
     <w:p>
+      <w:pPr>
+        <w:pStyle w:val="Heading2"/>
+      </w:pPr>
+      <w:r>
+        <w:t>Building the Shiny Application</w:t>
+      </w:r>
+    </w:p>
+    <w:p>
+      <w:r>
+        <w:t xml:space="preserve">Shiny is a web application framework for R. You write R code, and Shiny takes care of generating the HTML, CSS and Javascript for your application. Shiny is a </w:t>
+      </w:r>
+      <w:r>
+        <w:rPr>
+          <w:i/>
+        </w:rPr>
+        <w:t>reactive</w:t>
+      </w:r>
+      <w:r>
+        <w:t xml:space="preserve"> framework, which requires understanding of the reactive programming model. Here’s a </w:t>
+      </w:r>
+      <w:hyperlink r:id="rId15" w:history="1">
+        <w:r>
+          <w:rPr>
+            <w:rStyle w:val="Hyperlink"/>
+          </w:rPr>
+          <w:t>great ov</w:t>
+        </w:r>
+        <w:r>
+          <w:rPr>
+            <w:rStyle w:val="Hyperlink"/>
+          </w:rPr>
+          <w:t>e</w:t>
+        </w:r>
+        <w:r>
+          <w:rPr>
+            <w:rStyle w:val="Hyperlink"/>
+          </w:rPr>
+          <w:t>rview</w:t>
+        </w:r>
+      </w:hyperlink>
+      <w:r>
+        <w:t>. For the purposes of this lab, we’ll be looking at a small subset of what Shiny has to offer. But it will give you enough to get started, and provide you with a solid platform for further experimentation.</w:t>
+      </w:r>
+    </w:p>
+    <w:p>
+      <w:r>
+        <w:t xml:space="preserve">Begin by running the Shiny application in the </w:t>
+      </w:r>
+      <w:r>
+        <w:rPr>
+          <w:b/>
+        </w:rPr>
+        <w:t xml:space="preserve">app </w:t>
+      </w:r>
+      <w:r>
+        <w:t xml:space="preserve">directory of the </w:t>
+      </w:r>
+      <w:r>
+        <w:rPr>
+          <w:b/>
+        </w:rPr>
+        <w:t xml:space="preserve">Starter </w:t>
+      </w:r>
+      <w:r>
+        <w:t xml:space="preserve">project. Just like you did in the solution, make sure that you right-click on the </w:t>
+      </w:r>
+      <w:r>
+        <w:rPr>
+          <w:b/>
+        </w:rPr>
+        <w:t>app</w:t>
+      </w:r>
+      <w:r>
+        <w:t xml:space="preserve"> directory under Starter and run the </w:t>
+      </w:r>
+      <w:r>
+        <w:rPr>
+          <w:b/>
+        </w:rPr>
+        <w:t>Set Working Directory Here</w:t>
+      </w:r>
+      <w:r>
+        <w:t xml:space="preserve"> command to make sure that we run the correct version of the app.</w:t>
+      </w:r>
+      <w:r>
+        <w:t xml:space="preserve"> </w:t>
+      </w:r>
+    </w:p>
+    <w:p>
+      <w:r>
+        <w:rPr>
+          <w:highlight w:val="yellow"/>
+        </w:rPr>
+        <w:t>Note:</w:t>
+      </w:r>
+      <w:r>
+        <w:rPr>
+          <w:highlight w:val="yellow"/>
+        </w:rPr>
+        <w:t xml:space="preserve"> </w:t>
+      </w:r>
+      <w:r>
+        <w:rPr>
+          <w:highlight w:val="yellow"/>
+        </w:rPr>
+        <w:t>I</w:t>
+      </w:r>
+      <w:r>
+        <w:rPr>
+          <w:highlight w:val="yellow"/>
+        </w:rPr>
+        <w:t xml:space="preserve">f the Shiny solution is still running in RTVS at this point, make sure you stop execution first. You can do this by clicking on the </w:t>
+      </w:r>
+      <w:r>
+        <w:rPr>
+          <w:b/>
+          <w:highlight w:val="yellow"/>
+        </w:rPr>
+        <w:t>Stop Shiny App</w:t>
+      </w:r>
+      <w:r>
+        <w:rPr>
+          <w:highlight w:val="yellow"/>
+        </w:rPr>
+        <w:t xml:space="preserve"> toolbar button in Visual Studio.</w:t>
+      </w:r>
+    </w:p>
+    <w:p>
+      <w:r>
+        <w:rPr>
+          <w:noProof/>
+        </w:rPr>
+        <w:drawing>
+          <wp:inline distT="0" distB="0" distL="0" distR="0">
+            <wp:extent cx="3854450" cy="269051"/>
+            <wp:effectExtent l="0" t="0" r="0" b="0"/>
+            <wp:docPr id="2" name="Picture 2"/>
+            <wp:cNvGraphicFramePr>
+              <a:graphicFrameLocks xmlns:a="http://schemas.openxmlformats.org/drawingml/2006/main" noChangeAspect="1"/>
+            </wp:cNvGraphicFramePr>
+            <a:graphic xmlns:a="http://schemas.openxmlformats.org/drawingml/2006/main">
+              <a:graphicData uri="http://schemas.openxmlformats.org/drawingml/2006/picture">
+                <pic:pic xmlns:pic="http://schemas.openxmlformats.org/drawingml/2006/picture">
+                  <pic:nvPicPr>
+                    <pic:cNvPr id="0" name="Picture 1"/>
+                    <pic:cNvPicPr>
+                      <a:picLocks noChangeAspect="1" noChangeArrowheads="1"/>
+                    </pic:cNvPicPr>
+                  </pic:nvPicPr>
+                  <pic:blipFill>
+                    <a:blip r:embed="rId16">
+                      <a:extLst>
+                        <a:ext uri="{28A0092B-C50C-407E-A947-70E740481C1C}">
+                          <a14:useLocalDpi xmlns:a14="http://schemas.microsoft.com/office/drawing/2010/main" val="0"/>
+                        </a:ext>
+                      </a:extLst>
+                    </a:blip>
+                    <a:srcRect/>
+                    <a:stretch>
+                      <a:fillRect/>
+                    </a:stretch>
+                  </pic:blipFill>
+                  <pic:spPr bwMode="auto">
+                    <a:xfrm>
+                      <a:off x="0" y="0"/>
+                      <a:ext cx="4061734" cy="283520"/>
+                    </a:xfrm>
+                    <a:prstGeom prst="rect">
+                      <a:avLst/>
+                    </a:prstGeom>
+                    <a:noFill/>
+                    <a:ln>
+                      <a:noFill/>
+                    </a:ln>
+                  </pic:spPr>
+                </pic:pic>
+              </a:graphicData>
+            </a:graphic>
+          </wp:inline>
+        </w:drawing>
+      </w:r>
+    </w:p>
+    <w:p>
+      <w:r>
+        <w:t xml:space="preserve">When you run the Starter app, you’ll </w:t>
+      </w:r>
+      <w:r>
+        <w:t xml:space="preserve">see the default browser open, with a web page </w:t>
+      </w:r>
+      <w:r>
+        <w:t>that has a button that you can click on:</w:t>
+      </w:r>
+    </w:p>
+    <w:p>
+      <w:r>
+        <w:rPr>
+          <w:noProof/>
+        </w:rPr>
+        <w:drawing>
+          <wp:inline distT="0" distB="0" distL="0" distR="0" wp14:anchorId="5F2DC05E" wp14:editId="7E6FE54E">
+            <wp:extent cx="3783360" cy="1225550"/>
+            <wp:effectExtent l="0" t="0" r="7620" b="0"/>
+            <wp:docPr id="6" name="Picture 6"/>
+            <wp:cNvGraphicFramePr>
+              <a:graphicFrameLocks xmlns:a="http://schemas.openxmlformats.org/drawingml/2006/main" noChangeAspect="1"/>
+            </wp:cNvGraphicFramePr>
+            <a:graphic xmlns:a="http://schemas.openxmlformats.org/drawingml/2006/main">
+              <a:graphicData uri="http://schemas.openxmlformats.org/drawingml/2006/picture">
+                <pic:pic xmlns:pic="http://schemas.openxmlformats.org/drawingml/2006/picture">
+                  <pic:nvPicPr>
+                    <pic:cNvPr id="1" name=""/>
+                    <pic:cNvPicPr/>
+                  </pic:nvPicPr>
+                  <pic:blipFill>
+                    <a:blip r:embed="rId17"/>
+                    <a:stretch>
+                      <a:fillRect/>
+                    </a:stretch>
+                  </pic:blipFill>
+                  <pic:spPr>
+                    <a:xfrm>
+                      <a:off x="0" y="0"/>
+                      <a:ext cx="3805694" cy="1232785"/>
+                    </a:xfrm>
+                    <a:prstGeom prst="rect">
+                      <a:avLst/>
+                    </a:prstGeom>
+                  </pic:spPr>
+                </pic:pic>
+              </a:graphicData>
+            </a:graphic>
+          </wp:inline>
+        </w:drawing>
+      </w:r>
+    </w:p>
+    <w:p>
+      <w:r>
+        <w:t>When you click on the button, you should see Hello, World sh</w:t>
+      </w:r>
+      <w:r>
+        <w:t>ow up in the Interactive Window.</w:t>
+      </w:r>
+    </w:p>
+    <w:p>
+      <w:r>
+        <w:t xml:space="preserve">Your Shiny application lives in two different files. The first, </w:t>
+      </w:r>
+      <w:r>
+        <w:rPr>
+          <w:b/>
+        </w:rPr>
+        <w:t>ui.R</w:t>
+      </w:r>
+      <w:r>
+        <w:t xml:space="preserve"> defines the layout</w:t>
+      </w:r>
+      <w:r>
+        <w:t xml:space="preserve"> of the UI elements of your app. Below, you’ll see that there is a function, </w:t>
+      </w:r>
+      <w:r>
+        <w:rPr>
+          <w:b/>
+        </w:rPr>
+        <w:t>actionButton</w:t>
+      </w:r>
+      <w:r>
+        <w:t xml:space="preserve">, </w:t>
+      </w:r>
+      <w:r>
+        <w:t xml:space="preserve">that creates the “Say Hello” button </w:t>
+      </w:r>
+      <w:r>
+        <w:t xml:space="preserve">(id == go) </w:t>
+      </w:r>
+      <w:r>
+        <w:t>that you see in the page.</w:t>
+      </w:r>
+    </w:p>
+    <w:p>
+      <w:r>
+        <w:rPr>
+          <w:noProof/>
+        </w:rPr>
+        <w:lastRenderedPageBreak/>
+        <w:drawing>
+          <wp:inline distT="0" distB="0" distL="0" distR="0" wp14:anchorId="59994BCB" wp14:editId="265E9FC4">
+            <wp:extent cx="5257800" cy="2556437"/>
+            <wp:effectExtent l="0" t="0" r="0" b="0"/>
+            <wp:docPr id="7" name="Picture 7"/>
+            <wp:cNvGraphicFramePr>
+              <a:graphicFrameLocks xmlns:a="http://schemas.openxmlformats.org/drawingml/2006/main" noChangeAspect="1"/>
+            </wp:cNvGraphicFramePr>
+            <a:graphic xmlns:a="http://schemas.openxmlformats.org/drawingml/2006/main">
+              <a:graphicData uri="http://schemas.openxmlformats.org/drawingml/2006/picture">
+                <pic:pic xmlns:pic="http://schemas.openxmlformats.org/drawingml/2006/picture">
+                  <pic:nvPicPr>
+                    <pic:cNvPr id="1" name=""/>
+                    <pic:cNvPicPr/>
+                  </pic:nvPicPr>
+                  <pic:blipFill>
+                    <a:blip r:embed="rId18"/>
+                    <a:stretch>
+                      <a:fillRect/>
+                    </a:stretch>
+                  </pic:blipFill>
+                  <pic:spPr>
+                    <a:xfrm>
+                      <a:off x="0" y="0"/>
+                      <a:ext cx="5278830" cy="2566662"/>
+                    </a:xfrm>
+                    <a:prstGeom prst="rect">
+                      <a:avLst/>
+                    </a:prstGeom>
+                  </pic:spPr>
+                </pic:pic>
+              </a:graphicData>
+            </a:graphic>
+          </wp:inline>
+        </w:drawing>
+      </w:r>
+    </w:p>
+    <w:p>
+      <w:r>
+        <w:t xml:space="preserve">The code that is invoked in response to the click lives in </w:t>
+      </w:r>
+      <w:r>
+        <w:rPr>
+          <w:b/>
+        </w:rPr>
+        <w:t>server.R</w:t>
+      </w:r>
+      <w:r>
+        <w:t xml:space="preserve">. The </w:t>
+      </w:r>
+      <w:r>
+        <w:rPr>
+          <w:b/>
+        </w:rPr>
+        <w:t>observeEvent</w:t>
+      </w:r>
+      <w:r>
+        <w:t xml:space="preserve">() function registers a function that is invoked in response to the user clicking on the button with the </w:t>
+      </w:r>
+      <w:r>
+        <w:rPr>
+          <w:b/>
+        </w:rPr>
+        <w:t xml:space="preserve">id </w:t>
+      </w:r>
+      <w:r>
+        <w:t xml:space="preserve">== go. </w:t>
+      </w:r>
+    </w:p>
+    <w:p>
+      <w:pPr>
+        <w:rPr>
+          <w:b/>
+        </w:rPr>
+      </w:pPr>
+      <w:r>
+        <w:rPr>
+          <w:noProof/>
+        </w:rPr>
+        <w:drawing>
+          <wp:inline distT="0" distB="0" distL="0" distR="0" wp14:anchorId="35784559" wp14:editId="6B3AC969">
+            <wp:extent cx="3530600" cy="1837109"/>
+            <wp:effectExtent l="0" t="0" r="0" b="0"/>
+            <wp:docPr id="8" name="Picture 8"/>
+            <wp:cNvGraphicFramePr>
+              <a:graphicFrameLocks xmlns:a="http://schemas.openxmlformats.org/drawingml/2006/main" noChangeAspect="1"/>
+            </wp:cNvGraphicFramePr>
+            <a:graphic xmlns:a="http://schemas.openxmlformats.org/drawingml/2006/main">
+              <a:graphicData uri="http://schemas.openxmlformats.org/drawingml/2006/picture">
+                <pic:pic xmlns:pic="http://schemas.openxmlformats.org/drawingml/2006/picture">
+                  <pic:nvPicPr>
+                    <pic:cNvPr id="1" name=""/>
+                    <pic:cNvPicPr/>
+                  </pic:nvPicPr>
+                  <pic:blipFill>
+                    <a:blip r:embed="rId19"/>
+                    <a:stretch>
+                      <a:fillRect/>
+                    </a:stretch>
+                  </pic:blipFill>
+                  <pic:spPr>
+                    <a:xfrm>
+                      <a:off x="0" y="0"/>
+                      <a:ext cx="3558623" cy="1851690"/>
+                    </a:xfrm>
+                    <a:prstGeom prst="rect">
+                      <a:avLst/>
+                    </a:prstGeom>
+                  </pic:spPr>
+                </pic:pic>
+              </a:graphicData>
+            </a:graphic>
+          </wp:inline>
+        </w:drawing>
+      </w:r>
+    </w:p>
+    <w:p>
+      <w:r>
+        <w:t xml:space="preserve">Let’s begin by modifying </w:t>
+      </w:r>
+      <w:r>
+        <w:rPr>
+          <w:b/>
+        </w:rPr>
+        <w:t>ui.R</w:t>
+      </w:r>
+      <w:r>
+        <w:t xml:space="preserve"> to include UI elements necessary for our application. We’</w:t>
+      </w:r>
+      <w:r>
+        <w:t xml:space="preserve">ll need </w:t>
+      </w:r>
+      <w:r>
+        <w:t>placeholder</w:t>
+      </w:r>
+      <w:r>
+        <w:t>s</w:t>
+      </w:r>
+      <w:r>
+        <w:t xml:space="preserve"> for:</w:t>
+      </w:r>
+    </w:p>
+    <w:p>
+      <w:pPr>
+        <w:pStyle w:val="ListParagraph"/>
+        <w:numPr>
+          <w:ilvl w:val="0"/>
+          <w:numId w:val="5"/>
+        </w:numPr>
+      </w:pPr>
+      <w:r>
+        <w:t xml:space="preserve">The grid (supplied by the </w:t>
+      </w:r>
+      <w:hyperlink r:id="rId20" w:history="1">
+        <w:r>
+          <w:rPr>
+            <w:rStyle w:val="Hyperlink"/>
+          </w:rPr>
+          <w:t>rHandsontable library</w:t>
+        </w:r>
+      </w:hyperlink>
+      <w:r>
+        <w:t>) that contains the portfolio of stocks</w:t>
+      </w:r>
+    </w:p>
+    <w:p>
+      <w:pPr>
+        <w:pStyle w:val="ListParagraph"/>
+        <w:numPr>
+          <w:ilvl w:val="0"/>
+          <w:numId w:val="5"/>
+        </w:numPr>
+      </w:pPr>
+      <w:r>
+        <w:t xml:space="preserve">The chart (supplied by the </w:t>
+      </w:r>
+      <w:hyperlink r:id="rId21" w:history="1">
+        <w:r>
+          <w:rPr>
+            <w:rStyle w:val="Hyperlink"/>
+          </w:rPr>
+          <w:t>highcharter library</w:t>
+        </w:r>
+      </w:hyperlink>
+      <w:r>
+        <w:t>) that contains the comparison plot</w:t>
+      </w:r>
+    </w:p>
+    <w:p>
+      <w:r>
+        <w:t xml:space="preserve">Replace the </w:t>
+      </w:r>
+      <w:r>
+        <w:rPr>
+          <w:b/>
+        </w:rPr>
+        <w:t>fluidRow()</w:t>
+      </w:r>
+      <w:r>
+        <w:t xml:space="preserve"> function call </w:t>
+      </w:r>
+      <w:r>
+        <w:t xml:space="preserve">in </w:t>
+      </w:r>
+      <w:r>
+        <w:rPr>
+          <w:b/>
+        </w:rPr>
+        <w:t>ui.R</w:t>
+      </w:r>
+      <w:r>
+        <w:t xml:space="preserve"> </w:t>
+      </w:r>
+      <w:r>
+        <w:t>with</w:t>
+      </w:r>
+      <w:r>
+        <w:t xml:space="preserve"> this code:</w:t>
+      </w:r>
+    </w:p>
+    <w:p>
+      <w:pPr>
+        <w:autoSpaceDE w:val="0"/>
+        <w:autoSpaceDN w:val="0"/>
+        <w:adjustRightInd w:val="0"/>
+        <w:spacing w:after="0" w:line="240" w:lineRule="auto"/>
+        <w:rPr>
+          <w:rFonts w:ascii="Consolas" w:hAnsi="Consolas" w:cs="Consolas"/>
+          <w:color w:val="000000"/>
+          <w:sz w:val="19"/>
+          <w:szCs w:val="19"/>
+        </w:rPr>
+      </w:pPr>
+      <w:r>
+        <w:rPr>
+          <w:rFonts w:ascii="Consolas" w:hAnsi="Consolas" w:cs="Consolas"/>
+          <w:color w:val="000000"/>
+          <w:sz w:val="19"/>
+          <w:szCs w:val="19"/>
+        </w:rPr>
+        <w:t xml:space="preserve">        fluidRow(</w:t>
+      </w:r>
+    </w:p>
+    <w:p>
+      <w:pPr>
+        <w:autoSpaceDE w:val="0"/>
+        <w:autoSpaceDN w:val="0"/>
+        <w:adjustRightInd w:val="0"/>
+        <w:spacing w:after="0" w:line="240" w:lineRule="auto"/>
+        <w:rPr>
+          <w:rFonts w:ascii="Consolas" w:hAnsi="Consolas" w:cs="Consolas"/>
+          <w:color w:val="000000"/>
+          <w:sz w:val="19"/>
+          <w:szCs w:val="19"/>
+        </w:rPr>
+      </w:pPr>
+      <w:r>
+        <w:rPr>
+          <w:rFonts w:ascii="Consolas" w:hAnsi="Consolas" w:cs="Consolas"/>
+          <w:color w:val="000000"/>
+          <w:sz w:val="19"/>
+          <w:szCs w:val="19"/>
+        </w:rPr>
+        <w:t xml:space="preserve">            column(width = 3, class = </w:t>
+      </w:r>
+      <w:r>
+        <w:rPr>
+          <w:rFonts w:ascii="Consolas" w:hAnsi="Consolas" w:cs="Consolas"/>
+          <w:color w:val="A31515"/>
+          <w:sz w:val="19"/>
+          <w:szCs w:val="19"/>
+        </w:rPr>
+        <w:t>"panel"</w:t>
+      </w:r>
+      <w:r>
+        <w:rPr>
+          <w:rFonts w:ascii="Consolas" w:hAnsi="Consolas" w:cs="Consolas"/>
+          <w:color w:val="000000"/>
+          <w:sz w:val="19"/>
+          <w:szCs w:val="19"/>
+        </w:rPr>
+        <w:t>,</w:t>
+      </w:r>
+    </w:p>
+    <w:p>
+      <w:pPr>
+        <w:autoSpaceDE w:val="0"/>
+        <w:autoSpaceDN w:val="0"/>
+        <w:adjustRightInd w:val="0"/>
+        <w:spacing w:after="0" w:line="240" w:lineRule="auto"/>
+        <w:rPr>
+          <w:rFonts w:ascii="Consolas" w:hAnsi="Consolas" w:cs="Consolas"/>
+          <w:color w:val="000000"/>
+          <w:sz w:val="19"/>
+          <w:szCs w:val="19"/>
+        </w:rPr>
+      </w:pPr>
+      <w:r>
+        <w:rPr>
+          <w:rFonts w:ascii="Consolas" w:hAnsi="Consolas" w:cs="Consolas"/>
+          <w:color w:val="000000"/>
+          <w:sz w:val="19"/>
+          <w:szCs w:val="19"/>
+        </w:rPr>
+        <w:t xml:space="preserve">                actionButton(</w:t>
+      </w:r>
+      <w:r>
+        <w:rPr>
+          <w:rFonts w:ascii="Consolas" w:hAnsi="Consolas" w:cs="Consolas"/>
+          <w:color w:val="A31515"/>
+          <w:sz w:val="19"/>
+          <w:szCs w:val="19"/>
+        </w:rPr>
+        <w:t>"go"</w:t>
+      </w:r>
+      <w:r>
+        <w:rPr>
+          <w:rFonts w:ascii="Consolas" w:hAnsi="Consolas" w:cs="Consolas"/>
+          <w:color w:val="000000"/>
+          <w:sz w:val="19"/>
+          <w:szCs w:val="19"/>
+        </w:rPr>
+        <w:t xml:space="preserve">, label = </w:t>
+      </w:r>
+      <w:r>
+        <w:rPr>
+          <w:rFonts w:ascii="Consolas" w:hAnsi="Consolas" w:cs="Consolas"/>
+          <w:color w:val="A31515"/>
+          <w:sz w:val="19"/>
+          <w:szCs w:val="19"/>
+        </w:rPr>
+        <w:t>"Plot returns vs. QQQ"</w:t>
+      </w:r>
+      <w:r>
+        <w:rPr>
+          <w:rFonts w:ascii="Consolas" w:hAnsi="Consolas" w:cs="Consolas"/>
+          <w:color w:val="000000"/>
+          <w:sz w:val="19"/>
+          <w:szCs w:val="19"/>
+        </w:rPr>
+        <w:t>),</w:t>
+      </w:r>
+    </w:p>
+    <w:p>
+      <w:pPr>
+        <w:autoSpaceDE w:val="0"/>
+        <w:autoSpaceDN w:val="0"/>
+        <w:adjustRightInd w:val="0"/>
+        <w:spacing w:after="0" w:line="240" w:lineRule="auto"/>
+        <w:rPr>
+          <w:rFonts w:ascii="Consolas" w:hAnsi="Consolas" w:cs="Consolas"/>
+          <w:color w:val="000000"/>
+          <w:sz w:val="19"/>
+          <w:szCs w:val="19"/>
+        </w:rPr>
+      </w:pPr>
+      <w:r>
+        <w:rPr>
+          <w:rFonts w:ascii="Consolas" w:hAnsi="Consolas" w:cs="Consolas"/>
+          <w:color w:val="000000"/>
+          <w:sz w:val="19"/>
+          <w:szCs w:val="19"/>
+        </w:rPr>
+        <w:t xml:space="preserve">                rHandsontableOutput(</w:t>
+      </w:r>
+      <w:r>
+        <w:rPr>
+          <w:rFonts w:ascii="Consolas" w:hAnsi="Consolas" w:cs="Consolas"/>
+          <w:color w:val="A31515"/>
+          <w:sz w:val="19"/>
+          <w:szCs w:val="19"/>
+        </w:rPr>
+        <w:t>"hot"</w:t>
+      </w:r>
+      <w:r>
+        <w:rPr>
+          <w:rFonts w:ascii="Consolas" w:hAnsi="Consolas" w:cs="Consolas"/>
+          <w:color w:val="000000"/>
+          <w:sz w:val="19"/>
+          <w:szCs w:val="19"/>
+        </w:rPr>
+        <w:t>)</w:t>
+      </w:r>
+    </w:p>
+    <w:p>
+      <w:pPr>
+        <w:autoSpaceDE w:val="0"/>
+        <w:autoSpaceDN w:val="0"/>
+        <w:adjustRightInd w:val="0"/>
+        <w:spacing w:after="0" w:line="240" w:lineRule="auto"/>
+        <w:rPr>
+          <w:rFonts w:ascii="Consolas" w:hAnsi="Consolas" w:cs="Consolas"/>
+          <w:color w:val="000000"/>
+          <w:sz w:val="19"/>
+          <w:szCs w:val="19"/>
+        </w:rPr>
+      </w:pPr>
+      <w:r>
+        <w:rPr>
+          <w:rFonts w:ascii="Consolas" w:hAnsi="Consolas" w:cs="Consolas"/>
+          <w:color w:val="000000"/>
+          <w:sz w:val="19"/>
+          <w:szCs w:val="19"/>
+        </w:rPr>
+        <w:t xml:space="preserve">            ),</w:t>
+      </w:r>
+    </w:p>
+    <w:p>
+      <w:pPr>
+        <w:autoSpaceDE w:val="0"/>
+        <w:autoSpaceDN w:val="0"/>
+        <w:adjustRightInd w:val="0"/>
+        <w:spacing w:after="0" w:line="240" w:lineRule="auto"/>
+        <w:rPr>
+          <w:rFonts w:ascii="Consolas" w:hAnsi="Consolas" w:cs="Consolas"/>
+          <w:color w:val="000000"/>
+          <w:sz w:val="19"/>
+          <w:szCs w:val="19"/>
+        </w:rPr>
+      </w:pPr>
+      <w:r>
+        <w:rPr>
+          <w:rFonts w:ascii="Consolas" w:hAnsi="Consolas" w:cs="Consolas"/>
+          <w:color w:val="000000"/>
+          <w:sz w:val="19"/>
+          <w:szCs w:val="19"/>
+        </w:rPr>
+        <w:t xml:space="preserve">            column(width = 9,</w:t>
+      </w:r>
+    </w:p>
+    <w:p>
+      <w:pPr>
+        <w:autoSpaceDE w:val="0"/>
+        <w:autoSpaceDN w:val="0"/>
+        <w:adjustRightInd w:val="0"/>
+        <w:spacing w:after="0" w:line="240" w:lineRule="auto"/>
+        <w:rPr>
+          <w:rFonts w:ascii="Consolas" w:hAnsi="Consolas" w:cs="Consolas"/>
+          <w:color w:val="000000"/>
+          <w:sz w:val="19"/>
+          <w:szCs w:val="19"/>
+        </w:rPr>
+      </w:pPr>
+      <w:r>
+        <w:rPr>
+          <w:rFonts w:ascii="Consolas" w:hAnsi="Consolas" w:cs="Consolas"/>
+          <w:color w:val="000000"/>
+          <w:sz w:val="19"/>
+          <w:szCs w:val="19"/>
+        </w:rPr>
+        <w:t xml:space="preserve">                highchartOutput(</w:t>
+      </w:r>
+      <w:r>
+        <w:rPr>
+          <w:rFonts w:ascii="Consolas" w:hAnsi="Consolas" w:cs="Consolas"/>
+          <w:color w:val="A31515"/>
+          <w:sz w:val="19"/>
+          <w:szCs w:val="19"/>
+        </w:rPr>
+        <w:t>"chart"</w:t>
+      </w:r>
+      <w:r>
+        <w:rPr>
+          <w:rFonts w:ascii="Consolas" w:hAnsi="Consolas" w:cs="Consolas"/>
+          <w:color w:val="000000"/>
+          <w:sz w:val="19"/>
+          <w:szCs w:val="19"/>
+        </w:rPr>
+        <w:t xml:space="preserve">, height = </w:t>
+      </w:r>
+      <w:r>
+        <w:rPr>
+          <w:rFonts w:ascii="Consolas" w:hAnsi="Consolas" w:cs="Consolas"/>
+          <w:color w:val="A31515"/>
+          <w:sz w:val="19"/>
+          <w:szCs w:val="19"/>
+        </w:rPr>
+        <w:t>"700px"</w:t>
+      </w:r>
+      <w:r>
+        <w:rPr>
+          <w:rFonts w:ascii="Consolas" w:hAnsi="Consolas" w:cs="Consolas"/>
+          <w:color w:val="000000"/>
+          <w:sz w:val="19"/>
+          <w:szCs w:val="19"/>
+        </w:rPr>
+        <w:t>)</w:t>
+      </w:r>
+    </w:p>
+    <w:p>
+      <w:pPr>
+        <w:autoSpaceDE w:val="0"/>
+        <w:autoSpaceDN w:val="0"/>
+        <w:adjustRightInd w:val="0"/>
+        <w:spacing w:after="0" w:line="240" w:lineRule="auto"/>
+        <w:rPr>
+          <w:rFonts w:ascii="Consolas" w:hAnsi="Consolas" w:cs="Consolas"/>
+          <w:color w:val="000000"/>
+          <w:sz w:val="19"/>
+          <w:szCs w:val="19"/>
+        </w:rPr>
+      </w:pPr>
+      <w:r>
+        <w:rPr>
+          <w:rFonts w:ascii="Consolas" w:hAnsi="Consolas" w:cs="Consolas"/>
+          <w:color w:val="000000"/>
+          <w:sz w:val="19"/>
+          <w:szCs w:val="19"/>
+        </w:rPr>
+        <w:t xml:space="preserve">            )</w:t>
+      </w:r>
+    </w:p>
+    <w:p>
+      <w:pPr>
+        <w:autoSpaceDE w:val="0"/>
+        <w:autoSpaceDN w:val="0"/>
+        <w:adjustRightInd w:val="0"/>
+        <w:spacing w:after="0" w:line="240" w:lineRule="auto"/>
+        <w:rPr>
+          <w:rFonts w:ascii="Consolas" w:hAnsi="Consolas" w:cs="Consolas"/>
+          <w:color w:val="000000"/>
+          <w:sz w:val="19"/>
+          <w:szCs w:val="19"/>
+        </w:rPr>
+      </w:pPr>
+      <w:r>
+        <w:rPr>
+          <w:rFonts w:ascii="Consolas" w:hAnsi="Consolas" w:cs="Consolas"/>
+          <w:color w:val="000000"/>
+          <w:sz w:val="19"/>
+          <w:szCs w:val="19"/>
+        </w:rPr>
+        <w:t xml:space="preserve">        )</w:t>
+      </w:r>
+    </w:p>
+    <w:p/>
+    <w:p>
+      <w:r>
+        <w:t xml:space="preserve">This code </w:t>
+      </w:r>
+      <w:r>
+        <w:t xml:space="preserve">also </w:t>
+      </w:r>
+      <w:r>
+        <w:t xml:space="preserve">contains a new definition for our </w:t>
+      </w:r>
+      <w:r>
+        <w:rPr>
+          <w:b/>
+        </w:rPr>
+        <w:t>go</w:t>
+      </w:r>
+      <w:r>
+        <w:t xml:space="preserve"> actionButton where its caption now reads “Plot returns vs. QQQ”.</w:t>
+      </w:r>
+    </w:p>
+    <w:p>
+      <w:r>
+        <w:lastRenderedPageBreak/>
+        <w:t xml:space="preserve">In the </w:t>
+      </w:r>
+      <w:r>
+        <w:rPr>
+          <w:b/>
+        </w:rPr>
+        <w:t>server.R</w:t>
+      </w:r>
+      <w:r>
+        <w:t xml:space="preserve"> file, </w:t>
+      </w:r>
+      <w:r>
+        <w:t>we’ll need to write some additional code that:</w:t>
+      </w:r>
+    </w:p>
+    <w:p>
+      <w:pPr>
+        <w:pStyle w:val="ListParagraph"/>
+        <w:numPr>
+          <w:ilvl w:val="0"/>
+          <w:numId w:val="6"/>
+        </w:numPr>
+      </w:pPr>
+      <w:r>
+        <w:t xml:space="preserve">Computes the market value of the stocks in a portfolio. </w:t>
+      </w:r>
+    </w:p>
+    <w:p>
+      <w:pPr>
+        <w:pStyle w:val="ListParagraph"/>
+        <w:numPr>
+          <w:ilvl w:val="0"/>
+          <w:numId w:val="6"/>
+        </w:numPr>
+      </w:pPr>
+      <w:r>
+        <w:t>Generates a highcharter plot given a portfolio object</w:t>
+      </w:r>
+    </w:p>
+    <w:p>
+      <w:pPr>
+        <w:pStyle w:val="ListParagraph"/>
+        <w:numPr>
+          <w:ilvl w:val="0"/>
+          <w:numId w:val="6"/>
+        </w:numPr>
+      </w:pPr>
+      <w:r>
+        <w:t>Initializes the data grid with initial values of the portfolio (FANG at 25% even weight).</w:t>
+      </w:r>
+    </w:p>
+    <w:p>
+      <w:r>
+        <w:t>First, let’s add the code that computes the daily market value of the portfolio, given a portfolio object and the total initi</w:t>
+      </w:r>
+      <w:r>
+        <w:t>al investment in that portfolio. The code below should be really familiar to you, as it’s exactly the same code that you sa</w:t>
+      </w:r>
+      <w:r>
+        <w:t xml:space="preserve">w in the first part of the lab, but with the explanatory comments elided as you now fully understand what it does </w:t>
+      </w:r>
+      <w:r>
+        <w:rPr>
+          <mc:AlternateContent>
+            <mc:Choice Requires="w16se"/>
+            <mc:Fallback>
+              <w:rFonts w:ascii="Segoe UI Emoji" w:eastAsia="Segoe UI Emoji" w:hAnsi="Segoe UI Emoji" w:cs="Segoe UI Emoji"/>
+            </mc:Fallback>
+          </mc:AlternateContent>
+        </w:rPr>
+        <mc:AlternateContent>
+          <mc:Choice Requires="w16se">
+            <w16se:symEx w16se:font="Segoe UI Emoji" w16se:char="1F60A"/>
+          </mc:Choice>
+          <mc:Fallback>
+            <w:t>😊</w:t>
+          </mc:Fallback>
+        </mc:AlternateContent>
+      </w:r>
+    </w:p>
+    <w:p>
+      <w:pPr>
+        <w:autoSpaceDE w:val="0"/>
+        <w:autoSpaceDN w:val="0"/>
+        <w:adjustRightInd w:val="0"/>
+        <w:spacing w:after="0" w:line="240" w:lineRule="auto"/>
+        <w:rPr>
+          <w:rFonts w:ascii="Consolas" w:hAnsi="Consolas" w:cs="Consolas"/>
+          <w:color w:val="000000"/>
+          <w:sz w:val="19"/>
+          <w:szCs w:val="19"/>
+        </w:rPr>
+      </w:pPr>
+      <w:r>
+        <w:rPr>
+          <w:rFonts w:ascii="Consolas" w:hAnsi="Consolas" w:cs="Consolas"/>
+          <w:color w:val="000000"/>
+          <w:sz w:val="19"/>
+          <w:szCs w:val="19"/>
+        </w:rPr>
+        <w:t>starting.investment = 100000</w:t>
+      </w:r>
+    </w:p>
+    <w:p>
+      <w:pPr>
+        <w:autoSpaceDE w:val="0"/>
+        <w:autoSpaceDN w:val="0"/>
+        <w:adjustRightInd w:val="0"/>
+        <w:spacing w:after="0" w:line="240" w:lineRule="auto"/>
+        <w:rPr>
+          <w:rFonts w:ascii="Consolas" w:hAnsi="Consolas" w:cs="Consolas"/>
+          <w:color w:val="000000"/>
+          <w:sz w:val="19"/>
+          <w:szCs w:val="19"/>
+        </w:rPr>
+      </w:pPr>
+      <w:r>
+        <w:rPr>
+          <w:rFonts w:ascii="Consolas" w:hAnsi="Consolas" w:cs="Consolas"/>
+          <w:color w:val="000000"/>
+          <w:sz w:val="19"/>
+          <w:szCs w:val="19"/>
+        </w:rPr>
+        <w:t xml:space="preserve">start.date = </w:t>
+      </w:r>
+      <w:r>
+        <w:rPr>
+          <w:rFonts w:ascii="Consolas" w:hAnsi="Consolas" w:cs="Consolas"/>
+          <w:color w:val="A31515"/>
+          <w:sz w:val="19"/>
+          <w:szCs w:val="19"/>
+        </w:rPr>
+        <w:t>"2017-01-01"</w:t>
+      </w:r>
+    </w:p>
+    <w:p>
+      <w:pPr>
+        <w:autoSpaceDE w:val="0"/>
+        <w:autoSpaceDN w:val="0"/>
+        <w:adjustRightInd w:val="0"/>
+        <w:spacing w:after="0" w:line="240" w:lineRule="auto"/>
+        <w:rPr>
+          <w:rFonts w:ascii="Consolas" w:hAnsi="Consolas" w:cs="Consolas"/>
+          <w:color w:val="000000"/>
+          <w:sz w:val="19"/>
+          <w:szCs w:val="19"/>
+        </w:rPr>
+      </w:pPr>
+    </w:p>
+    <w:p>
+      <w:pPr>
+        <w:autoSpaceDE w:val="0"/>
+        <w:autoSpaceDN w:val="0"/>
+        <w:adjustRightInd w:val="0"/>
+        <w:spacing w:after="0" w:line="240" w:lineRule="auto"/>
+        <w:rPr>
+          <w:rFonts w:ascii="Consolas" w:hAnsi="Consolas" w:cs="Consolas"/>
+          <w:color w:val="000000"/>
+          <w:sz w:val="19"/>
+          <w:szCs w:val="19"/>
+        </w:rPr>
+      </w:pPr>
+      <w:r>
+        <w:rPr>
+          <w:rFonts w:ascii="Consolas" w:hAnsi="Consolas" w:cs="Consolas"/>
+          <w:color w:val="000000"/>
+          <w:sz w:val="19"/>
+          <w:szCs w:val="19"/>
+        </w:rPr>
+        <w:t xml:space="preserve">compute.portfolio.daily.market.value &lt;- </w:t>
+      </w:r>
+      <w:r>
+        <w:rPr>
+          <w:rFonts w:ascii="Consolas" w:hAnsi="Consolas" w:cs="Consolas"/>
+          <w:color w:val="0000FF"/>
+          <w:sz w:val="19"/>
+          <w:szCs w:val="19"/>
+        </w:rPr>
+        <w:t>function</w:t>
+      </w:r>
+      <w:r>
+        <w:rPr>
+          <w:rFonts w:ascii="Consolas" w:hAnsi="Consolas" w:cs="Consolas"/>
+          <w:color w:val="000000"/>
+          <w:sz w:val="19"/>
+          <w:szCs w:val="19"/>
+        </w:rPr>
+        <w:t>(portfolio, dollars) {</w:t>
+      </w:r>
+    </w:p>
+    <w:p>
+      <w:pPr>
+        <w:autoSpaceDE w:val="0"/>
+        <w:autoSpaceDN w:val="0"/>
+        <w:adjustRightInd w:val="0"/>
+        <w:spacing w:after="0" w:line="240" w:lineRule="auto"/>
+        <w:rPr>
+          <w:rFonts w:ascii="Consolas" w:hAnsi="Consolas" w:cs="Consolas"/>
+          <w:color w:val="000000"/>
+          <w:sz w:val="19"/>
+          <w:szCs w:val="19"/>
+        </w:rPr>
+      </w:pPr>
+      <w:r>
+        <w:rPr>
+          <w:rFonts w:ascii="Consolas" w:hAnsi="Consolas" w:cs="Consolas"/>
+          <w:color w:val="000000"/>
+          <w:sz w:val="19"/>
+          <w:szCs w:val="19"/>
+        </w:rPr>
+        <w:t xml:space="preserve">    portfolio &lt;- cbind(</w:t>
+      </w:r>
+    </w:p>
+    <w:p>
+      <w:pPr>
+        <w:autoSpaceDE w:val="0"/>
+        <w:autoSpaceDN w:val="0"/>
+        <w:adjustRightInd w:val="0"/>
+        <w:spacing w:after="0" w:line="240" w:lineRule="auto"/>
+        <w:rPr>
+          <w:rFonts w:ascii="Consolas" w:hAnsi="Consolas" w:cs="Consolas"/>
+          <w:color w:val="000000"/>
+          <w:sz w:val="19"/>
+          <w:szCs w:val="19"/>
+        </w:rPr>
+      </w:pPr>
+      <w:r>
+        <w:rPr>
+          <w:rFonts w:ascii="Consolas" w:hAnsi="Consolas" w:cs="Consolas"/>
+          <w:color w:val="000000"/>
+          <w:sz w:val="19"/>
+          <w:szCs w:val="19"/>
+        </w:rPr>
+        <w:t xml:space="preserve">        portfolio,</w:t>
+      </w:r>
+    </w:p>
+    <w:p>
+      <w:pPr>
+        <w:autoSpaceDE w:val="0"/>
+        <w:autoSpaceDN w:val="0"/>
+        <w:adjustRightInd w:val="0"/>
+        <w:spacing w:after="0" w:line="240" w:lineRule="auto"/>
+        <w:rPr>
+          <w:rFonts w:ascii="Consolas" w:hAnsi="Consolas" w:cs="Consolas"/>
+          <w:color w:val="000000"/>
+          <w:sz w:val="19"/>
+          <w:szCs w:val="19"/>
+        </w:rPr>
+      </w:pPr>
+      <w:r>
+        <w:rPr>
+          <w:rFonts w:ascii="Consolas" w:hAnsi="Consolas" w:cs="Consolas"/>
+          <w:color w:val="000000"/>
+          <w:sz w:val="19"/>
+          <w:szCs w:val="19"/>
+        </w:rPr>
+        <w:t xml:space="preserve">        dollars = portfolio$percentage * dollars)</w:t>
+      </w:r>
+    </w:p>
+    <w:p>
+      <w:pPr>
+        <w:autoSpaceDE w:val="0"/>
+        <w:autoSpaceDN w:val="0"/>
+        <w:adjustRightInd w:val="0"/>
+        <w:spacing w:after="0" w:line="240" w:lineRule="auto"/>
+        <w:rPr>
+          <w:rFonts w:ascii="Consolas" w:hAnsi="Consolas" w:cs="Consolas"/>
+          <w:color w:val="000000"/>
+          <w:sz w:val="19"/>
+          <w:szCs w:val="19"/>
+        </w:rPr>
+      </w:pPr>
+      <w:r>
+        <w:rPr>
+          <w:rFonts w:ascii="Consolas" w:hAnsi="Consolas" w:cs="Consolas"/>
+          <w:color w:val="000000"/>
+          <w:sz w:val="19"/>
+          <w:szCs w:val="19"/>
+        </w:rPr>
+        <w:t xml:space="preserve">    df &lt;- </w:t>
+      </w:r>
+      <w:r>
+        <w:rPr>
+          <w:rFonts w:ascii="Consolas" w:hAnsi="Consolas" w:cs="Consolas"/>
+          <w:color w:val="0000FF"/>
+          <w:sz w:val="19"/>
+          <w:szCs w:val="19"/>
+        </w:rPr>
+        <w:t>NULL</w:t>
+      </w:r>
+    </w:p>
+    <w:p>
+      <w:pPr>
+        <w:autoSpaceDE w:val="0"/>
+        <w:autoSpaceDN w:val="0"/>
+        <w:adjustRightInd w:val="0"/>
+        <w:spacing w:after="0" w:line="240" w:lineRule="auto"/>
+        <w:rPr>
+          <w:rFonts w:ascii="Consolas" w:hAnsi="Consolas" w:cs="Consolas"/>
+          <w:color w:val="000000"/>
+          <w:sz w:val="19"/>
+          <w:szCs w:val="19"/>
+        </w:rPr>
+      </w:pPr>
+    </w:p>
+    <w:p>
+      <w:pPr>
+        <w:autoSpaceDE w:val="0"/>
+        <w:autoSpaceDN w:val="0"/>
+        <w:adjustRightInd w:val="0"/>
+        <w:spacing w:after="0" w:line="240" w:lineRule="auto"/>
+        <w:rPr>
+          <w:rFonts w:ascii="Consolas" w:hAnsi="Consolas" w:cs="Consolas"/>
+          <w:color w:val="000000"/>
+          <w:sz w:val="19"/>
+          <w:szCs w:val="19"/>
+        </w:rPr>
+      </w:pPr>
+      <w:r>
+        <w:rPr>
+          <w:rFonts w:ascii="Consolas" w:hAnsi="Consolas" w:cs="Consolas"/>
+          <w:color w:val="000000"/>
+          <w:sz w:val="19"/>
+          <w:szCs w:val="19"/>
+        </w:rPr>
+        <w:t xml:space="preserve">    compute.daily.market.value &lt;- </w:t>
+      </w:r>
+      <w:r>
+        <w:rPr>
+          <w:rFonts w:ascii="Consolas" w:hAnsi="Consolas" w:cs="Consolas"/>
+          <w:color w:val="0000FF"/>
+          <w:sz w:val="19"/>
+          <w:szCs w:val="19"/>
+        </w:rPr>
+        <w:t>function</w:t>
+      </w:r>
+      <w:r>
+        <w:rPr>
+          <w:rFonts w:ascii="Consolas" w:hAnsi="Consolas" w:cs="Consolas"/>
+          <w:color w:val="000000"/>
+          <w:sz w:val="19"/>
+          <w:szCs w:val="19"/>
+        </w:rPr>
+        <w:t>(symbol, dollars) {</w:t>
+      </w:r>
+    </w:p>
+    <w:p>
+      <w:pPr>
+        <w:autoSpaceDE w:val="0"/>
+        <w:autoSpaceDN w:val="0"/>
+        <w:adjustRightInd w:val="0"/>
+        <w:spacing w:after="0" w:line="240" w:lineRule="auto"/>
+        <w:rPr>
+          <w:rFonts w:ascii="Consolas" w:hAnsi="Consolas" w:cs="Consolas"/>
+          <w:color w:val="000000"/>
+          <w:sz w:val="19"/>
+          <w:szCs w:val="19"/>
+        </w:rPr>
+      </w:pPr>
+    </w:p>
+    <w:p>
+      <w:pPr>
+        <w:autoSpaceDE w:val="0"/>
+        <w:autoSpaceDN w:val="0"/>
+        <w:adjustRightInd w:val="0"/>
+        <w:spacing w:after="0" w:line="240" w:lineRule="auto"/>
+        <w:rPr>
+          <w:rFonts w:ascii="Consolas" w:hAnsi="Consolas" w:cs="Consolas"/>
+          <w:color w:val="000000"/>
+          <w:sz w:val="19"/>
+          <w:szCs w:val="19"/>
+        </w:rPr>
+      </w:pPr>
+      <w:r>
+        <w:rPr>
+          <w:rFonts w:ascii="Consolas" w:hAnsi="Consolas" w:cs="Consolas"/>
+          <w:color w:val="000000"/>
+          <w:sz w:val="19"/>
+          <w:szCs w:val="19"/>
+        </w:rPr>
+        <w:t xml:space="preserve">        symbol.data &lt;- getSymbols(</w:t>
+      </w:r>
+    </w:p>
+    <w:p>
+      <w:pPr>
+        <w:autoSpaceDE w:val="0"/>
+        <w:autoSpaceDN w:val="0"/>
+        <w:adjustRightInd w:val="0"/>
+        <w:spacing w:after="0" w:line="240" w:lineRule="auto"/>
+        <w:rPr>
+          <w:rFonts w:ascii="Consolas" w:hAnsi="Consolas" w:cs="Consolas"/>
+          <w:color w:val="000000"/>
+          <w:sz w:val="19"/>
+          <w:szCs w:val="19"/>
+        </w:rPr>
+      </w:pPr>
+      <w:r>
+        <w:rPr>
+          <w:rFonts w:ascii="Consolas" w:hAnsi="Consolas" w:cs="Consolas"/>
+          <w:color w:val="000000"/>
+          <w:sz w:val="19"/>
+          <w:szCs w:val="19"/>
+        </w:rPr>
+        <w:t xml:space="preserve">            symbol,</w:t>
+      </w:r>
+    </w:p>
+    <w:p>
+      <w:pPr>
+        <w:autoSpaceDE w:val="0"/>
+        <w:autoSpaceDN w:val="0"/>
+        <w:adjustRightInd w:val="0"/>
+        <w:spacing w:after="0" w:line="240" w:lineRule="auto"/>
+        <w:rPr>
+          <w:rFonts w:ascii="Consolas" w:hAnsi="Consolas" w:cs="Consolas"/>
+          <w:color w:val="000000"/>
+          <w:sz w:val="19"/>
+          <w:szCs w:val="19"/>
+        </w:rPr>
+      </w:pPr>
+      <w:r>
+        <w:rPr>
+          <w:rFonts w:ascii="Consolas" w:hAnsi="Consolas" w:cs="Consolas"/>
+          <w:color w:val="000000"/>
+          <w:sz w:val="19"/>
+          <w:szCs w:val="19"/>
+        </w:rPr>
+        <w:t xml:space="preserve">            auto.assign = </w:t>
+      </w:r>
+      <w:r>
+        <w:rPr>
+          <w:rFonts w:ascii="Consolas" w:hAnsi="Consolas" w:cs="Consolas"/>
+          <w:color w:val="0000FF"/>
+          <w:sz w:val="19"/>
+          <w:szCs w:val="19"/>
+        </w:rPr>
+        <w:t>FALSE</w:t>
+      </w:r>
+      <w:r>
+        <w:rPr>
+          <w:rFonts w:ascii="Consolas" w:hAnsi="Consolas" w:cs="Consolas"/>
+          <w:color w:val="000000"/>
+          <w:sz w:val="19"/>
+          <w:szCs w:val="19"/>
+        </w:rPr>
+        <w:t>,</w:t>
+      </w:r>
+    </w:p>
+    <w:p>
+      <w:pPr>
+        <w:autoSpaceDE w:val="0"/>
+        <w:autoSpaceDN w:val="0"/>
+        <w:adjustRightInd w:val="0"/>
+        <w:spacing w:after="0" w:line="240" w:lineRule="auto"/>
+        <w:rPr>
+          <w:rFonts w:ascii="Consolas" w:hAnsi="Consolas" w:cs="Consolas"/>
+          <w:color w:val="000000"/>
+          <w:sz w:val="19"/>
+          <w:szCs w:val="19"/>
+        </w:rPr>
+      </w:pPr>
+      <w:r>
+        <w:rPr>
+          <w:rFonts w:ascii="Consolas" w:hAnsi="Consolas" w:cs="Consolas"/>
+          <w:color w:val="000000"/>
+          <w:sz w:val="19"/>
+          <w:szCs w:val="19"/>
+        </w:rPr>
+        <w:t xml:space="preserve">            from = start.date)</w:t>
+      </w:r>
+    </w:p>
+    <w:p>
+      <w:pPr>
+        <w:autoSpaceDE w:val="0"/>
+        <w:autoSpaceDN w:val="0"/>
+        <w:adjustRightInd w:val="0"/>
+        <w:spacing w:after="0" w:line="240" w:lineRule="auto"/>
+        <w:rPr>
+          <w:rFonts w:ascii="Consolas" w:hAnsi="Consolas" w:cs="Consolas"/>
+          <w:color w:val="000000"/>
+          <w:sz w:val="19"/>
+          <w:szCs w:val="19"/>
+        </w:rPr>
+      </w:pPr>
+    </w:p>
+    <w:p>
+      <w:pPr>
+        <w:autoSpaceDE w:val="0"/>
+        <w:autoSpaceDN w:val="0"/>
+        <w:adjustRightInd w:val="0"/>
+        <w:spacing w:after="0" w:line="240" w:lineRule="auto"/>
+        <w:rPr>
+          <w:rFonts w:ascii="Consolas" w:hAnsi="Consolas" w:cs="Consolas"/>
+          <w:color w:val="000000"/>
+          <w:sz w:val="19"/>
+          <w:szCs w:val="19"/>
+        </w:rPr>
+      </w:pPr>
+      <w:r>
+        <w:rPr>
+          <w:rFonts w:ascii="Consolas" w:hAnsi="Consolas" w:cs="Consolas"/>
+          <w:color w:val="000000"/>
+          <w:sz w:val="19"/>
+          <w:szCs w:val="19"/>
+        </w:rPr>
+        <w:t xml:space="preserve">        shares &lt;- dollars / </w:t>
+      </w:r>
+      <w:r>
+        <w:rPr>
+          <w:rFonts w:ascii="Consolas" w:hAnsi="Consolas" w:cs="Consolas"/>
+          <w:color w:val="008080"/>
+          <w:sz w:val="19"/>
+          <w:szCs w:val="19"/>
+        </w:rPr>
+        <w:t>as.numeric</w:t>
+      </w:r>
+      <w:r>
+        <w:rPr>
+          <w:rFonts w:ascii="Consolas" w:hAnsi="Consolas" w:cs="Consolas"/>
+          <w:color w:val="000000"/>
+          <w:sz w:val="19"/>
+          <w:szCs w:val="19"/>
+        </w:rPr>
+        <w:t>(first(Op(symbol.data)))</w:t>
+      </w:r>
+    </w:p>
+    <w:p>
+      <w:pPr>
+        <w:autoSpaceDE w:val="0"/>
+        <w:autoSpaceDN w:val="0"/>
+        <w:adjustRightInd w:val="0"/>
+        <w:spacing w:after="0" w:line="240" w:lineRule="auto"/>
+        <w:rPr>
+          <w:rFonts w:ascii="Consolas" w:hAnsi="Consolas" w:cs="Consolas"/>
+          <w:color w:val="000000"/>
+          <w:sz w:val="19"/>
+          <w:szCs w:val="19"/>
+        </w:rPr>
+      </w:pPr>
+      <w:r>
+        <w:rPr>
+          <w:rFonts w:ascii="Consolas" w:hAnsi="Consolas" w:cs="Consolas"/>
+          <w:color w:val="000000"/>
+          <w:sz w:val="19"/>
+          <w:szCs w:val="19"/>
+        </w:rPr>
+        <w:t xml:space="preserve">        market.value &lt;- Ad(symbol.data) * shares</w:t>
+      </w:r>
+    </w:p>
+    <w:p>
+      <w:pPr>
+        <w:autoSpaceDE w:val="0"/>
+        <w:autoSpaceDN w:val="0"/>
+        <w:adjustRightInd w:val="0"/>
+        <w:spacing w:after="0" w:line="240" w:lineRule="auto"/>
+        <w:rPr>
+          <w:rFonts w:ascii="Consolas" w:hAnsi="Consolas" w:cs="Consolas"/>
+          <w:color w:val="000000"/>
+          <w:sz w:val="19"/>
+          <w:szCs w:val="19"/>
+        </w:rPr>
+      </w:pPr>
+    </w:p>
+    <w:p>
+      <w:pPr>
+        <w:autoSpaceDE w:val="0"/>
+        <w:autoSpaceDN w:val="0"/>
+        <w:adjustRightInd w:val="0"/>
+        <w:spacing w:after="0" w:line="240" w:lineRule="auto"/>
+        <w:rPr>
+          <w:rFonts w:ascii="Consolas" w:hAnsi="Consolas" w:cs="Consolas"/>
+          <w:color w:val="000000"/>
+          <w:sz w:val="19"/>
+          <w:szCs w:val="19"/>
+        </w:rPr>
+      </w:pPr>
+      <w:r>
+        <w:rPr>
+          <w:rFonts w:ascii="Consolas" w:hAnsi="Consolas" w:cs="Consolas"/>
+          <w:color w:val="000000"/>
+          <w:sz w:val="19"/>
+          <w:szCs w:val="19"/>
+        </w:rPr>
+        <w:t xml:space="preserve">        </w:t>
+      </w:r>
+      <w:r>
+        <w:rPr>
+          <w:rFonts w:ascii="Consolas" w:hAnsi="Consolas" w:cs="Consolas"/>
+          <w:color w:val="0000FF"/>
+          <w:sz w:val="19"/>
+          <w:szCs w:val="19"/>
+        </w:rPr>
+        <w:t>if</w:t>
+      </w:r>
+      <w:r>
+        <w:rPr>
+          <w:rFonts w:ascii="Consolas" w:hAnsi="Consolas" w:cs="Consolas"/>
+          <w:color w:val="000000"/>
+          <w:sz w:val="19"/>
+          <w:szCs w:val="19"/>
+        </w:rPr>
+        <w:t xml:space="preserve"> (</w:t>
+      </w:r>
+      <w:r>
+        <w:rPr>
+          <w:rFonts w:ascii="Consolas" w:hAnsi="Consolas" w:cs="Consolas"/>
+          <w:color w:val="008080"/>
+          <w:sz w:val="19"/>
+          <w:szCs w:val="19"/>
+        </w:rPr>
+        <w:t>is.null</w:t>
+      </w:r>
+      <w:r>
+        <w:rPr>
+          <w:rFonts w:ascii="Consolas" w:hAnsi="Consolas" w:cs="Consolas"/>
+          <w:color w:val="000000"/>
+          <w:sz w:val="19"/>
+          <w:szCs w:val="19"/>
+        </w:rPr>
+        <w:t>(df)) {</w:t>
+      </w:r>
+    </w:p>
+    <w:p>
+      <w:pPr>
+        <w:autoSpaceDE w:val="0"/>
+        <w:autoSpaceDN w:val="0"/>
+        <w:adjustRightInd w:val="0"/>
+        <w:spacing w:after="0" w:line="240" w:lineRule="auto"/>
+        <w:rPr>
+          <w:rFonts w:ascii="Consolas" w:hAnsi="Consolas" w:cs="Consolas"/>
+          <w:color w:val="000000"/>
+          <w:sz w:val="19"/>
+          <w:szCs w:val="19"/>
+        </w:rPr>
+      </w:pPr>
+      <w:r>
+        <w:rPr>
+          <w:rFonts w:ascii="Consolas" w:hAnsi="Consolas" w:cs="Consolas"/>
+          <w:color w:val="000000"/>
+          <w:sz w:val="19"/>
+          <w:szCs w:val="19"/>
+        </w:rPr>
+        <w:t xml:space="preserve">            df &lt;&lt;- data.frame(market.value)</w:t>
+      </w:r>
+    </w:p>
+    <w:p>
+      <w:pPr>
+        <w:autoSpaceDE w:val="0"/>
+        <w:autoSpaceDN w:val="0"/>
+        <w:adjustRightInd w:val="0"/>
+        <w:spacing w:after="0" w:line="240" w:lineRule="auto"/>
+        <w:rPr>
+          <w:rFonts w:ascii="Consolas" w:hAnsi="Consolas" w:cs="Consolas"/>
+          <w:color w:val="000000"/>
+          <w:sz w:val="19"/>
+          <w:szCs w:val="19"/>
+        </w:rPr>
+      </w:pPr>
+      <w:r>
+        <w:rPr>
+          <w:rFonts w:ascii="Consolas" w:hAnsi="Consolas" w:cs="Consolas"/>
+          <w:color w:val="000000"/>
+          <w:sz w:val="19"/>
+          <w:szCs w:val="19"/>
+        </w:rPr>
+        <w:t xml:space="preserve">        }</w:t>
+      </w:r>
+    </w:p>
+    <w:p>
+      <w:pPr>
+        <w:autoSpaceDE w:val="0"/>
+        <w:autoSpaceDN w:val="0"/>
+        <w:adjustRightInd w:val="0"/>
+        <w:spacing w:after="0" w:line="240" w:lineRule="auto"/>
+        <w:rPr>
+          <w:rFonts w:ascii="Consolas" w:hAnsi="Consolas" w:cs="Consolas"/>
+          <w:color w:val="000000"/>
+          <w:sz w:val="19"/>
+          <w:szCs w:val="19"/>
+        </w:rPr>
+      </w:pPr>
+      <w:r>
+        <w:rPr>
+          <w:rFonts w:ascii="Consolas" w:hAnsi="Consolas" w:cs="Consolas"/>
+          <w:color w:val="000000"/>
+          <w:sz w:val="19"/>
+          <w:szCs w:val="19"/>
+        </w:rPr>
+        <w:t xml:space="preserve">        </w:t>
+      </w:r>
+      <w:r>
+        <w:rPr>
+          <w:rFonts w:ascii="Consolas" w:hAnsi="Consolas" w:cs="Consolas"/>
+          <w:color w:val="0000FF"/>
+          <w:sz w:val="19"/>
+          <w:szCs w:val="19"/>
+        </w:rPr>
+        <w:t>else</w:t>
+      </w:r>
+      <w:r>
+        <w:rPr>
+          <w:rFonts w:ascii="Consolas" w:hAnsi="Consolas" w:cs="Consolas"/>
+          <w:color w:val="000000"/>
+          <w:sz w:val="19"/>
+          <w:szCs w:val="19"/>
+        </w:rPr>
+        <w:t xml:space="preserve"> {</w:t>
+      </w:r>
+    </w:p>
+    <w:p>
+      <w:pPr>
+        <w:autoSpaceDE w:val="0"/>
+        <w:autoSpaceDN w:val="0"/>
+        <w:adjustRightInd w:val="0"/>
+        <w:spacing w:after="0" w:line="240" w:lineRule="auto"/>
+        <w:rPr>
+          <w:rFonts w:ascii="Consolas" w:hAnsi="Consolas" w:cs="Consolas"/>
+          <w:color w:val="000000"/>
+          <w:sz w:val="19"/>
+          <w:szCs w:val="19"/>
+        </w:rPr>
+      </w:pPr>
+      <w:r>
+        <w:rPr>
+          <w:rFonts w:ascii="Consolas" w:hAnsi="Consolas" w:cs="Consolas"/>
+          <w:color w:val="000000"/>
+          <w:sz w:val="19"/>
+          <w:szCs w:val="19"/>
+        </w:rPr>
+        <w:t xml:space="preserve">            df &lt;&lt;- cbind(df, data.frame(market.value))</w:t>
+      </w:r>
+    </w:p>
+    <w:p>
+      <w:pPr>
+        <w:autoSpaceDE w:val="0"/>
+        <w:autoSpaceDN w:val="0"/>
+        <w:adjustRightInd w:val="0"/>
+        <w:spacing w:after="0" w:line="240" w:lineRule="auto"/>
+        <w:rPr>
+          <w:rFonts w:ascii="Consolas" w:hAnsi="Consolas" w:cs="Consolas"/>
+          <w:color w:val="000000"/>
+          <w:sz w:val="19"/>
+          <w:szCs w:val="19"/>
+        </w:rPr>
+      </w:pPr>
+      <w:r>
+        <w:rPr>
+          <w:rFonts w:ascii="Consolas" w:hAnsi="Consolas" w:cs="Consolas"/>
+          <w:color w:val="000000"/>
+          <w:sz w:val="19"/>
+          <w:szCs w:val="19"/>
+        </w:rPr>
+        <w:t xml:space="preserve">        }</w:t>
+      </w:r>
+    </w:p>
+    <w:p>
+      <w:pPr>
+        <w:autoSpaceDE w:val="0"/>
+        <w:autoSpaceDN w:val="0"/>
+        <w:adjustRightInd w:val="0"/>
+        <w:spacing w:after="0" w:line="240" w:lineRule="auto"/>
+        <w:rPr>
+          <w:rFonts w:ascii="Consolas" w:hAnsi="Consolas" w:cs="Consolas"/>
+          <w:color w:val="000000"/>
+          <w:sz w:val="19"/>
+          <w:szCs w:val="19"/>
+        </w:rPr>
+      </w:pPr>
+      <w:r>
+        <w:rPr>
+          <w:rFonts w:ascii="Consolas" w:hAnsi="Consolas" w:cs="Consolas"/>
+          <w:color w:val="000000"/>
+          <w:sz w:val="19"/>
+          <w:szCs w:val="19"/>
+        </w:rPr>
+        <w:t xml:space="preserve">    }</w:t>
+      </w:r>
+    </w:p>
+    <w:p>
+      <w:pPr>
+        <w:autoSpaceDE w:val="0"/>
+        <w:autoSpaceDN w:val="0"/>
+        <w:adjustRightInd w:val="0"/>
+        <w:spacing w:after="0" w:line="240" w:lineRule="auto"/>
+        <w:rPr>
+          <w:rFonts w:ascii="Consolas" w:hAnsi="Consolas" w:cs="Consolas"/>
+          <w:color w:val="000000"/>
+          <w:sz w:val="19"/>
+          <w:szCs w:val="19"/>
+        </w:rPr>
+      </w:pPr>
+    </w:p>
+    <w:p>
+      <w:pPr>
+        <w:autoSpaceDE w:val="0"/>
+        <w:autoSpaceDN w:val="0"/>
+        <w:adjustRightInd w:val="0"/>
+        <w:spacing w:after="0" w:line="240" w:lineRule="auto"/>
+        <w:rPr>
+          <w:rFonts w:ascii="Consolas" w:hAnsi="Consolas" w:cs="Consolas"/>
+          <w:color w:val="000000"/>
+          <w:sz w:val="19"/>
+          <w:szCs w:val="19"/>
+        </w:rPr>
+      </w:pPr>
+      <w:r>
+        <w:rPr>
+          <w:rFonts w:ascii="Consolas" w:hAnsi="Consolas" w:cs="Consolas"/>
+          <w:color w:val="000000"/>
+          <w:sz w:val="19"/>
+          <w:szCs w:val="19"/>
+        </w:rPr>
+        <w:t xml:space="preserve">    mapply(</w:t>
+      </w:r>
+    </w:p>
+    <w:p>
+      <w:pPr>
+        <w:autoSpaceDE w:val="0"/>
+        <w:autoSpaceDN w:val="0"/>
+        <w:adjustRightInd w:val="0"/>
+        <w:spacing w:after="0" w:line="240" w:lineRule="auto"/>
+        <w:rPr>
+          <w:rFonts w:ascii="Consolas" w:hAnsi="Consolas" w:cs="Consolas"/>
+          <w:color w:val="000000"/>
+          <w:sz w:val="19"/>
+          <w:szCs w:val="19"/>
+        </w:rPr>
+      </w:pPr>
+      <w:r>
+        <w:rPr>
+          <w:rFonts w:ascii="Consolas" w:hAnsi="Consolas" w:cs="Consolas"/>
+          <w:color w:val="000000"/>
+          <w:sz w:val="19"/>
+          <w:szCs w:val="19"/>
+        </w:rPr>
+        <w:t xml:space="preserve">        compute.daily.market.value,</w:t>
+      </w:r>
+    </w:p>
+    <w:p>
+      <w:pPr>
+        <w:autoSpaceDE w:val="0"/>
+        <w:autoSpaceDN w:val="0"/>
+        <w:adjustRightInd w:val="0"/>
+        <w:spacing w:after="0" w:line="240" w:lineRule="auto"/>
+        <w:rPr>
+          <w:rFonts w:ascii="Consolas" w:hAnsi="Consolas" w:cs="Consolas"/>
+          <w:color w:val="000000"/>
+          <w:sz w:val="19"/>
+          <w:szCs w:val="19"/>
+        </w:rPr>
+      </w:pPr>
+      <w:r>
+        <w:rPr>
+          <w:rFonts w:ascii="Consolas" w:hAnsi="Consolas" w:cs="Consolas"/>
+          <w:color w:val="000000"/>
+          <w:sz w:val="19"/>
+          <w:szCs w:val="19"/>
+        </w:rPr>
+        <w:t xml:space="preserve">        portfolio$symbols,</w:t>
+      </w:r>
+    </w:p>
+    <w:p>
+      <w:pPr>
+        <w:autoSpaceDE w:val="0"/>
+        <w:autoSpaceDN w:val="0"/>
+        <w:adjustRightInd w:val="0"/>
+        <w:spacing w:after="0" w:line="240" w:lineRule="auto"/>
+        <w:rPr>
+          <w:rFonts w:ascii="Consolas" w:hAnsi="Consolas" w:cs="Consolas"/>
+          <w:color w:val="000000"/>
+          <w:sz w:val="19"/>
+          <w:szCs w:val="19"/>
+        </w:rPr>
+      </w:pPr>
+      <w:r>
+        <w:rPr>
+          <w:rFonts w:ascii="Consolas" w:hAnsi="Consolas" w:cs="Consolas"/>
+          <w:color w:val="000000"/>
+          <w:sz w:val="19"/>
+          <w:szCs w:val="19"/>
+        </w:rPr>
+        <w:t xml:space="preserve">        portfolio$dollars)</w:t>
+      </w:r>
+    </w:p>
+    <w:p>
+      <w:pPr>
+        <w:autoSpaceDE w:val="0"/>
+        <w:autoSpaceDN w:val="0"/>
+        <w:adjustRightInd w:val="0"/>
+        <w:spacing w:after="0" w:line="240" w:lineRule="auto"/>
+        <w:rPr>
+          <w:rFonts w:ascii="Consolas" w:hAnsi="Consolas" w:cs="Consolas"/>
+          <w:color w:val="000000"/>
+          <w:sz w:val="19"/>
+          <w:szCs w:val="19"/>
+        </w:rPr>
+      </w:pPr>
+    </w:p>
+    <w:p>
+      <w:pPr>
+        <w:autoSpaceDE w:val="0"/>
+        <w:autoSpaceDN w:val="0"/>
+        <w:adjustRightInd w:val="0"/>
+        <w:spacing w:after="0" w:line="240" w:lineRule="auto"/>
+        <w:rPr>
+          <w:rFonts w:ascii="Consolas" w:hAnsi="Consolas" w:cs="Consolas"/>
+          <w:color w:val="000000"/>
+          <w:sz w:val="19"/>
+          <w:szCs w:val="19"/>
+        </w:rPr>
+      </w:pPr>
+      <w:r>
+        <w:rPr>
+          <w:rFonts w:ascii="Consolas" w:hAnsi="Consolas" w:cs="Consolas"/>
+          <w:color w:val="000000"/>
+          <w:sz w:val="19"/>
+          <w:szCs w:val="19"/>
+        </w:rPr>
+        <w:t xml:space="preserve">    </w:t>
+      </w:r>
+      <w:r>
+        <w:rPr>
+          <w:rFonts w:ascii="Consolas" w:hAnsi="Consolas" w:cs="Consolas"/>
+          <w:color w:val="0000FF"/>
+          <w:sz w:val="19"/>
+          <w:szCs w:val="19"/>
+        </w:rPr>
+        <w:t>return</w:t>
+      </w:r>
+      <w:r>
+        <w:rPr>
+          <w:rFonts w:ascii="Consolas" w:hAnsi="Consolas" w:cs="Consolas"/>
+          <w:color w:val="000000"/>
+          <w:sz w:val="19"/>
+          <w:szCs w:val="19"/>
+        </w:rPr>
+        <w:t>(cbind(df, data.frame(Total = rowSums(df))))</w:t>
+      </w:r>
+    </w:p>
+    <w:p>
+      <w:pPr>
+        <w:autoSpaceDE w:val="0"/>
+        <w:autoSpaceDN w:val="0"/>
+        <w:adjustRightInd w:val="0"/>
+        <w:spacing w:after="0" w:line="240" w:lineRule="auto"/>
+        <w:rPr>
+          <w:rFonts w:ascii="Consolas" w:hAnsi="Consolas" w:cs="Consolas"/>
+          <w:color w:val="000000"/>
+          <w:sz w:val="19"/>
+          <w:szCs w:val="19"/>
+        </w:rPr>
+      </w:pPr>
+      <w:r>
+        <w:rPr>
+          <w:rFonts w:ascii="Consolas" w:hAnsi="Consolas" w:cs="Consolas"/>
+          <w:color w:val="000000"/>
+          <w:sz w:val="19"/>
+          <w:szCs w:val="19"/>
+        </w:rPr>
+        <w:t>}</w:t>
+      </w:r>
+    </w:p>
+    <w:p/>
+    <w:p>
+      <w:r>
+        <w:t xml:space="preserve">It is worth asking yourself the following questions, </w:t>
+      </w:r>
+      <w:r>
+        <w:t>to test your understanding from the first part of the lab</w:t>
+      </w:r>
+      <w:r>
+        <w:t>:</w:t>
+      </w:r>
+    </w:p>
+    <w:p>
+      <w:pPr>
+        <w:pStyle w:val="ListParagraph"/>
+        <w:numPr>
+          <w:ilvl w:val="0"/>
+          <w:numId w:val="7"/>
+        </w:numPr>
+      </w:pPr>
+      <w:r>
+        <w:t xml:space="preserve">What does the </w:t>
+      </w:r>
+      <w:hyperlink r:id="rId22" w:history="1">
+        <w:r>
+          <w:rPr>
+            <w:rStyle w:val="Hyperlink"/>
+          </w:rPr>
+          <w:t>mapply</w:t>
+        </w:r>
+      </w:hyperlink>
+      <w:r>
+        <w:t xml:space="preserve">() function do? </w:t>
+      </w:r>
+      <w:r>
+        <w:t>How is it an example of the general R principle of “if you’re writing a loop, you’re probably doing it wrong”?</w:t>
+      </w:r>
+    </w:p>
+    <w:p>
+      <w:pPr>
+        <w:pStyle w:val="ListParagraph"/>
+        <w:numPr>
+          <w:ilvl w:val="0"/>
+          <w:numId w:val="7"/>
+        </w:numPr>
+      </w:pPr>
+      <w:r>
+        <w:t xml:space="preserve">What does the &lt;&lt;- operator do? </w:t>
+      </w:r>
+    </w:p>
+    <w:p>
+      <w:pPr>
+        <w:pStyle w:val="ListParagraph"/>
+        <w:numPr>
+          <w:ilvl w:val="0"/>
+          <w:numId w:val="7"/>
+        </w:numPr>
+      </w:pPr>
+      <w:r>
+        <w:lastRenderedPageBreak/>
+        <w:t xml:space="preserve">How does the </w:t>
+      </w:r>
+      <w:hyperlink r:id="rId23" w:history="1">
+        <w:r>
+          <w:rPr>
+            <w:rStyle w:val="Hyperlink"/>
+          </w:rPr>
+          <w:t>cbind</w:t>
+        </w:r>
+      </w:hyperlink>
+      <w:r>
+        <w:t>() function help us construct the result of our computation? What does the result look like?</w:t>
+      </w:r>
+    </w:p>
+    <w:p>
+      <w:r>
+        <w:t>Next, let’s add the code</w:t>
+      </w:r>
+      <w:r>
+        <w:t xml:space="preserve"> that responds to the UI events. Copy and paste the code below and replace the existing </w:t>
+      </w:r>
+      <w:r>
+        <w:rPr>
+          <w:b/>
+        </w:rPr>
+        <w:t>shinyServer</w:t>
+      </w:r>
+      <w:r>
+        <w:t xml:space="preserve">() function definition in the </w:t>
+      </w:r>
+      <w:r>
+        <w:rPr>
+          <w:b/>
+        </w:rPr>
+        <w:t>server.R</w:t>
+      </w:r>
+      <w:r>
+        <w:t xml:space="preserve"> file.</w:t>
+      </w:r>
+    </w:p>
+    <w:p>
+      <w:pPr>
+        <w:autoSpaceDE w:val="0"/>
+        <w:autoSpaceDN w:val="0"/>
+        <w:adjustRightInd w:val="0"/>
+        <w:spacing w:after="0" w:line="240" w:lineRule="auto"/>
+        <w:rPr>
+          <w:rFonts w:ascii="Consolas" w:hAnsi="Consolas" w:cs="Consolas"/>
+          <w:color w:val="000000"/>
+          <w:sz w:val="19"/>
+          <w:szCs w:val="19"/>
+        </w:rPr>
+      </w:pPr>
+      <w:r>
+        <w:rPr>
+          <w:rFonts w:ascii="Consolas" w:hAnsi="Consolas" w:cs="Consolas"/>
+          <w:color w:val="000000"/>
+          <w:sz w:val="19"/>
+          <w:szCs w:val="19"/>
+        </w:rPr>
+        <w:t>shinyServer(</w:t>
+      </w:r>
+      <w:r>
+        <w:rPr>
+          <w:rFonts w:ascii="Consolas" w:hAnsi="Consolas" w:cs="Consolas"/>
+          <w:color w:val="0000FF"/>
+          <w:sz w:val="19"/>
+          <w:szCs w:val="19"/>
+        </w:rPr>
+        <w:t>function</w:t>
+      </w:r>
+      <w:r>
+        <w:rPr>
+          <w:rFonts w:ascii="Consolas" w:hAnsi="Consolas" w:cs="Consolas"/>
+          <w:color w:val="000000"/>
+          <w:sz w:val="19"/>
+          <w:szCs w:val="19"/>
+        </w:rPr>
+        <w:t>(input, output) {</w:t>
+      </w:r>
+    </w:p>
+    <w:p>
+      <w:pPr>
+        <w:autoSpaceDE w:val="0"/>
+        <w:autoSpaceDN w:val="0"/>
+        <w:adjustRightInd w:val="0"/>
+        <w:spacing w:after="0" w:line="240" w:lineRule="auto"/>
+        <w:rPr>
+          <w:rFonts w:ascii="Consolas" w:hAnsi="Consolas" w:cs="Consolas"/>
+          <w:color w:val="000000"/>
+          <w:sz w:val="19"/>
+          <w:szCs w:val="19"/>
+        </w:rPr>
+      </w:pPr>
+    </w:p>
+    <w:p>
+      <w:pPr>
+        <w:autoSpaceDE w:val="0"/>
+        <w:autoSpaceDN w:val="0"/>
+        <w:adjustRightInd w:val="0"/>
+        <w:spacing w:after="0" w:line="240" w:lineRule="auto"/>
+        <w:rPr>
+          <w:rFonts w:ascii="Consolas" w:hAnsi="Consolas" w:cs="Consolas"/>
+          <w:color w:val="000000"/>
+          <w:sz w:val="19"/>
+          <w:szCs w:val="19"/>
+        </w:rPr>
+      </w:pPr>
+      <w:r>
+        <w:rPr>
+          <w:rFonts w:ascii="Consolas" w:hAnsi="Consolas" w:cs="Consolas"/>
+          <w:color w:val="000000"/>
+          <w:sz w:val="19"/>
+          <w:szCs w:val="19"/>
+        </w:rPr>
+        <w:t xml:space="preserve">    v &lt;- reactiveValues(portfolio = </w:t>
+      </w:r>
+      <w:r>
+        <w:rPr>
+          <w:rFonts w:ascii="Consolas" w:hAnsi="Consolas" w:cs="Consolas"/>
+          <w:color w:val="0000FF"/>
+          <w:sz w:val="19"/>
+          <w:szCs w:val="19"/>
+        </w:rPr>
+        <w:t>NULL</w:t>
+      </w:r>
+      <w:r>
+        <w:rPr>
+          <w:rFonts w:ascii="Consolas" w:hAnsi="Consolas" w:cs="Consolas"/>
+          <w:color w:val="000000"/>
+          <w:sz w:val="19"/>
+          <w:szCs w:val="19"/>
+        </w:rPr>
+        <w:t xml:space="preserve">, index = </w:t>
+      </w:r>
+      <w:r>
+        <w:rPr>
+          <w:rFonts w:ascii="Consolas" w:hAnsi="Consolas" w:cs="Consolas"/>
+          <w:color w:val="0000FF"/>
+          <w:sz w:val="19"/>
+          <w:szCs w:val="19"/>
+        </w:rPr>
+        <w:t>NULL</w:t>
+      </w:r>
+      <w:r>
+        <w:rPr>
+          <w:rFonts w:ascii="Consolas" w:hAnsi="Consolas" w:cs="Consolas"/>
+          <w:color w:val="000000"/>
+          <w:sz w:val="19"/>
+          <w:szCs w:val="19"/>
+        </w:rPr>
+        <w:t>)</w:t>
+      </w:r>
+    </w:p>
+    <w:p>
+      <w:pPr>
+        <w:autoSpaceDE w:val="0"/>
+        <w:autoSpaceDN w:val="0"/>
+        <w:adjustRightInd w:val="0"/>
+        <w:spacing w:after="0" w:line="240" w:lineRule="auto"/>
+        <w:rPr>
+          <w:rFonts w:ascii="Consolas" w:hAnsi="Consolas" w:cs="Consolas"/>
+          <w:color w:val="000000"/>
+          <w:sz w:val="19"/>
+          <w:szCs w:val="19"/>
+        </w:rPr>
+      </w:pPr>
+    </w:p>
+    <w:p>
+      <w:pPr>
+        <w:autoSpaceDE w:val="0"/>
+        <w:autoSpaceDN w:val="0"/>
+        <w:adjustRightInd w:val="0"/>
+        <w:spacing w:after="0" w:line="240" w:lineRule="auto"/>
+        <w:rPr>
+          <w:rFonts w:ascii="Consolas" w:hAnsi="Consolas" w:cs="Consolas"/>
+          <w:color w:val="000000"/>
+          <w:sz w:val="19"/>
+          <w:szCs w:val="19"/>
+        </w:rPr>
+      </w:pPr>
+      <w:r>
+        <w:rPr>
+          <w:rFonts w:ascii="Consolas" w:hAnsi="Consolas" w:cs="Consolas"/>
+          <w:color w:val="000000"/>
+          <w:sz w:val="19"/>
+          <w:szCs w:val="19"/>
+        </w:rPr>
+        <w:t xml:space="preserve">    observeEvent(input$go, {</w:t>
+      </w:r>
+    </w:p>
+    <w:p>
+      <w:pPr>
+        <w:autoSpaceDE w:val="0"/>
+        <w:autoSpaceDN w:val="0"/>
+        <w:adjustRightInd w:val="0"/>
+        <w:spacing w:after="0" w:line="240" w:lineRule="auto"/>
+        <w:rPr>
+          <w:rFonts w:ascii="Consolas" w:hAnsi="Consolas" w:cs="Consolas"/>
+          <w:color w:val="000000"/>
+          <w:sz w:val="19"/>
+          <w:szCs w:val="19"/>
+        </w:rPr>
+      </w:pPr>
+    </w:p>
+    <w:p>
+      <w:pPr>
+        <w:autoSpaceDE w:val="0"/>
+        <w:autoSpaceDN w:val="0"/>
+        <w:adjustRightInd w:val="0"/>
+        <w:spacing w:after="0" w:line="240" w:lineRule="auto"/>
+        <w:rPr>
+          <w:rFonts w:ascii="Consolas" w:hAnsi="Consolas" w:cs="Consolas"/>
+          <w:color w:val="000000"/>
+          <w:sz w:val="19"/>
+          <w:szCs w:val="19"/>
+        </w:rPr>
+      </w:pPr>
+      <w:r>
+        <w:rPr>
+          <w:rFonts w:ascii="Consolas" w:hAnsi="Consolas" w:cs="Consolas"/>
+          <w:color w:val="000000"/>
+          <w:sz w:val="19"/>
+          <w:szCs w:val="19"/>
+        </w:rPr>
+        <w:t xml:space="preserve">        </w:t>
+      </w:r>
+      <w:r>
+        <w:rPr>
+          <w:rFonts w:ascii="Consolas" w:hAnsi="Consolas" w:cs="Consolas"/>
+          <w:color w:val="0000FF"/>
+          <w:sz w:val="19"/>
+          <w:szCs w:val="19"/>
+        </w:rPr>
+        <w:t>if</w:t>
+      </w:r>
+      <w:r>
+        <w:rPr>
+          <w:rFonts w:ascii="Consolas" w:hAnsi="Consolas" w:cs="Consolas"/>
+          <w:color w:val="000000"/>
+          <w:sz w:val="19"/>
+          <w:szCs w:val="19"/>
+        </w:rPr>
+        <w:t xml:space="preserve"> (</w:t>
+      </w:r>
+      <w:r>
+        <w:rPr>
+          <w:rFonts w:ascii="Consolas" w:hAnsi="Consolas" w:cs="Consolas"/>
+          <w:color w:val="008080"/>
+          <w:sz w:val="19"/>
+          <w:szCs w:val="19"/>
+        </w:rPr>
+        <w:t>is.null</w:t>
+      </w:r>
+      <w:r>
+        <w:rPr>
+          <w:rFonts w:ascii="Consolas" w:hAnsi="Consolas" w:cs="Consolas"/>
+          <w:color w:val="000000"/>
+          <w:sz w:val="19"/>
+          <w:szCs w:val="19"/>
+        </w:rPr>
+        <w:t xml:space="preserve">(input$hot)) </w:t>
+      </w:r>
+      <w:r>
+        <w:rPr>
+          <w:rFonts w:ascii="Consolas" w:hAnsi="Consolas" w:cs="Consolas"/>
+          <w:color w:val="0000FF"/>
+          <w:sz w:val="19"/>
+          <w:szCs w:val="19"/>
+        </w:rPr>
+        <w:t>return</w:t>
+      </w:r>
+      <w:r>
+        <w:rPr>
+          <w:rFonts w:ascii="Consolas" w:hAnsi="Consolas" w:cs="Consolas"/>
+          <w:color w:val="000000"/>
+          <w:sz w:val="19"/>
+          <w:szCs w:val="19"/>
+        </w:rPr>
+        <w:t>()</w:t>
+      </w:r>
+    </w:p>
+    <w:p>
+      <w:pPr>
+        <w:autoSpaceDE w:val="0"/>
+        <w:autoSpaceDN w:val="0"/>
+        <w:adjustRightInd w:val="0"/>
+        <w:spacing w:after="0" w:line="240" w:lineRule="auto"/>
+        <w:rPr>
+          <w:rFonts w:ascii="Consolas" w:hAnsi="Consolas" w:cs="Consolas"/>
+          <w:color w:val="000000"/>
+          <w:sz w:val="19"/>
+          <w:szCs w:val="19"/>
+        </w:rPr>
+      </w:pPr>
+    </w:p>
+    <w:p>
+      <w:pPr>
+        <w:autoSpaceDE w:val="0"/>
+        <w:autoSpaceDN w:val="0"/>
+        <w:adjustRightInd w:val="0"/>
+        <w:spacing w:after="0" w:line="240" w:lineRule="auto"/>
+        <w:rPr>
+          <w:rFonts w:ascii="Consolas" w:hAnsi="Consolas" w:cs="Consolas"/>
+          <w:color w:val="000000"/>
+          <w:sz w:val="19"/>
+          <w:szCs w:val="19"/>
+        </w:rPr>
+      </w:pPr>
+      <w:r>
+        <w:rPr>
+          <w:rFonts w:ascii="Consolas" w:hAnsi="Consolas" w:cs="Consolas"/>
+          <w:color w:val="000000"/>
+          <w:sz w:val="19"/>
+          <w:szCs w:val="19"/>
+        </w:rPr>
+        <w:t xml:space="preserve">        </w:t>
+      </w:r>
+      <w:r>
+        <w:rPr>
+          <w:rFonts w:ascii="Consolas" w:hAnsi="Consolas" w:cs="Consolas"/>
+          <w:color w:val="008000"/>
+          <w:sz w:val="19"/>
+          <w:szCs w:val="19"/>
+        </w:rPr>
+        <w:t xml:space="preserve"># Compute the value of the portfolio and the comparison </w:t>
+      </w:r>
+    </w:p>
+    <w:p>
+      <w:pPr>
+        <w:autoSpaceDE w:val="0"/>
+        <w:autoSpaceDN w:val="0"/>
+        <w:adjustRightInd w:val="0"/>
+        <w:spacing w:after="0" w:line="240" w:lineRule="auto"/>
+        <w:rPr>
+          <w:rFonts w:ascii="Consolas" w:hAnsi="Consolas" w:cs="Consolas"/>
+          <w:color w:val="000000"/>
+          <w:sz w:val="19"/>
+          <w:szCs w:val="19"/>
+        </w:rPr>
+      </w:pPr>
+      <w:r>
+        <w:rPr>
+          <w:rFonts w:ascii="Consolas" w:hAnsi="Consolas" w:cs="Consolas"/>
+          <w:color w:val="000000"/>
+          <w:sz w:val="19"/>
+          <w:szCs w:val="19"/>
+        </w:rPr>
+        <w:t xml:space="preserve">        </w:t>
+      </w:r>
+      <w:r>
+        <w:rPr>
+          <w:rFonts w:ascii="Consolas" w:hAnsi="Consolas" w:cs="Consolas"/>
+          <w:color w:val="008000"/>
+          <w:sz w:val="19"/>
+          <w:szCs w:val="19"/>
+        </w:rPr>
+        <w:t># portfolio (we do QQQ here)</w:t>
+      </w:r>
+    </w:p>
+    <w:p>
+      <w:pPr>
+        <w:autoSpaceDE w:val="0"/>
+        <w:autoSpaceDN w:val="0"/>
+        <w:adjustRightInd w:val="0"/>
+        <w:spacing w:after="0" w:line="240" w:lineRule="auto"/>
+        <w:rPr>
+          <w:rFonts w:ascii="Consolas" w:hAnsi="Consolas" w:cs="Consolas"/>
+          <w:color w:val="000000"/>
+          <w:sz w:val="19"/>
+          <w:szCs w:val="19"/>
+        </w:rPr>
+      </w:pPr>
+    </w:p>
+    <w:p>
+      <w:pPr>
+        <w:autoSpaceDE w:val="0"/>
+        <w:autoSpaceDN w:val="0"/>
+        <w:adjustRightInd w:val="0"/>
+        <w:spacing w:after="0" w:line="240" w:lineRule="auto"/>
+        <w:rPr>
+          <w:rFonts w:ascii="Consolas" w:hAnsi="Consolas" w:cs="Consolas"/>
+          <w:color w:val="000000"/>
+          <w:sz w:val="19"/>
+          <w:szCs w:val="19"/>
+        </w:rPr>
+      </w:pPr>
+      <w:r>
+        <w:rPr>
+          <w:rFonts w:ascii="Consolas" w:hAnsi="Consolas" w:cs="Consolas"/>
+          <w:color w:val="000000"/>
+          <w:sz w:val="19"/>
+          <w:szCs w:val="19"/>
+        </w:rPr>
+        <w:t xml:space="preserve">        portfolio = hot_to_r(input$hot)</w:t>
+      </w:r>
+    </w:p>
+    <w:p>
+      <w:pPr>
+        <w:autoSpaceDE w:val="0"/>
+        <w:autoSpaceDN w:val="0"/>
+        <w:adjustRightInd w:val="0"/>
+        <w:spacing w:after="0" w:line="240" w:lineRule="auto"/>
+        <w:rPr>
+          <w:rFonts w:ascii="Consolas" w:hAnsi="Consolas" w:cs="Consolas"/>
+          <w:color w:val="000000"/>
+          <w:sz w:val="19"/>
+          <w:szCs w:val="19"/>
+        </w:rPr>
+      </w:pPr>
+    </w:p>
+    <w:p>
+      <w:pPr>
+        <w:autoSpaceDE w:val="0"/>
+        <w:autoSpaceDN w:val="0"/>
+        <w:adjustRightInd w:val="0"/>
+        <w:spacing w:after="0" w:line="240" w:lineRule="auto"/>
+        <w:rPr>
+          <w:rFonts w:ascii="Consolas" w:hAnsi="Consolas" w:cs="Consolas"/>
+          <w:color w:val="000000"/>
+          <w:sz w:val="19"/>
+          <w:szCs w:val="19"/>
+        </w:rPr>
+      </w:pPr>
+      <w:r>
+        <w:rPr>
+          <w:rFonts w:ascii="Consolas" w:hAnsi="Consolas" w:cs="Consolas"/>
+          <w:color w:val="000000"/>
+          <w:sz w:val="19"/>
+          <w:szCs w:val="19"/>
+        </w:rPr>
+        <w:t xml:space="preserve">        v$portfolio &lt;- compute.portfolio.daily.market.value(</w:t>
+      </w:r>
+    </w:p>
+    <w:p>
+      <w:pPr>
+        <w:autoSpaceDE w:val="0"/>
+        <w:autoSpaceDN w:val="0"/>
+        <w:adjustRightInd w:val="0"/>
+        <w:spacing w:after="0" w:line="240" w:lineRule="auto"/>
+        <w:rPr>
+          <w:rFonts w:ascii="Consolas" w:hAnsi="Consolas" w:cs="Consolas"/>
+          <w:color w:val="000000"/>
+          <w:sz w:val="19"/>
+          <w:szCs w:val="19"/>
+        </w:rPr>
+      </w:pPr>
+      <w:r>
+        <w:rPr>
+          <w:rFonts w:ascii="Consolas" w:hAnsi="Consolas" w:cs="Consolas"/>
+          <w:color w:val="000000"/>
+          <w:sz w:val="19"/>
+          <w:szCs w:val="19"/>
+        </w:rPr>
+        <w:t xml:space="preserve">            portfolio,</w:t>
+      </w:r>
+    </w:p>
+    <w:p>
+      <w:pPr>
+        <w:autoSpaceDE w:val="0"/>
+        <w:autoSpaceDN w:val="0"/>
+        <w:adjustRightInd w:val="0"/>
+        <w:spacing w:after="0" w:line="240" w:lineRule="auto"/>
+        <w:rPr>
+          <w:rFonts w:ascii="Consolas" w:hAnsi="Consolas" w:cs="Consolas"/>
+          <w:color w:val="000000"/>
+          <w:sz w:val="19"/>
+          <w:szCs w:val="19"/>
+        </w:rPr>
+      </w:pPr>
+      <w:r>
+        <w:rPr>
+          <w:rFonts w:ascii="Consolas" w:hAnsi="Consolas" w:cs="Consolas"/>
+          <w:color w:val="000000"/>
+          <w:sz w:val="19"/>
+          <w:szCs w:val="19"/>
+        </w:rPr>
+        <w:t xml:space="preserve">            starting.investment)</w:t>
+      </w:r>
+    </w:p>
+    <w:p>
+      <w:pPr>
+        <w:autoSpaceDE w:val="0"/>
+        <w:autoSpaceDN w:val="0"/>
+        <w:adjustRightInd w:val="0"/>
+        <w:spacing w:after="0" w:line="240" w:lineRule="auto"/>
+        <w:rPr>
+          <w:rFonts w:ascii="Consolas" w:hAnsi="Consolas" w:cs="Consolas"/>
+          <w:color w:val="000000"/>
+          <w:sz w:val="19"/>
+          <w:szCs w:val="19"/>
+        </w:rPr>
+      </w:pPr>
+      <w:r>
+        <w:rPr>
+          <w:rFonts w:ascii="Consolas" w:hAnsi="Consolas" w:cs="Consolas"/>
+          <w:color w:val="000000"/>
+          <w:sz w:val="19"/>
+          <w:szCs w:val="19"/>
+        </w:rPr>
+        <w:t xml:space="preserve">        v$index &lt;- compute.portfolio.daily.market.value(</w:t>
+      </w:r>
+    </w:p>
+    <w:p>
+      <w:pPr>
+        <w:autoSpaceDE w:val="0"/>
+        <w:autoSpaceDN w:val="0"/>
+        <w:adjustRightInd w:val="0"/>
+        <w:spacing w:after="0" w:line="240" w:lineRule="auto"/>
+        <w:rPr>
+          <w:rFonts w:ascii="Consolas" w:hAnsi="Consolas" w:cs="Consolas"/>
+          <w:color w:val="000000"/>
+          <w:sz w:val="19"/>
+          <w:szCs w:val="19"/>
+        </w:rPr>
+      </w:pPr>
+      <w:r>
+        <w:rPr>
+          <w:rFonts w:ascii="Consolas" w:hAnsi="Consolas" w:cs="Consolas"/>
+          <w:color w:val="000000"/>
+          <w:sz w:val="19"/>
+          <w:szCs w:val="19"/>
+        </w:rPr>
+        <w:t xml:space="preserve">            data.frame(</w:t>
+      </w:r>
+    </w:p>
+    <w:p>
+      <w:pPr>
+        <w:autoSpaceDE w:val="0"/>
+        <w:autoSpaceDN w:val="0"/>
+        <w:adjustRightInd w:val="0"/>
+        <w:spacing w:after="0" w:line="240" w:lineRule="auto"/>
+        <w:rPr>
+          <w:rFonts w:ascii="Consolas" w:hAnsi="Consolas" w:cs="Consolas"/>
+          <w:color w:val="000000"/>
+          <w:sz w:val="19"/>
+          <w:szCs w:val="19"/>
+        </w:rPr>
+      </w:pPr>
+      <w:r>
+        <w:rPr>
+          <w:rFonts w:ascii="Consolas" w:hAnsi="Consolas" w:cs="Consolas"/>
+          <w:color w:val="000000"/>
+          <w:sz w:val="19"/>
+          <w:szCs w:val="19"/>
+        </w:rPr>
+        <w:t xml:space="preserve">                symbols = c(</w:t>
+      </w:r>
+      <w:r>
+        <w:rPr>
+          <w:rFonts w:ascii="Consolas" w:hAnsi="Consolas" w:cs="Consolas"/>
+          <w:color w:val="A31515"/>
+          <w:sz w:val="19"/>
+          <w:szCs w:val="19"/>
+        </w:rPr>
+        <w:t>"QQQ"</w:t>
+      </w:r>
+      <w:r>
+        <w:rPr>
+          <w:rFonts w:ascii="Consolas" w:hAnsi="Consolas" w:cs="Consolas"/>
+          <w:color w:val="000000"/>
+          <w:sz w:val="19"/>
+          <w:szCs w:val="19"/>
+        </w:rPr>
+        <w:t>),</w:t>
+      </w:r>
+    </w:p>
+    <w:p>
+      <w:pPr>
+        <w:autoSpaceDE w:val="0"/>
+        <w:autoSpaceDN w:val="0"/>
+        <w:adjustRightInd w:val="0"/>
+        <w:spacing w:after="0" w:line="240" w:lineRule="auto"/>
+        <w:rPr>
+          <w:rFonts w:ascii="Consolas" w:hAnsi="Consolas" w:cs="Consolas"/>
+          <w:color w:val="000000"/>
+          <w:sz w:val="19"/>
+          <w:szCs w:val="19"/>
+        </w:rPr>
+      </w:pPr>
+      <w:r>
+        <w:rPr>
+          <w:rFonts w:ascii="Consolas" w:hAnsi="Consolas" w:cs="Consolas"/>
+          <w:color w:val="000000"/>
+          <w:sz w:val="19"/>
+          <w:szCs w:val="19"/>
+        </w:rPr>
+        <w:t xml:space="preserve">                percentage = c(1.0),</w:t>
+      </w:r>
+    </w:p>
+    <w:p>
+      <w:pPr>
+        <w:autoSpaceDE w:val="0"/>
+        <w:autoSpaceDN w:val="0"/>
+        <w:adjustRightInd w:val="0"/>
+        <w:spacing w:after="0" w:line="240" w:lineRule="auto"/>
+        <w:rPr>
+          <w:rFonts w:ascii="Consolas" w:hAnsi="Consolas" w:cs="Consolas"/>
+          <w:color w:val="000000"/>
+          <w:sz w:val="19"/>
+          <w:szCs w:val="19"/>
+        </w:rPr>
+      </w:pPr>
+      <w:r>
+        <w:rPr>
+          <w:rFonts w:ascii="Consolas" w:hAnsi="Consolas" w:cs="Consolas"/>
+          <w:color w:val="000000"/>
+          <w:sz w:val="19"/>
+          <w:szCs w:val="19"/>
+        </w:rPr>
+        <w:t xml:space="preserve">                stringsAsFactors = </w:t>
+      </w:r>
+      <w:r>
+        <w:rPr>
+          <w:rFonts w:ascii="Consolas" w:hAnsi="Consolas" w:cs="Consolas"/>
+          <w:color w:val="0000FF"/>
+          <w:sz w:val="19"/>
+          <w:szCs w:val="19"/>
+        </w:rPr>
+        <w:t>FALSE</w:t>
+      </w:r>
+    </w:p>
+    <w:p>
+      <w:pPr>
+        <w:autoSpaceDE w:val="0"/>
+        <w:autoSpaceDN w:val="0"/>
+        <w:adjustRightInd w:val="0"/>
+        <w:spacing w:after="0" w:line="240" w:lineRule="auto"/>
+        <w:rPr>
+          <w:rFonts w:ascii="Consolas" w:hAnsi="Consolas" w:cs="Consolas"/>
+          <w:color w:val="000000"/>
+          <w:sz w:val="19"/>
+          <w:szCs w:val="19"/>
+        </w:rPr>
+      </w:pPr>
+      <w:r>
+        <w:rPr>
+          <w:rFonts w:ascii="Consolas" w:hAnsi="Consolas" w:cs="Consolas"/>
+          <w:color w:val="000000"/>
+          <w:sz w:val="19"/>
+          <w:szCs w:val="19"/>
+        </w:rPr>
+        <w:t xml:space="preserve">            ),</w:t>
+      </w:r>
+    </w:p>
+    <w:p>
+      <w:pPr>
+        <w:autoSpaceDE w:val="0"/>
+        <w:autoSpaceDN w:val="0"/>
+        <w:adjustRightInd w:val="0"/>
+        <w:spacing w:after="0" w:line="240" w:lineRule="auto"/>
+        <w:rPr>
+          <w:rFonts w:ascii="Consolas" w:hAnsi="Consolas" w:cs="Consolas"/>
+          <w:color w:val="000000"/>
+          <w:sz w:val="19"/>
+          <w:szCs w:val="19"/>
+        </w:rPr>
+      </w:pPr>
+      <w:r>
+        <w:rPr>
+          <w:rFonts w:ascii="Consolas" w:hAnsi="Consolas" w:cs="Consolas"/>
+          <w:color w:val="000000"/>
+          <w:sz w:val="19"/>
+          <w:szCs w:val="19"/>
+        </w:rPr>
+        <w:t xml:space="preserve">            starting.investment</w:t>
+      </w:r>
+    </w:p>
+    <w:p>
+      <w:pPr>
+        <w:autoSpaceDE w:val="0"/>
+        <w:autoSpaceDN w:val="0"/>
+        <w:adjustRightInd w:val="0"/>
+        <w:spacing w:after="0" w:line="240" w:lineRule="auto"/>
+        <w:rPr>
+          <w:rFonts w:ascii="Consolas" w:hAnsi="Consolas" w:cs="Consolas"/>
+          <w:color w:val="000000"/>
+          <w:sz w:val="19"/>
+          <w:szCs w:val="19"/>
+        </w:rPr>
+      </w:pPr>
+      <w:r>
+        <w:rPr>
+          <w:rFonts w:ascii="Consolas" w:hAnsi="Consolas" w:cs="Consolas"/>
+          <w:color w:val="000000"/>
+          <w:sz w:val="19"/>
+          <w:szCs w:val="19"/>
+        </w:rPr>
+        <w:t xml:space="preserve">        )</w:t>
+      </w:r>
+    </w:p>
+    <w:p>
+      <w:pPr>
+        <w:autoSpaceDE w:val="0"/>
+        <w:autoSpaceDN w:val="0"/>
+        <w:adjustRightInd w:val="0"/>
+        <w:spacing w:after="0" w:line="240" w:lineRule="auto"/>
+        <w:rPr>
+          <w:rFonts w:ascii="Consolas" w:hAnsi="Consolas" w:cs="Consolas"/>
+          <w:color w:val="000000"/>
+          <w:sz w:val="19"/>
+          <w:szCs w:val="19"/>
+        </w:rPr>
+      </w:pPr>
+      <w:r>
+        <w:rPr>
+          <w:rFonts w:ascii="Consolas" w:hAnsi="Consolas" w:cs="Consolas"/>
+          <w:color w:val="000000"/>
+          <w:sz w:val="19"/>
+          <w:szCs w:val="19"/>
+        </w:rPr>
+        <w:t xml:space="preserve">    })</w:t>
+      </w:r>
+    </w:p>
+    <w:p>
+      <w:pPr>
+        <w:autoSpaceDE w:val="0"/>
+        <w:autoSpaceDN w:val="0"/>
+        <w:adjustRightInd w:val="0"/>
+        <w:spacing w:after="0" w:line="240" w:lineRule="auto"/>
+        <w:rPr>
+          <w:rFonts w:ascii="Consolas" w:hAnsi="Consolas" w:cs="Consolas"/>
+          <w:color w:val="000000"/>
+          <w:sz w:val="19"/>
+          <w:szCs w:val="19"/>
+        </w:rPr>
+      </w:pPr>
+    </w:p>
+    <w:p>
+      <w:pPr>
+        <w:autoSpaceDE w:val="0"/>
+        <w:autoSpaceDN w:val="0"/>
+        <w:adjustRightInd w:val="0"/>
+        <w:spacing w:after="0" w:line="240" w:lineRule="auto"/>
+        <w:rPr>
+          <w:rFonts w:ascii="Consolas" w:hAnsi="Consolas" w:cs="Consolas"/>
+          <w:color w:val="000000"/>
+          <w:sz w:val="19"/>
+          <w:szCs w:val="19"/>
+        </w:rPr>
+      </w:pPr>
+      <w:r>
+        <w:rPr>
+          <w:rFonts w:ascii="Consolas" w:hAnsi="Consolas" w:cs="Consolas"/>
+          <w:color w:val="000000"/>
+          <w:sz w:val="19"/>
+          <w:szCs w:val="19"/>
+        </w:rPr>
+        <w:t xml:space="preserve">    convert.totals.dataframe.to.xts &lt;- </w:t>
+      </w:r>
+      <w:r>
+        <w:rPr>
+          <w:rFonts w:ascii="Consolas" w:hAnsi="Consolas" w:cs="Consolas"/>
+          <w:color w:val="0000FF"/>
+          <w:sz w:val="19"/>
+          <w:szCs w:val="19"/>
+        </w:rPr>
+        <w:t>function</w:t>
+      </w:r>
+      <w:r>
+        <w:rPr>
+          <w:rFonts w:ascii="Consolas" w:hAnsi="Consolas" w:cs="Consolas"/>
+          <w:color w:val="000000"/>
+          <w:sz w:val="19"/>
+          <w:szCs w:val="19"/>
+        </w:rPr>
+        <w:t>(df) {</w:t>
+      </w:r>
+    </w:p>
+    <w:p>
+      <w:pPr>
+        <w:autoSpaceDE w:val="0"/>
+        <w:autoSpaceDN w:val="0"/>
+        <w:adjustRightInd w:val="0"/>
+        <w:spacing w:after="0" w:line="240" w:lineRule="auto"/>
+        <w:rPr>
+          <w:rFonts w:ascii="Consolas" w:hAnsi="Consolas" w:cs="Consolas"/>
+          <w:color w:val="000000"/>
+          <w:sz w:val="19"/>
+          <w:szCs w:val="19"/>
+        </w:rPr>
+      </w:pPr>
+      <w:r>
+        <w:rPr>
+          <w:rFonts w:ascii="Consolas" w:hAnsi="Consolas" w:cs="Consolas"/>
+          <w:color w:val="000000"/>
+          <w:sz w:val="19"/>
+          <w:szCs w:val="19"/>
+        </w:rPr>
+        <w:t xml:space="preserve">        </w:t>
+      </w:r>
+      <w:r>
+        <w:rPr>
+          <w:rFonts w:ascii="Consolas" w:hAnsi="Consolas" w:cs="Consolas"/>
+          <w:color w:val="0000FF"/>
+          <w:sz w:val="19"/>
+          <w:szCs w:val="19"/>
+        </w:rPr>
+        <w:t>return</w:t>
+      </w:r>
+      <w:r>
+        <w:rPr>
+          <w:rFonts w:ascii="Consolas" w:hAnsi="Consolas" w:cs="Consolas"/>
+          <w:color w:val="000000"/>
+          <w:sz w:val="19"/>
+          <w:szCs w:val="19"/>
+        </w:rPr>
+        <w:t xml:space="preserve">(xts(df$Total, </w:t>
+      </w:r>
+      <w:r>
+        <w:rPr>
+          <w:rFonts w:ascii="Consolas" w:hAnsi="Consolas" w:cs="Consolas"/>
+          <w:color w:val="008080"/>
+          <w:sz w:val="19"/>
+          <w:szCs w:val="19"/>
+        </w:rPr>
+        <w:t>as.POSIXct</w:t>
+      </w:r>
+      <w:r>
+        <w:rPr>
+          <w:rFonts w:ascii="Consolas" w:hAnsi="Consolas" w:cs="Consolas"/>
+          <w:color w:val="000000"/>
+          <w:sz w:val="19"/>
+          <w:szCs w:val="19"/>
+        </w:rPr>
+        <w:t>(rownames(df))))</w:t>
+      </w:r>
+    </w:p>
+    <w:p>
+      <w:pPr>
+        <w:autoSpaceDE w:val="0"/>
+        <w:autoSpaceDN w:val="0"/>
+        <w:adjustRightInd w:val="0"/>
+        <w:spacing w:after="0" w:line="240" w:lineRule="auto"/>
+        <w:rPr>
+          <w:rFonts w:ascii="Consolas" w:hAnsi="Consolas" w:cs="Consolas"/>
+          <w:color w:val="000000"/>
+          <w:sz w:val="19"/>
+          <w:szCs w:val="19"/>
+        </w:rPr>
+      </w:pPr>
+      <w:r>
+        <w:rPr>
+          <w:rFonts w:ascii="Consolas" w:hAnsi="Consolas" w:cs="Consolas"/>
+          <w:color w:val="000000"/>
+          <w:sz w:val="19"/>
+          <w:szCs w:val="19"/>
+        </w:rPr>
+        <w:t xml:space="preserve">    }</w:t>
+      </w:r>
+    </w:p>
+    <w:p>
+      <w:pPr>
+        <w:autoSpaceDE w:val="0"/>
+        <w:autoSpaceDN w:val="0"/>
+        <w:adjustRightInd w:val="0"/>
+        <w:spacing w:after="0" w:line="240" w:lineRule="auto"/>
+        <w:rPr>
+          <w:rFonts w:ascii="Consolas" w:hAnsi="Consolas" w:cs="Consolas"/>
+          <w:color w:val="000000"/>
+          <w:sz w:val="19"/>
+          <w:szCs w:val="19"/>
+        </w:rPr>
+      </w:pPr>
+    </w:p>
+    <w:p>
+      <w:pPr>
+        <w:autoSpaceDE w:val="0"/>
+        <w:autoSpaceDN w:val="0"/>
+        <w:adjustRightInd w:val="0"/>
+        <w:spacing w:after="0" w:line="240" w:lineRule="auto"/>
+        <w:rPr>
+          <w:rFonts w:ascii="Consolas" w:hAnsi="Consolas" w:cs="Consolas"/>
+          <w:color w:val="000000"/>
+          <w:sz w:val="19"/>
+          <w:szCs w:val="19"/>
+        </w:rPr>
+      </w:pPr>
+      <w:r>
+        <w:rPr>
+          <w:rFonts w:ascii="Consolas" w:hAnsi="Consolas" w:cs="Consolas"/>
+          <w:color w:val="000000"/>
+          <w:sz w:val="19"/>
+          <w:szCs w:val="19"/>
+        </w:rPr>
+        <w:t xml:space="preserve">    output$chart &lt;- renderHighchart({</w:t>
+      </w:r>
+    </w:p>
+    <w:p>
+      <w:pPr>
+        <w:autoSpaceDE w:val="0"/>
+        <w:autoSpaceDN w:val="0"/>
+        <w:adjustRightInd w:val="0"/>
+        <w:spacing w:after="0" w:line="240" w:lineRule="auto"/>
+        <w:rPr>
+          <w:rFonts w:ascii="Consolas" w:hAnsi="Consolas" w:cs="Consolas"/>
+          <w:color w:val="000000"/>
+          <w:sz w:val="19"/>
+          <w:szCs w:val="19"/>
+        </w:rPr>
+      </w:pPr>
+      <w:r>
+        <w:rPr>
+          <w:rFonts w:ascii="Consolas" w:hAnsi="Consolas" w:cs="Consolas"/>
+          <w:color w:val="000000"/>
+          <w:sz w:val="19"/>
+          <w:szCs w:val="19"/>
+        </w:rPr>
+        <w:t xml:space="preserve">        </w:t>
+      </w:r>
+      <w:r>
+        <w:rPr>
+          <w:rFonts w:ascii="Consolas" w:hAnsi="Consolas" w:cs="Consolas"/>
+          <w:color w:val="0000FF"/>
+          <w:sz w:val="19"/>
+          <w:szCs w:val="19"/>
+        </w:rPr>
+        <w:t>if</w:t>
+      </w:r>
+      <w:r>
+        <w:rPr>
+          <w:rFonts w:ascii="Consolas" w:hAnsi="Consolas" w:cs="Consolas"/>
+          <w:color w:val="000000"/>
+          <w:sz w:val="19"/>
+          <w:szCs w:val="19"/>
+        </w:rPr>
+        <w:t xml:space="preserve"> (</w:t>
+      </w:r>
+      <w:r>
+        <w:rPr>
+          <w:rFonts w:ascii="Consolas" w:hAnsi="Consolas" w:cs="Consolas"/>
+          <w:color w:val="008080"/>
+          <w:sz w:val="19"/>
+          <w:szCs w:val="19"/>
+        </w:rPr>
+        <w:t>is.null</w:t>
+      </w:r>
+      <w:r>
+        <w:rPr>
+          <w:rFonts w:ascii="Consolas" w:hAnsi="Consolas" w:cs="Consolas"/>
+          <w:color w:val="000000"/>
+          <w:sz w:val="19"/>
+          <w:szCs w:val="19"/>
+        </w:rPr>
+        <w:t xml:space="preserve">(v$portfolio) || </w:t>
+      </w:r>
+      <w:r>
+        <w:rPr>
+          <w:rFonts w:ascii="Consolas" w:hAnsi="Consolas" w:cs="Consolas"/>
+          <w:color w:val="008080"/>
+          <w:sz w:val="19"/>
+          <w:szCs w:val="19"/>
+        </w:rPr>
+        <w:t>is.null</w:t>
+      </w:r>
+      <w:r>
+        <w:rPr>
+          <w:rFonts w:ascii="Consolas" w:hAnsi="Consolas" w:cs="Consolas"/>
+          <w:color w:val="000000"/>
+          <w:sz w:val="19"/>
+          <w:szCs w:val="19"/>
+        </w:rPr>
+        <w:t xml:space="preserve">(v$index)) </w:t>
+      </w:r>
+      <w:r>
+        <w:rPr>
+          <w:rFonts w:ascii="Consolas" w:hAnsi="Consolas" w:cs="Consolas"/>
+          <w:color w:val="0000FF"/>
+          <w:sz w:val="19"/>
+          <w:szCs w:val="19"/>
+        </w:rPr>
+        <w:t>return</w:t>
+      </w:r>
+      <w:r>
+        <w:rPr>
+          <w:rFonts w:ascii="Consolas" w:hAnsi="Consolas" w:cs="Consolas"/>
+          <w:color w:val="000000"/>
+          <w:sz w:val="19"/>
+          <w:szCs w:val="19"/>
+        </w:rPr>
+        <w:t>()</w:t>
+      </w:r>
+    </w:p>
+    <w:p>
+      <w:pPr>
+        <w:autoSpaceDE w:val="0"/>
+        <w:autoSpaceDN w:val="0"/>
+        <w:adjustRightInd w:val="0"/>
+        <w:spacing w:after="0" w:line="240" w:lineRule="auto"/>
+        <w:rPr>
+          <w:rFonts w:ascii="Consolas" w:hAnsi="Consolas" w:cs="Consolas"/>
+          <w:color w:val="000000"/>
+          <w:sz w:val="19"/>
+          <w:szCs w:val="19"/>
+        </w:rPr>
+      </w:pPr>
+      <w:r>
+        <w:rPr>
+          <w:rFonts w:ascii="Consolas" w:hAnsi="Consolas" w:cs="Consolas"/>
+          <w:color w:val="000000"/>
+          <w:sz w:val="19"/>
+          <w:szCs w:val="19"/>
+        </w:rPr>
+        <w:t xml:space="preserve">        highchart(type = </w:t>
+      </w:r>
+      <w:r>
+        <w:rPr>
+          <w:rFonts w:ascii="Consolas" w:hAnsi="Consolas" w:cs="Consolas"/>
+          <w:color w:val="A31515"/>
+          <w:sz w:val="19"/>
+          <w:szCs w:val="19"/>
+        </w:rPr>
+        <w:t>"stock"</w:t>
+      </w:r>
+      <w:r>
+        <w:rPr>
+          <w:rFonts w:ascii="Consolas" w:hAnsi="Consolas" w:cs="Consolas"/>
+          <w:color w:val="000000"/>
+          <w:sz w:val="19"/>
+          <w:szCs w:val="19"/>
+        </w:rPr>
+        <w:t>) %&gt;%</w:t>
+      </w:r>
+    </w:p>
+    <w:p>
+      <w:pPr>
+        <w:autoSpaceDE w:val="0"/>
+        <w:autoSpaceDN w:val="0"/>
+        <w:adjustRightInd w:val="0"/>
+        <w:spacing w:after="0" w:line="240" w:lineRule="auto"/>
+        <w:rPr>
+          <w:rFonts w:ascii="Consolas" w:hAnsi="Consolas" w:cs="Consolas"/>
+          <w:color w:val="000000"/>
+          <w:sz w:val="19"/>
+          <w:szCs w:val="19"/>
+        </w:rPr>
+      </w:pPr>
+      <w:r>
+        <w:rPr>
+          <w:rFonts w:ascii="Consolas" w:hAnsi="Consolas" w:cs="Consolas"/>
+          <w:color w:val="000000"/>
+          <w:sz w:val="19"/>
+          <w:szCs w:val="19"/>
+        </w:rPr>
+        <w:t xml:space="preserve">            hc_add_series(</w:t>
+      </w:r>
+    </w:p>
+    <w:p>
+      <w:pPr>
+        <w:autoSpaceDE w:val="0"/>
+        <w:autoSpaceDN w:val="0"/>
+        <w:adjustRightInd w:val="0"/>
+        <w:spacing w:after="0" w:line="240" w:lineRule="auto"/>
+        <w:rPr>
+          <w:rFonts w:ascii="Consolas" w:hAnsi="Consolas" w:cs="Consolas"/>
+          <w:color w:val="000000"/>
+          <w:sz w:val="19"/>
+          <w:szCs w:val="19"/>
+        </w:rPr>
+      </w:pPr>
+      <w:r>
+        <w:rPr>
+          <w:rFonts w:ascii="Consolas" w:hAnsi="Consolas" w:cs="Consolas"/>
+          <w:color w:val="000000"/>
+          <w:sz w:val="19"/>
+          <w:szCs w:val="19"/>
+        </w:rPr>
+        <w:t xml:space="preserve">                data = convert.totals.dataframe.to.xts(v$portfolio),</w:t>
+      </w:r>
+    </w:p>
+    <w:p>
+      <w:pPr>
+        <w:autoSpaceDE w:val="0"/>
+        <w:autoSpaceDN w:val="0"/>
+        <w:adjustRightInd w:val="0"/>
+        <w:spacing w:after="0" w:line="240" w:lineRule="auto"/>
+        <w:rPr>
+          <w:rFonts w:ascii="Consolas" w:hAnsi="Consolas" w:cs="Consolas"/>
+          <w:color w:val="000000"/>
+          <w:sz w:val="19"/>
+          <w:szCs w:val="19"/>
+        </w:rPr>
+      </w:pPr>
+      <w:r>
+        <w:rPr>
+          <w:rFonts w:ascii="Consolas" w:hAnsi="Consolas" w:cs="Consolas"/>
+          <w:color w:val="000000"/>
+          <w:sz w:val="19"/>
+          <w:szCs w:val="19"/>
+        </w:rPr>
+        <w:t xml:space="preserve">                name = </w:t>
+      </w:r>
+      <w:r>
+        <w:rPr>
+          <w:rFonts w:ascii="Consolas" w:hAnsi="Consolas" w:cs="Consolas"/>
+          <w:color w:val="A31515"/>
+          <w:sz w:val="19"/>
+          <w:szCs w:val="19"/>
+        </w:rPr>
+        <w:t>"Portfolio"</w:t>
+      </w:r>
+      <w:r>
+        <w:rPr>
+          <w:rFonts w:ascii="Consolas" w:hAnsi="Consolas" w:cs="Consolas"/>
+          <w:color w:val="000000"/>
+          <w:sz w:val="19"/>
+          <w:szCs w:val="19"/>
+        </w:rPr>
+        <w:t>) %&gt;%</w:t>
+      </w:r>
+    </w:p>
+    <w:p>
+      <w:pPr>
+        <w:autoSpaceDE w:val="0"/>
+        <w:autoSpaceDN w:val="0"/>
+        <w:adjustRightInd w:val="0"/>
+        <w:spacing w:after="0" w:line="240" w:lineRule="auto"/>
+        <w:rPr>
+          <w:rFonts w:ascii="Consolas" w:hAnsi="Consolas" w:cs="Consolas"/>
+          <w:color w:val="000000"/>
+          <w:sz w:val="19"/>
+          <w:szCs w:val="19"/>
+        </w:rPr>
+      </w:pPr>
+      <w:r>
+        <w:rPr>
+          <w:rFonts w:ascii="Consolas" w:hAnsi="Consolas" w:cs="Consolas"/>
+          <w:color w:val="000000"/>
+          <w:sz w:val="19"/>
+          <w:szCs w:val="19"/>
+        </w:rPr>
+        <w:t xml:space="preserve">            hc_add_series(</w:t>
+      </w:r>
+    </w:p>
+    <w:p>
+      <w:pPr>
+        <w:autoSpaceDE w:val="0"/>
+        <w:autoSpaceDN w:val="0"/>
+        <w:adjustRightInd w:val="0"/>
+        <w:spacing w:after="0" w:line="240" w:lineRule="auto"/>
+        <w:rPr>
+          <w:rFonts w:ascii="Consolas" w:hAnsi="Consolas" w:cs="Consolas"/>
+          <w:color w:val="000000"/>
+          <w:sz w:val="19"/>
+          <w:szCs w:val="19"/>
+        </w:rPr>
+      </w:pPr>
+      <w:r>
+        <w:rPr>
+          <w:rFonts w:ascii="Consolas" w:hAnsi="Consolas" w:cs="Consolas"/>
+          <w:color w:val="000000"/>
+          <w:sz w:val="19"/>
+          <w:szCs w:val="19"/>
+        </w:rPr>
+        <w:t xml:space="preserve">                data = convert.totals.dataframe.to.xts(v$index),</w:t>
+      </w:r>
+    </w:p>
+    <w:p>
+      <w:pPr>
+        <w:autoSpaceDE w:val="0"/>
+        <w:autoSpaceDN w:val="0"/>
+        <w:adjustRightInd w:val="0"/>
+        <w:spacing w:after="0" w:line="240" w:lineRule="auto"/>
+        <w:rPr>
+          <w:rFonts w:ascii="Consolas" w:hAnsi="Consolas" w:cs="Consolas"/>
+          <w:color w:val="000000"/>
+          <w:sz w:val="19"/>
+          <w:szCs w:val="19"/>
+        </w:rPr>
+      </w:pPr>
+      <w:r>
+        <w:rPr>
+          <w:rFonts w:ascii="Consolas" w:hAnsi="Consolas" w:cs="Consolas"/>
+          <w:color w:val="000000"/>
+          <w:sz w:val="19"/>
+          <w:szCs w:val="19"/>
+        </w:rPr>
+        <w:t xml:space="preserve">                name = </w:t>
+      </w:r>
+      <w:r>
+        <w:rPr>
+          <w:rFonts w:ascii="Consolas" w:hAnsi="Consolas" w:cs="Consolas"/>
+          <w:color w:val="A31515"/>
+          <w:sz w:val="19"/>
+          <w:szCs w:val="19"/>
+        </w:rPr>
+        <w:t>"QQQ"</w:t>
+      </w:r>
+      <w:r>
+        <w:rPr>
+          <w:rFonts w:ascii="Consolas" w:hAnsi="Consolas" w:cs="Consolas"/>
+          <w:color w:val="000000"/>
+          <w:sz w:val="19"/>
+          <w:szCs w:val="19"/>
+        </w:rPr>
+        <w:t>) %&gt;%</w:t>
+      </w:r>
+    </w:p>
+    <w:p>
+      <w:pPr>
+        <w:autoSpaceDE w:val="0"/>
+        <w:autoSpaceDN w:val="0"/>
+        <w:adjustRightInd w:val="0"/>
+        <w:spacing w:after="0" w:line="240" w:lineRule="auto"/>
+        <w:rPr>
+          <w:rFonts w:ascii="Consolas" w:hAnsi="Consolas" w:cs="Consolas"/>
+          <w:color w:val="000000"/>
+          <w:sz w:val="19"/>
+          <w:szCs w:val="19"/>
+        </w:rPr>
+      </w:pPr>
+      <w:r>
+        <w:rPr>
+          <w:rFonts w:ascii="Consolas" w:hAnsi="Consolas" w:cs="Consolas"/>
+          <w:color w:val="000000"/>
+          <w:sz w:val="19"/>
+          <w:szCs w:val="19"/>
+        </w:rPr>
+        <w:t xml:space="preserve">            hc_add_theme(hc_theme_538())</w:t>
+      </w:r>
+    </w:p>
+    <w:p>
+      <w:pPr>
+        <w:autoSpaceDE w:val="0"/>
+        <w:autoSpaceDN w:val="0"/>
+        <w:adjustRightInd w:val="0"/>
+        <w:spacing w:after="0" w:line="240" w:lineRule="auto"/>
+        <w:rPr>
+          <w:rFonts w:ascii="Consolas" w:hAnsi="Consolas" w:cs="Consolas"/>
+          <w:color w:val="000000"/>
+          <w:sz w:val="19"/>
+          <w:szCs w:val="19"/>
+        </w:rPr>
+      </w:pPr>
+      <w:r>
+        <w:rPr>
+          <w:rFonts w:ascii="Consolas" w:hAnsi="Consolas" w:cs="Consolas"/>
+          <w:color w:val="000000"/>
+          <w:sz w:val="19"/>
+          <w:szCs w:val="19"/>
+        </w:rPr>
+        <w:t xml:space="preserve">    })</w:t>
+      </w:r>
+    </w:p>
+    <w:p>
+      <w:pPr>
+        <w:autoSpaceDE w:val="0"/>
+        <w:autoSpaceDN w:val="0"/>
+        <w:adjustRightInd w:val="0"/>
+        <w:spacing w:after="0" w:line="240" w:lineRule="auto"/>
+        <w:rPr>
+          <w:rFonts w:ascii="Consolas" w:hAnsi="Consolas" w:cs="Consolas"/>
+          <w:color w:val="000000"/>
+          <w:sz w:val="19"/>
+          <w:szCs w:val="19"/>
+        </w:rPr>
+      </w:pPr>
+    </w:p>
+    <w:p>
+      <w:pPr>
+        <w:autoSpaceDE w:val="0"/>
+        <w:autoSpaceDN w:val="0"/>
+        <w:adjustRightInd w:val="0"/>
+        <w:spacing w:after="0" w:line="240" w:lineRule="auto"/>
+        <w:rPr>
+          <w:rFonts w:ascii="Consolas" w:hAnsi="Consolas" w:cs="Consolas"/>
+          <w:color w:val="000000"/>
+          <w:sz w:val="19"/>
+          <w:szCs w:val="19"/>
+        </w:rPr>
+      </w:pPr>
+      <w:r>
+        <w:rPr>
+          <w:rFonts w:ascii="Consolas" w:hAnsi="Consolas" w:cs="Consolas"/>
+          <w:color w:val="000000"/>
+          <w:sz w:val="19"/>
+          <w:szCs w:val="19"/>
+        </w:rPr>
+        <w:t xml:space="preserve">    output$hot &lt;- renderRHandsontable({</w:t>
+      </w:r>
+    </w:p>
+    <w:p>
+      <w:pPr>
+        <w:autoSpaceDE w:val="0"/>
+        <w:autoSpaceDN w:val="0"/>
+        <w:adjustRightInd w:val="0"/>
+        <w:spacing w:after="0" w:line="240" w:lineRule="auto"/>
+        <w:rPr>
+          <w:rFonts w:ascii="Consolas" w:hAnsi="Consolas" w:cs="Consolas"/>
+          <w:color w:val="000000"/>
+          <w:sz w:val="19"/>
+          <w:szCs w:val="19"/>
+        </w:rPr>
+      </w:pPr>
+      <w:r>
+        <w:rPr>
+          <w:rFonts w:ascii="Consolas" w:hAnsi="Consolas" w:cs="Consolas"/>
+          <w:color w:val="000000"/>
+          <w:sz w:val="19"/>
+          <w:szCs w:val="19"/>
+        </w:rPr>
+        <w:t xml:space="preserve">        </w:t>
+      </w:r>
+      <w:r>
+        <w:rPr>
+          <w:rFonts w:ascii="Consolas" w:hAnsi="Consolas" w:cs="Consolas"/>
+          <w:color w:val="0000FF"/>
+          <w:sz w:val="19"/>
+          <w:szCs w:val="19"/>
+        </w:rPr>
+        <w:t>if</w:t>
+      </w:r>
+      <w:r>
+        <w:rPr>
+          <w:rFonts w:ascii="Consolas" w:hAnsi="Consolas" w:cs="Consolas"/>
+          <w:color w:val="000000"/>
+          <w:sz w:val="19"/>
+          <w:szCs w:val="19"/>
+        </w:rPr>
+        <w:t xml:space="preserve"> (!</w:t>
+      </w:r>
+      <w:r>
+        <w:rPr>
+          <w:rFonts w:ascii="Consolas" w:hAnsi="Consolas" w:cs="Consolas"/>
+          <w:color w:val="008080"/>
+          <w:sz w:val="19"/>
+          <w:szCs w:val="19"/>
+        </w:rPr>
+        <w:t>is.null</w:t>
+      </w:r>
+      <w:r>
+        <w:rPr>
+          <w:rFonts w:ascii="Consolas" w:hAnsi="Consolas" w:cs="Consolas"/>
+          <w:color w:val="000000"/>
+          <w:sz w:val="19"/>
+          <w:szCs w:val="19"/>
+        </w:rPr>
+        <w:t>(input$hot)) {</w:t>
+      </w:r>
+    </w:p>
+    <w:p>
+      <w:pPr>
+        <w:autoSpaceDE w:val="0"/>
+        <w:autoSpaceDN w:val="0"/>
+        <w:adjustRightInd w:val="0"/>
+        <w:spacing w:after="0" w:line="240" w:lineRule="auto"/>
+        <w:rPr>
+          <w:rFonts w:ascii="Consolas" w:hAnsi="Consolas" w:cs="Consolas"/>
+          <w:color w:val="000000"/>
+          <w:sz w:val="19"/>
+          <w:szCs w:val="19"/>
+        </w:rPr>
+      </w:pPr>
+      <w:r>
+        <w:rPr>
+          <w:rFonts w:ascii="Consolas" w:hAnsi="Consolas" w:cs="Consolas"/>
+          <w:color w:val="000000"/>
+          <w:sz w:val="19"/>
+          <w:szCs w:val="19"/>
+        </w:rPr>
+        <w:t xml:space="preserve">            portfolio = hot_to_r(input$hot)</w:t>
+      </w:r>
+    </w:p>
+    <w:p>
+      <w:pPr>
+        <w:autoSpaceDE w:val="0"/>
+        <w:autoSpaceDN w:val="0"/>
+        <w:adjustRightInd w:val="0"/>
+        <w:spacing w:after="0" w:line="240" w:lineRule="auto"/>
+        <w:rPr>
+          <w:rFonts w:ascii="Consolas" w:hAnsi="Consolas" w:cs="Consolas"/>
+          <w:color w:val="000000"/>
+          <w:sz w:val="19"/>
+          <w:szCs w:val="19"/>
+        </w:rPr>
+      </w:pPr>
+      <w:r>
+        <w:rPr>
+          <w:rFonts w:ascii="Consolas" w:hAnsi="Consolas" w:cs="Consolas"/>
+          <w:color w:val="000000"/>
+          <w:sz w:val="19"/>
+          <w:szCs w:val="19"/>
+        </w:rPr>
+        <w:t xml:space="preserve">        } </w:t>
+      </w:r>
+      <w:r>
+        <w:rPr>
+          <w:rFonts w:ascii="Consolas" w:hAnsi="Consolas" w:cs="Consolas"/>
+          <w:color w:val="0000FF"/>
+          <w:sz w:val="19"/>
+          <w:szCs w:val="19"/>
+        </w:rPr>
+        <w:t>else</w:t>
+      </w:r>
+      <w:r>
+        <w:rPr>
+          <w:rFonts w:ascii="Consolas" w:hAnsi="Consolas" w:cs="Consolas"/>
+          <w:color w:val="000000"/>
+          <w:sz w:val="19"/>
+          <w:szCs w:val="19"/>
+        </w:rPr>
+        <w:t xml:space="preserve"> {</w:t>
+      </w:r>
+    </w:p>
+    <w:p>
+      <w:pPr>
+        <w:autoSpaceDE w:val="0"/>
+        <w:autoSpaceDN w:val="0"/>
+        <w:adjustRightInd w:val="0"/>
+        <w:spacing w:after="0" w:line="240" w:lineRule="auto"/>
+        <w:rPr>
+          <w:rFonts w:ascii="Consolas" w:hAnsi="Consolas" w:cs="Consolas"/>
+          <w:color w:val="000000"/>
+          <w:sz w:val="19"/>
+          <w:szCs w:val="19"/>
+        </w:rPr>
+      </w:pPr>
+      <w:r>
+        <w:rPr>
+          <w:rFonts w:ascii="Consolas" w:hAnsi="Consolas" w:cs="Consolas"/>
+          <w:color w:val="000000"/>
+          <w:sz w:val="19"/>
+          <w:szCs w:val="19"/>
+        </w:rPr>
+        <w:t xml:space="preserve">            portfolio = data.frame(</w:t>
+      </w:r>
+    </w:p>
+    <w:p>
+      <w:pPr>
+        <w:autoSpaceDE w:val="0"/>
+        <w:autoSpaceDN w:val="0"/>
+        <w:adjustRightInd w:val="0"/>
+        <w:spacing w:after="0" w:line="240" w:lineRule="auto"/>
+        <w:rPr>
+          <w:rFonts w:ascii="Consolas" w:hAnsi="Consolas" w:cs="Consolas"/>
+          <w:color w:val="000000"/>
+          <w:sz w:val="19"/>
+          <w:szCs w:val="19"/>
+        </w:rPr>
+      </w:pPr>
+      <w:r>
+        <w:rPr>
+          <w:rFonts w:ascii="Consolas" w:hAnsi="Consolas" w:cs="Consolas"/>
+          <w:color w:val="000000"/>
+          <w:sz w:val="19"/>
+          <w:szCs w:val="19"/>
+        </w:rPr>
+        <w:t xml:space="preserve">                symbols = c(</w:t>
+      </w:r>
+      <w:r>
+        <w:rPr>
+          <w:rFonts w:ascii="Consolas" w:hAnsi="Consolas" w:cs="Consolas"/>
+          <w:color w:val="A31515"/>
+          <w:sz w:val="19"/>
+          <w:szCs w:val="19"/>
+        </w:rPr>
+        <w:t>"FB"</w:t>
+      </w:r>
+      <w:r>
+        <w:rPr>
+          <w:rFonts w:ascii="Consolas" w:hAnsi="Consolas" w:cs="Consolas"/>
+          <w:color w:val="000000"/>
+          <w:sz w:val="19"/>
+          <w:szCs w:val="19"/>
+        </w:rPr>
+        <w:t xml:space="preserve">, </w:t>
+      </w:r>
+      <w:r>
+        <w:rPr>
+          <w:rFonts w:ascii="Consolas" w:hAnsi="Consolas" w:cs="Consolas"/>
+          <w:color w:val="A31515"/>
+          <w:sz w:val="19"/>
+          <w:szCs w:val="19"/>
+        </w:rPr>
+        <w:t>"AMZN"</w:t>
+      </w:r>
+      <w:r>
+        <w:rPr>
+          <w:rFonts w:ascii="Consolas" w:hAnsi="Consolas" w:cs="Consolas"/>
+          <w:color w:val="000000"/>
+          <w:sz w:val="19"/>
+          <w:szCs w:val="19"/>
+        </w:rPr>
+        <w:t xml:space="preserve">, </w:t>
+      </w:r>
+      <w:r>
+        <w:rPr>
+          <w:rFonts w:ascii="Consolas" w:hAnsi="Consolas" w:cs="Consolas"/>
+          <w:color w:val="A31515"/>
+          <w:sz w:val="19"/>
+          <w:szCs w:val="19"/>
+        </w:rPr>
+        <w:t>"NFLX"</w:t>
+      </w:r>
+      <w:r>
+        <w:rPr>
+          <w:rFonts w:ascii="Consolas" w:hAnsi="Consolas" w:cs="Consolas"/>
+          <w:color w:val="000000"/>
+          <w:sz w:val="19"/>
+          <w:szCs w:val="19"/>
+        </w:rPr>
+        <w:t xml:space="preserve">, </w:t>
+      </w:r>
+      <w:r>
+        <w:rPr>
+          <w:rFonts w:ascii="Consolas" w:hAnsi="Consolas" w:cs="Consolas"/>
+          <w:color w:val="A31515"/>
+          <w:sz w:val="19"/>
+          <w:szCs w:val="19"/>
+        </w:rPr>
+        <w:t>"GOOG"</w:t>
+      </w:r>
+      <w:r>
+        <w:rPr>
+          <w:rFonts w:ascii="Consolas" w:hAnsi="Consolas" w:cs="Consolas"/>
+          <w:color w:val="000000"/>
+          <w:sz w:val="19"/>
+          <w:szCs w:val="19"/>
+        </w:rPr>
+        <w:t>),</w:t>
+      </w:r>
+    </w:p>
+    <w:p>
+      <w:pPr>
+        <w:autoSpaceDE w:val="0"/>
+        <w:autoSpaceDN w:val="0"/>
+        <w:adjustRightInd w:val="0"/>
+        <w:spacing w:after="0" w:line="240" w:lineRule="auto"/>
+        <w:rPr>
+          <w:rFonts w:ascii="Consolas" w:hAnsi="Consolas" w:cs="Consolas"/>
+          <w:color w:val="000000"/>
+          <w:sz w:val="19"/>
+          <w:szCs w:val="19"/>
+        </w:rPr>
+      </w:pPr>
+      <w:r>
+        <w:rPr>
+          <w:rFonts w:ascii="Consolas" w:hAnsi="Consolas" w:cs="Consolas"/>
+          <w:color w:val="000000"/>
+          <w:sz w:val="19"/>
+          <w:szCs w:val="19"/>
+        </w:rPr>
+        <w:t xml:space="preserve">                percentage = c(0.25, 0.25, 0.25, 0.25),</w:t>
+      </w:r>
+    </w:p>
+    <w:p>
+      <w:pPr>
+        <w:autoSpaceDE w:val="0"/>
+        <w:autoSpaceDN w:val="0"/>
+        <w:adjustRightInd w:val="0"/>
+        <w:spacing w:after="0" w:line="240" w:lineRule="auto"/>
+        <w:rPr>
+          <w:rFonts w:ascii="Consolas" w:hAnsi="Consolas" w:cs="Consolas"/>
+          <w:color w:val="000000"/>
+          <w:sz w:val="19"/>
+          <w:szCs w:val="19"/>
+        </w:rPr>
+      </w:pPr>
+      <w:r>
+        <w:rPr>
+          <w:rFonts w:ascii="Consolas" w:hAnsi="Consolas" w:cs="Consolas"/>
+          <w:color w:val="000000"/>
+          <w:sz w:val="19"/>
+          <w:szCs w:val="19"/>
+        </w:rPr>
+        <w:t xml:space="preserve">                stringsAsFactors = </w:t>
+      </w:r>
+      <w:r>
+        <w:rPr>
+          <w:rFonts w:ascii="Consolas" w:hAnsi="Consolas" w:cs="Consolas"/>
+          <w:color w:val="0000FF"/>
+          <w:sz w:val="19"/>
+          <w:szCs w:val="19"/>
+        </w:rPr>
+        <w:t>FALSE</w:t>
+      </w:r>
+      <w:r>
+        <w:rPr>
+          <w:rFonts w:ascii="Consolas" w:hAnsi="Consolas" w:cs="Consolas"/>
+          <w:color w:val="000000"/>
+          <w:sz w:val="19"/>
+          <w:szCs w:val="19"/>
+        </w:rPr>
+        <w:t>)</w:t>
+      </w:r>
+    </w:p>
+    <w:p>
+      <w:pPr>
+        <w:autoSpaceDE w:val="0"/>
+        <w:autoSpaceDN w:val="0"/>
+        <w:adjustRightInd w:val="0"/>
+        <w:spacing w:after="0" w:line="240" w:lineRule="auto"/>
+        <w:rPr>
+          <w:rFonts w:ascii="Consolas" w:hAnsi="Consolas" w:cs="Consolas"/>
+          <w:color w:val="000000"/>
+          <w:sz w:val="19"/>
+          <w:szCs w:val="19"/>
+        </w:rPr>
+      </w:pPr>
+      <w:r>
+        <w:rPr>
+          <w:rFonts w:ascii="Consolas" w:hAnsi="Consolas" w:cs="Consolas"/>
+          <w:color w:val="000000"/>
+          <w:sz w:val="19"/>
+          <w:szCs w:val="19"/>
+        </w:rPr>
+        <w:t xml:space="preserve">        }</w:t>
+      </w:r>
+    </w:p>
+    <w:p>
+      <w:pPr>
+        <w:autoSpaceDE w:val="0"/>
+        <w:autoSpaceDN w:val="0"/>
+        <w:adjustRightInd w:val="0"/>
+        <w:spacing w:after="0" w:line="240" w:lineRule="auto"/>
+        <w:rPr>
+          <w:rFonts w:ascii="Consolas" w:hAnsi="Consolas" w:cs="Consolas"/>
+          <w:color w:val="000000"/>
+          <w:sz w:val="19"/>
+          <w:szCs w:val="19"/>
+        </w:rPr>
+      </w:pPr>
+    </w:p>
+    <w:p>
+      <w:pPr>
+        <w:autoSpaceDE w:val="0"/>
+        <w:autoSpaceDN w:val="0"/>
+        <w:adjustRightInd w:val="0"/>
+        <w:spacing w:after="0" w:line="240" w:lineRule="auto"/>
+        <w:rPr>
+          <w:rFonts w:ascii="Consolas" w:hAnsi="Consolas" w:cs="Consolas"/>
+          <w:color w:val="000000"/>
+          <w:sz w:val="19"/>
+          <w:szCs w:val="19"/>
+        </w:rPr>
+      </w:pPr>
+      <w:r>
+        <w:rPr>
+          <w:rFonts w:ascii="Consolas" w:hAnsi="Consolas" w:cs="Consolas"/>
+          <w:color w:val="000000"/>
+          <w:sz w:val="19"/>
+          <w:szCs w:val="19"/>
+        </w:rPr>
+        <w:t xml:space="preserve">        rhandsontable(portfolio) %&gt;%</w:t>
+      </w:r>
+    </w:p>
+    <w:p>
+      <w:pPr>
+        <w:autoSpaceDE w:val="0"/>
+        <w:autoSpaceDN w:val="0"/>
+        <w:adjustRightInd w:val="0"/>
+        <w:spacing w:after="0" w:line="240" w:lineRule="auto"/>
+        <w:rPr>
+          <w:rFonts w:ascii="Consolas" w:hAnsi="Consolas" w:cs="Consolas"/>
+          <w:color w:val="000000"/>
+          <w:sz w:val="19"/>
+          <w:szCs w:val="19"/>
+        </w:rPr>
+      </w:pPr>
+      <w:r>
+        <w:rPr>
+          <w:rFonts w:ascii="Consolas" w:hAnsi="Consolas" w:cs="Consolas"/>
+          <w:color w:val="000000"/>
+          <w:sz w:val="19"/>
+          <w:szCs w:val="19"/>
+        </w:rPr>
+        <w:t xml:space="preserve">            hot_table(highlightCol = </w:t>
+      </w:r>
+      <w:r>
+        <w:rPr>
+          <w:rFonts w:ascii="Consolas" w:hAnsi="Consolas" w:cs="Consolas"/>
+          <w:color w:val="0000FF"/>
+          <w:sz w:val="19"/>
+          <w:szCs w:val="19"/>
+        </w:rPr>
+        <w:t>TRUE</w:t>
+      </w:r>
+      <w:r>
+        <w:rPr>
+          <w:rFonts w:ascii="Consolas" w:hAnsi="Consolas" w:cs="Consolas"/>
+          <w:color w:val="000000"/>
+          <w:sz w:val="19"/>
+          <w:szCs w:val="19"/>
+        </w:rPr>
+        <w:t xml:space="preserve">, highlightRow = </w:t>
+      </w:r>
+      <w:r>
+        <w:rPr>
+          <w:rFonts w:ascii="Consolas" w:hAnsi="Consolas" w:cs="Consolas"/>
+          <w:color w:val="0000FF"/>
+          <w:sz w:val="19"/>
+          <w:szCs w:val="19"/>
+        </w:rPr>
+        <w:t>TRUE</w:t>
+      </w:r>
+      <w:r>
+        <w:rPr>
+          <w:rFonts w:ascii="Consolas" w:hAnsi="Consolas" w:cs="Consolas"/>
+          <w:color w:val="000000"/>
+          <w:sz w:val="19"/>
+          <w:szCs w:val="19"/>
+        </w:rPr>
+        <w:t>)</w:t>
+      </w:r>
+    </w:p>
+    <w:p>
+      <w:pPr>
+        <w:autoSpaceDE w:val="0"/>
+        <w:autoSpaceDN w:val="0"/>
+        <w:adjustRightInd w:val="0"/>
+        <w:spacing w:after="0" w:line="240" w:lineRule="auto"/>
+        <w:rPr>
+          <w:rFonts w:ascii="Consolas" w:hAnsi="Consolas" w:cs="Consolas"/>
+          <w:color w:val="000000"/>
+          <w:sz w:val="19"/>
+          <w:szCs w:val="19"/>
+        </w:rPr>
+      </w:pPr>
+      <w:r>
+        <w:rPr>
+          <w:rFonts w:ascii="Consolas" w:hAnsi="Consolas" w:cs="Consolas"/>
+          <w:color w:val="000000"/>
+          <w:sz w:val="19"/>
+          <w:szCs w:val="19"/>
+        </w:rPr>
+        <w:t xml:space="preserve">    })</w:t>
+      </w:r>
+    </w:p>
+    <w:p>
+      <w:pPr>
+        <w:rPr>
+          <w:rFonts w:ascii="Consolas" w:hAnsi="Consolas" w:cs="Consolas"/>
+          <w:color w:val="000000"/>
+          <w:sz w:val="19"/>
+          <w:szCs w:val="19"/>
+        </w:rPr>
+      </w:pPr>
+      <w:r>
+        <w:rPr>
+          <w:rFonts w:ascii="Consolas" w:hAnsi="Consolas" w:cs="Consolas"/>
+          <w:color w:val="000000"/>
+          <w:sz w:val="19"/>
+          <w:szCs w:val="19"/>
+        </w:rPr>
+        <w:t>})</w:t>
+      </w:r>
+    </w:p>
+    <w:p>
+      <w:r>
+        <w:t>Let’s walk through what this code does</w:t>
+      </w:r>
+      <w:r>
+        <w:t>:</w:t>
+      </w:r>
+    </w:p>
+    <w:p>
+      <w:pPr>
+        <w:pStyle w:val="ListParagraph"/>
+        <w:numPr>
+          <w:ilvl w:val="0"/>
+          <w:numId w:val="8"/>
+        </w:numPr>
+      </w:pPr>
+      <w:r>
+        <w:t xml:space="preserve">There is </w:t>
+      </w:r>
+      <w:r>
+        <w:t xml:space="preserve">an </w:t>
+      </w:r>
+      <w:r>
+        <w:t xml:space="preserve">anonymous function </w:t>
+      </w:r>
+      <w:r>
+        <w:t xml:space="preserve">wrapper </w:t>
+      </w:r>
+      <w:r>
+        <w:t xml:space="preserve">that is the input/output loop of the Shiny application. </w:t>
+      </w:r>
+      <w:r>
+        <w:t xml:space="preserve">The </w:t>
+      </w:r>
+      <w:r>
+        <w:rPr>
+          <w:b/>
+        </w:rPr>
+        <w:t>input</w:t>
+      </w:r>
+      <w:r>
+        <w:t xml:space="preserve"> and </w:t>
+      </w:r>
+      <w:r>
+        <w:rPr>
+          <w:b/>
+        </w:rPr>
+        <w:t>output</w:t>
+      </w:r>
+      <w:r>
+        <w:t xml:space="preserve"> parameters contain references to the input and output objects of the Shiny app.</w:t>
+      </w:r>
+    </w:p>
+    <w:p>
+      <w:pPr>
+        <w:pStyle w:val="ListParagraph"/>
+        <w:numPr>
+          <w:ilvl w:val="0"/>
+          <w:numId w:val="8"/>
+        </w:numPr>
+      </w:pPr>
+      <w:r>
+        <w:t xml:space="preserve">Within this function, we write </w:t>
+      </w:r>
+      <w:r>
+        <w:t xml:space="preserve">our code that handles events. At the top level scope, we call the </w:t>
+      </w:r>
+      <w:r>
+        <w:rPr>
+          <w:b/>
+        </w:rPr>
+        <w:t>reactiveValues</w:t>
+      </w:r>
+      <w:r>
+        <w:t xml:space="preserve">() API to define two new session variables for our application: </w:t>
+      </w:r>
+      <w:r>
+        <w:rPr>
+          <w:b/>
+        </w:rPr>
+        <w:t>portfolio</w:t>
+      </w:r>
+      <w:r>
+        <w:t xml:space="preserve"> and </w:t>
+      </w:r>
+      <w:r>
+        <w:rPr>
+          <w:b/>
+        </w:rPr>
+        <w:t>index.</w:t>
+      </w:r>
+      <w:r>
+        <w:t xml:space="preserve"> </w:t>
+      </w:r>
+      <w:r>
+        <w:t>Further down in our code, we’ll initialize those variables.</w:t>
+      </w:r>
+    </w:p>
+    <w:p>
+      <w:pPr>
+        <w:pStyle w:val="ListParagraph"/>
+        <w:numPr>
+          <w:ilvl w:val="0"/>
+          <w:numId w:val="8"/>
+        </w:numPr>
+      </w:pPr>
+      <w:r>
+        <w:t xml:space="preserve">You can see the call to </w:t>
+      </w:r>
+      <w:r>
+        <w:rPr>
+          <w:b/>
+        </w:rPr>
+        <w:t>observeEvent</w:t>
+      </w:r>
+      <w:r>
+        <w:t xml:space="preserve">() that contains a function that is invoked in response to the user clicking on the </w:t>
+      </w:r>
+      <w:r>
+        <w:t>“</w:t>
+      </w:r>
+      <w:r>
+        <w:t>Plot returns vs. QQQ</w:t>
+      </w:r>
+      <w:r>
+        <w:t>”</w:t>
+      </w:r>
+      <w:r>
+        <w:t xml:space="preserve"> button.</w:t>
+      </w:r>
+      <w:r>
+        <w:t xml:space="preserve"> </w:t>
+      </w:r>
+      <w:r>
+        <w:t xml:space="preserve">When the user clicks on this button, we’ll compute the daily market values of the stocks in our portfolio, as well as compute the daily market values of a </w:t>
+      </w:r>
+      <w:r>
+        <w:rPr>
+          <w:i/>
+        </w:rPr>
+        <w:t>second portfolio that only contains the QQQ stock</w:t>
+      </w:r>
+      <w:r>
+        <w:t>.</w:t>
+      </w:r>
+      <w:r>
+        <w:t xml:space="preserve"> Note that we don’t do any plotting here – we are merely computing the values of our portfolio and assigning them to our </w:t>
+      </w:r>
+      <w:r>
+        <w:rPr>
+          <w:b/>
+        </w:rPr>
+        <w:t>portfolio</w:t>
+      </w:r>
+      <w:r>
+        <w:t xml:space="preserve"> and </w:t>
+      </w:r>
+      <w:r>
+        <w:rPr>
+          <w:b/>
+        </w:rPr>
+        <w:t>index</w:t>
+      </w:r>
+      <w:r>
+        <w:t xml:space="preserve"> session variables.</w:t>
+      </w:r>
+    </w:p>
+    <w:p>
+      <w:pPr>
+        <w:pStyle w:val="ListParagraph"/>
+        <w:numPr>
+          <w:ilvl w:val="0"/>
+          <w:numId w:val="8"/>
+        </w:numPr>
+      </w:pPr>
+      <w:r>
+        <w:t xml:space="preserve">The </w:t>
+      </w:r>
+      <w:r>
+        <w:rPr>
+          <w:b/>
+        </w:rPr>
+        <w:t>renderHighChart</w:t>
+      </w:r>
+      <w:r>
+        <w:t xml:space="preserve">() function defines a function that is invoked to render the chart. It will only render if it sees that the </w:t>
+      </w:r>
+      <w:r>
+        <w:rPr>
+          <w:b/>
+        </w:rPr>
+        <w:t xml:space="preserve">portfolio </w:t>
+      </w:r>
+      <w:r>
+        <w:t xml:space="preserve">and </w:t>
+      </w:r>
+      <w:r>
+        <w:rPr>
+          <w:b/>
+        </w:rPr>
+        <w:t xml:space="preserve">index </w:t>
+      </w:r>
+      <w:r>
+        <w:t xml:space="preserve">session variables are assigned a value other than their default value of </w:t>
+      </w:r>
+      <w:r>
+        <w:rPr>
+          <w:b/>
+        </w:rPr>
+        <w:t>NULL</w:t>
+      </w:r>
+      <w:r>
+        <w:t xml:space="preserve">. </w:t>
+      </w:r>
+      <w:r>
+        <w:t xml:space="preserve">If it sees that, it will use the familiar code that we saw in the first part of the lab that generates a plot of two series containing the daily totals from each one of our two portfolios: </w:t>
+      </w:r>
+      <w:r>
+        <w:rPr>
+          <w:b/>
+        </w:rPr>
+        <w:t>portfolio</w:t>
+      </w:r>
+      <w:r>
+        <w:t xml:space="preserve"> and </w:t>
+      </w:r>
+      <w:r>
+        <w:rPr>
+          <w:b/>
+        </w:rPr>
+        <w:t>index</w:t>
+      </w:r>
+      <w:r>
+        <w:t>.</w:t>
+      </w:r>
+    </w:p>
+    <w:p>
+      <w:pPr>
+        <w:pStyle w:val="ListParagraph"/>
+        <w:numPr>
+          <w:ilvl w:val="0"/>
+          <w:numId w:val="8"/>
+        </w:numPr>
+      </w:pPr>
+      <w:r>
+        <w:t xml:space="preserve">The </w:t>
+      </w:r>
+      <w:r>
+        <w:rPr>
+          <w:b/>
+        </w:rPr>
+        <w:t>renderRHandsontable</w:t>
+      </w:r>
+      <w:r>
+        <w:t xml:space="preserve">() function defines a function that creates a dataframe that contains our starting portfolio of FANG stocks </w:t>
+      </w:r>
+      <w:r>
+        <w:t>with equal weight distribution. This is</w:t>
+      </w:r>
       <w:bookmarkStart w:id="0" w:name="_GoBack"/>
       <w:bookmarkEnd w:id="0"/>
       <w:r>
+        <w:t xml:space="preserve"> what happens the first time the function is called. On subsequent calls to this function, we’ll see that we simply take what was passed to us and re-render it as output. This is a common thing that we see in HTML as each time a callback happens, it results in generation of HTML required to render the result on the client.</w:t>
+      </w:r>
+    </w:p>
+    <w:p>
+      <w:r>
+        <w:t>Once again, when looking at the code, it’s worth asking yourself some questions to test your understanding of what you’</w:t>
+      </w:r>
+      <w:r>
+        <w:t xml:space="preserve">ve learned. </w:t>
+      </w:r>
+      <w:r>
+        <w:t xml:space="preserve">You’ll need to spend some time reading the </w:t>
+      </w:r>
+      <w:hyperlink r:id="rId24" w:history="1">
+        <w:r>
+          <w:rPr>
+            <w:rStyle w:val="Hyperlink"/>
+          </w:rPr>
+          <w:t>Reactivity Overview</w:t>
+        </w:r>
+      </w:hyperlink>
+      <w:r>
+        <w:rPr>
+          <w:b/>
+        </w:rPr>
         <w:t xml:space="preserve"> </w:t>
       </w:r>
-    </w:p>
+      <w:r>
+        <w:t>document referenced earlier.</w:t>
+      </w:r>
+    </w:p>
+    <w:p>
+      <w:pPr>
+        <w:pStyle w:val="ListParagraph"/>
+        <w:numPr>
+          <w:ilvl w:val="0"/>
+          <w:numId w:val="9"/>
+        </w:numPr>
+      </w:pPr>
+      <w:r>
+        <w:t xml:space="preserve">What is the role of the </w:t>
+      </w:r>
+      <w:hyperlink r:id="rId25" w:history="1">
+        <w:r>
+          <w:rPr>
+            <w:rStyle w:val="Hyperlink"/>
+          </w:rPr>
+          <w:t>observeEvent</w:t>
+        </w:r>
+      </w:hyperlink>
+      <w:r>
+        <w:t>() function?</w:t>
+      </w:r>
+    </w:p>
+    <w:p>
+      <w:pPr>
+        <w:pStyle w:val="ListParagraph"/>
+        <w:numPr>
+          <w:ilvl w:val="0"/>
+          <w:numId w:val="9"/>
+        </w:numPr>
+      </w:pPr>
+      <w:r>
+        <w:t>Why are we separating the inputs and the outputs?</w:t>
+      </w:r>
+    </w:p>
+    <w:p>
+      <w:pPr>
+        <w:pStyle w:val="ListParagraph"/>
+        <w:numPr>
+          <w:ilvl w:val="0"/>
+          <w:numId w:val="9"/>
+        </w:numPr>
+      </w:pPr>
+      <w:r>
+        <w:t xml:space="preserve">Why do we define session variables (variables whose lifetime equals that of the application) </w:t>
+      </w:r>
+      <w:r>
+        <w:t xml:space="preserve">using the </w:t>
+      </w:r>
+      <w:hyperlink r:id="rId26" w:history="1">
+        <w:r>
+          <w:rPr>
+            <w:rStyle w:val="Hyperlink"/>
+          </w:rPr>
+          <w:t>reactiveValues</w:t>
+        </w:r>
+      </w:hyperlink>
+      <w:r>
+        <w:t>() API vs. just defining them as regular variables?</w:t>
+      </w:r>
+    </w:p>
+    <w:p/>
+    <w:p/>
+    <w:p/>
+    <w:p/>
     <w:sectPr>
-      <w:headerReference w:type="even" r:id="rId15"/>
-      <w:headerReference w:type="default" r:id="rId16"/>
-      <w:footerReference w:type="even" r:id="rId17"/>
-      <w:footerReference w:type="default" r:id="rId18"/>
-      <w:headerReference w:type="first" r:id="rId19"/>
-      <w:footerReference w:type="first" r:id="rId20"/>
+      <w:headerReference w:type="even" r:id="rId27"/>
+      <w:headerReference w:type="default" r:id="rId28"/>
+      <w:footerReference w:type="even" r:id="rId29"/>
+      <w:footerReference w:type="default" r:id="rId30"/>
+      <w:headerReference w:type="first" r:id="rId31"/>
+      <w:footerReference w:type="first" r:id="rId32"/>
       <w:pgSz w:w="12240" w:h="15840"/>
       <w:pgMar w:top="1440" w:right="1440" w:bottom="1440" w:left="1440" w:header="720" w:footer="720" w:gutter="0"/>
       <w:cols w:space="720"/>
@@ -831,7 +4794,7 @@
 </file>
 
 <file path=word/endnotes.xml><?xml version="1.0" encoding="utf-8"?>
-<w:endnotes xmlns:wpc="http://schemas.microsoft.com/office/word/2010/wordprocessingCanvas" xmlns:cx="http://schemas.microsoft.com/office/drawing/2014/chartex" xmlns:cx1="http://schemas.microsoft.com/office/drawing/2015/9/8/chartex" xmlns:cx2="http://schemas.microsoft.com/office/drawing/2015/10/21/chartex" xmlns:cx3="http://schemas.microsoft.com/office/drawing/2016/5/9/chartex" xmlns:cx4="http://schemas.microsoft.com/office/drawing/2016/5/10/chartex" xmlns:cx5="http://schemas.microsoft.com/office/drawing/2016/5/11/chartex" xmlns:cx6="http://schemas.microsoft.com/office/drawing/2016/5/12/chartex" xmlns:cx7="http://schemas.microsoft.com/office/drawing/2016/5/13/chartex" xmlns:cx8="http://schemas.microsoft.com/office/drawing/2016/5/14/chartex" xmlns:mc="http://schemas.openxmlformats.org/markup-compatibility/2006" xmlns:o="urn:schemas-microsoft-com:office:office" xmlns:r="http://schemas.openxmlformats.org/officeDocument/2006/relationships" xmlns:m="http://schemas.openxmlformats.org/officeDocument/2006/math" xmlns:v="urn:schemas-microsoft-com:vml" xmlns:wp14="http://schemas.microsoft.com/office/word/2010/wordprocessingDrawing" xmlns:wp="http://schemas.openxmlformats.org/drawingml/2006/wordprocessingDrawing" xmlns:w10="urn:schemas-microsoft-com:office:word" xmlns:w="http://schemas.openxmlformats.org/wordprocessingml/2006/main" xmlns:w14="http://schemas.microsoft.com/office/word/2010/wordml" xmlns:w15="http://schemas.microsoft.com/office/word/2012/wordml" xmlns:w16se="http://schemas.microsoft.com/office/word/2015/wordml/symex" xmlns:wpg="http://schemas.microsoft.com/office/word/2010/wordprocessingGroup" xmlns:wpi="http://schemas.microsoft.com/office/word/2010/wordprocessingInk" xmlns:wne="http://schemas.microsoft.com/office/word/2006/wordml" xmlns:wps="http://schemas.microsoft.com/office/word/2010/wordprocessingShape" mc:Ignorable="w14 w15 w16se wp14">
+<w:endnotes xmlns:wpc="http://schemas.microsoft.com/office/word/2010/wordprocessingCanvas" xmlns:cx="http://schemas.microsoft.com/office/drawing/2014/chartex" xmlns:cx1="http://schemas.microsoft.com/office/drawing/2015/9/8/chartex" xmlns:cx2="http://schemas.microsoft.com/office/drawing/2015/10/21/chartex" xmlns:cx3="http://schemas.microsoft.com/office/drawing/2016/5/9/chartex" xmlns:cx4="http://schemas.microsoft.com/office/drawing/2016/5/10/chartex" xmlns:cx5="http://schemas.microsoft.com/office/drawing/2016/5/11/chartex" xmlns:mc="http://schemas.openxmlformats.org/markup-compatibility/2006" xmlns:o="urn:schemas-microsoft-com:office:office" xmlns:r="http://schemas.openxmlformats.org/officeDocument/2006/relationships" xmlns:m="http://schemas.openxmlformats.org/officeDocument/2006/math" xmlns:v="urn:schemas-microsoft-com:vml" xmlns:wp14="http://schemas.microsoft.com/office/word/2010/wordprocessingDrawing" xmlns:wp="http://schemas.openxmlformats.org/drawingml/2006/wordprocessingDrawing" xmlns:w10="urn:schemas-microsoft-com:office:word" xmlns:w="http://schemas.openxmlformats.org/wordprocessingml/2006/main" xmlns:w14="http://schemas.microsoft.com/office/word/2010/wordml" xmlns:w15="http://schemas.microsoft.com/office/word/2012/wordml" xmlns:w16se="http://schemas.microsoft.com/office/word/2015/wordml/symex" xmlns:wpg="http://schemas.microsoft.com/office/word/2010/wordprocessingGroup" xmlns:wpi="http://schemas.microsoft.com/office/word/2010/wordprocessingInk" xmlns:wne="http://schemas.microsoft.com/office/word/2006/wordml" xmlns:wps="http://schemas.microsoft.com/office/word/2010/wordprocessingShape" mc:Ignorable="w14 w15 w16se wp14">
   <w:endnote w:type="separator" w:id="-1">
     <w:p>
       <w:pPr>
@@ -856,7 +4819,7 @@
 </file>
 
 <file path=word/footer1.xml><?xml version="1.0" encoding="utf-8"?>
-<w:ftr xmlns:wpc="http://schemas.microsoft.com/office/word/2010/wordprocessingCanvas" xmlns:cx="http://schemas.microsoft.com/office/drawing/2014/chartex" xmlns:cx1="http://schemas.microsoft.com/office/drawing/2015/9/8/chartex" xmlns:cx2="http://schemas.microsoft.com/office/drawing/2015/10/21/chartex" xmlns:cx3="http://schemas.microsoft.com/office/drawing/2016/5/9/chartex" xmlns:cx4="http://schemas.microsoft.com/office/drawing/2016/5/10/chartex" xmlns:cx5="http://schemas.microsoft.com/office/drawing/2016/5/11/chartex" xmlns:cx6="http://schemas.microsoft.com/office/drawing/2016/5/12/chartex" xmlns:cx7="http://schemas.microsoft.com/office/drawing/2016/5/13/chartex" xmlns:cx8="http://schemas.microsoft.com/office/drawing/2016/5/14/chartex" xmlns:mc="http://schemas.openxmlformats.org/markup-compatibility/2006" xmlns:o="urn:schemas-microsoft-com:office:office" xmlns:r="http://schemas.openxmlformats.org/officeDocument/2006/relationships" xmlns:m="http://schemas.openxmlformats.org/officeDocument/2006/math" xmlns:v="urn:schemas-microsoft-com:vml" xmlns:wp14="http://schemas.microsoft.com/office/word/2010/wordprocessingDrawing" xmlns:wp="http://schemas.openxmlformats.org/drawingml/2006/wordprocessingDrawing" xmlns:w10="urn:schemas-microsoft-com:office:word" xmlns:w="http://schemas.openxmlformats.org/wordprocessingml/2006/main" xmlns:w14="http://schemas.microsoft.com/office/word/2010/wordml" xmlns:w15="http://schemas.microsoft.com/office/word/2012/wordml" xmlns:w16se="http://schemas.microsoft.com/office/word/2015/wordml/symex" xmlns:wpg="http://schemas.microsoft.com/office/word/2010/wordprocessingGroup" xmlns:wpi="http://schemas.microsoft.com/office/word/2010/wordprocessingInk" xmlns:wne="http://schemas.microsoft.com/office/word/2006/wordml" xmlns:wps="http://schemas.microsoft.com/office/word/2010/wordprocessingShape" mc:Ignorable="w14 w15 w16se wp14">
+<w:ftr xmlns:wpc="http://schemas.microsoft.com/office/word/2010/wordprocessingCanvas" xmlns:cx="http://schemas.microsoft.com/office/drawing/2014/chartex" xmlns:cx1="http://schemas.microsoft.com/office/drawing/2015/9/8/chartex" xmlns:cx2="http://schemas.microsoft.com/office/drawing/2015/10/21/chartex" xmlns:cx3="http://schemas.microsoft.com/office/drawing/2016/5/9/chartex" xmlns:cx4="http://schemas.microsoft.com/office/drawing/2016/5/10/chartex" xmlns:cx5="http://schemas.microsoft.com/office/drawing/2016/5/11/chartex" xmlns:mc="http://schemas.openxmlformats.org/markup-compatibility/2006" xmlns:o="urn:schemas-microsoft-com:office:office" xmlns:r="http://schemas.openxmlformats.org/officeDocument/2006/relationships" xmlns:m="http://schemas.openxmlformats.org/officeDocument/2006/math" xmlns:v="urn:schemas-microsoft-com:vml" xmlns:wp14="http://schemas.microsoft.com/office/word/2010/wordprocessingDrawing" xmlns:wp="http://schemas.openxmlformats.org/drawingml/2006/wordprocessingDrawing" xmlns:w10="urn:schemas-microsoft-com:office:word" xmlns:w="http://schemas.openxmlformats.org/wordprocessingml/2006/main" xmlns:w14="http://schemas.microsoft.com/office/word/2010/wordml" xmlns:w15="http://schemas.microsoft.com/office/word/2012/wordml" xmlns:w16se="http://schemas.microsoft.com/office/word/2015/wordml/symex" xmlns:wpg="http://schemas.microsoft.com/office/word/2010/wordprocessingGroup" xmlns:wpi="http://schemas.microsoft.com/office/word/2010/wordprocessingInk" xmlns:wne="http://schemas.microsoft.com/office/word/2006/wordml" xmlns:wps="http://schemas.microsoft.com/office/word/2010/wordprocessingShape" mc:Ignorable="w14 w15 w16se wp14">
   <w:p>
     <w:pPr>
       <w:pStyle w:val="Footer"/>
@@ -866,7 +4829,7 @@
 </file>
 
 <file path=word/footer2.xml><?xml version="1.0" encoding="utf-8"?>
-<w:ftr xmlns:wpc="http://schemas.microsoft.com/office/word/2010/wordprocessingCanvas" xmlns:cx="http://schemas.microsoft.com/office/drawing/2014/chartex" xmlns:cx1="http://schemas.microsoft.com/office/drawing/2015/9/8/chartex" xmlns:cx2="http://schemas.microsoft.com/office/drawing/2015/10/21/chartex" xmlns:cx3="http://schemas.microsoft.com/office/drawing/2016/5/9/chartex" xmlns:cx4="http://schemas.microsoft.com/office/drawing/2016/5/10/chartex" xmlns:cx5="http://schemas.microsoft.com/office/drawing/2016/5/11/chartex" xmlns:cx6="http://schemas.microsoft.com/office/drawing/2016/5/12/chartex" xmlns:cx7="http://schemas.microsoft.com/office/drawing/2016/5/13/chartex" xmlns:cx8="http://schemas.microsoft.com/office/drawing/2016/5/14/chartex" xmlns:mc="http://schemas.openxmlformats.org/markup-compatibility/2006" xmlns:o="urn:schemas-microsoft-com:office:office" xmlns:r="http://schemas.openxmlformats.org/officeDocument/2006/relationships" xmlns:m="http://schemas.openxmlformats.org/officeDocument/2006/math" xmlns:v="urn:schemas-microsoft-com:vml" xmlns:wp14="http://schemas.microsoft.com/office/word/2010/wordprocessingDrawing" xmlns:wp="http://schemas.openxmlformats.org/drawingml/2006/wordprocessingDrawing" xmlns:w10="urn:schemas-microsoft-com:office:word" xmlns:w="http://schemas.openxmlformats.org/wordprocessingml/2006/main" xmlns:w14="http://schemas.microsoft.com/office/word/2010/wordml" xmlns:w15="http://schemas.microsoft.com/office/word/2012/wordml" xmlns:w16se="http://schemas.microsoft.com/office/word/2015/wordml/symex" xmlns:wpg="http://schemas.microsoft.com/office/word/2010/wordprocessingGroup" xmlns:wpi="http://schemas.microsoft.com/office/word/2010/wordprocessingInk" xmlns:wne="http://schemas.microsoft.com/office/word/2006/wordml" xmlns:wps="http://schemas.microsoft.com/office/word/2010/wordprocessingShape" mc:Ignorable="w14 w15 w16se wp14">
+<w:ftr xmlns:wpc="http://schemas.microsoft.com/office/word/2010/wordprocessingCanvas" xmlns:cx="http://schemas.microsoft.com/office/drawing/2014/chartex" xmlns:cx1="http://schemas.microsoft.com/office/drawing/2015/9/8/chartex" xmlns:cx2="http://schemas.microsoft.com/office/drawing/2015/10/21/chartex" xmlns:cx3="http://schemas.microsoft.com/office/drawing/2016/5/9/chartex" xmlns:cx4="http://schemas.microsoft.com/office/drawing/2016/5/10/chartex" xmlns:cx5="http://schemas.microsoft.com/office/drawing/2016/5/11/chartex" xmlns:mc="http://schemas.openxmlformats.org/markup-compatibility/2006" xmlns:o="urn:schemas-microsoft-com:office:office" xmlns:r="http://schemas.openxmlformats.org/officeDocument/2006/relationships" xmlns:m="http://schemas.openxmlformats.org/officeDocument/2006/math" xmlns:v="urn:schemas-microsoft-com:vml" xmlns:wp14="http://schemas.microsoft.com/office/word/2010/wordprocessingDrawing" xmlns:wp="http://schemas.openxmlformats.org/drawingml/2006/wordprocessingDrawing" xmlns:w10="urn:schemas-microsoft-com:office:word" xmlns:w="http://schemas.openxmlformats.org/wordprocessingml/2006/main" xmlns:w14="http://schemas.microsoft.com/office/word/2010/wordml" xmlns:w15="http://schemas.microsoft.com/office/word/2012/wordml" xmlns:w16se="http://schemas.microsoft.com/office/word/2015/wordml/symex" xmlns:wpg="http://schemas.microsoft.com/office/word/2010/wordprocessingGroup" xmlns:wpi="http://schemas.microsoft.com/office/word/2010/wordprocessingInk" xmlns:wne="http://schemas.microsoft.com/office/word/2006/wordml" xmlns:wps="http://schemas.microsoft.com/office/word/2010/wordprocessingShape" mc:Ignorable="w14 w15 w16se wp14">
   <w:p>
     <w:pPr>
       <w:pStyle w:val="Footer"/>
@@ -876,7 +4839,7 @@
 </file>
 
 <file path=word/footer3.xml><?xml version="1.0" encoding="utf-8"?>
-<w:ftr xmlns:wpc="http://schemas.microsoft.com/office/word/2010/wordprocessingCanvas" xmlns:cx="http://schemas.microsoft.com/office/drawing/2014/chartex" xmlns:cx1="http://schemas.microsoft.com/office/drawing/2015/9/8/chartex" xmlns:cx2="http://schemas.microsoft.com/office/drawing/2015/10/21/chartex" xmlns:cx3="http://schemas.microsoft.com/office/drawing/2016/5/9/chartex" xmlns:cx4="http://schemas.microsoft.com/office/drawing/2016/5/10/chartex" xmlns:cx5="http://schemas.microsoft.com/office/drawing/2016/5/11/chartex" xmlns:cx6="http://schemas.microsoft.com/office/drawing/2016/5/12/chartex" xmlns:cx7="http://schemas.microsoft.com/office/drawing/2016/5/13/chartex" xmlns:cx8="http://schemas.microsoft.com/office/drawing/2016/5/14/chartex" xmlns:mc="http://schemas.openxmlformats.org/markup-compatibility/2006" xmlns:o="urn:schemas-microsoft-com:office:office" xmlns:r="http://schemas.openxmlformats.org/officeDocument/2006/relationships" xmlns:m="http://schemas.openxmlformats.org/officeDocument/2006/math" xmlns:v="urn:schemas-microsoft-com:vml" xmlns:wp14="http://schemas.microsoft.com/office/word/2010/wordprocessingDrawing" xmlns:wp="http://schemas.openxmlformats.org/drawingml/2006/wordprocessingDrawing" xmlns:w10="urn:schemas-microsoft-com:office:word" xmlns:w="http://schemas.openxmlformats.org/wordprocessingml/2006/main" xmlns:w14="http://schemas.microsoft.com/office/word/2010/wordml" xmlns:w15="http://schemas.microsoft.com/office/word/2012/wordml" xmlns:w16se="http://schemas.microsoft.com/office/word/2015/wordml/symex" xmlns:wpg="http://schemas.microsoft.com/office/word/2010/wordprocessingGroup" xmlns:wpi="http://schemas.microsoft.com/office/word/2010/wordprocessingInk" xmlns:wne="http://schemas.microsoft.com/office/word/2006/wordml" xmlns:wps="http://schemas.microsoft.com/office/word/2010/wordprocessingShape" mc:Ignorable="w14 w15 w16se wp14">
+<w:ftr xmlns:wpc="http://schemas.microsoft.com/office/word/2010/wordprocessingCanvas" xmlns:cx="http://schemas.microsoft.com/office/drawing/2014/chartex" xmlns:cx1="http://schemas.microsoft.com/office/drawing/2015/9/8/chartex" xmlns:cx2="http://schemas.microsoft.com/office/drawing/2015/10/21/chartex" xmlns:cx3="http://schemas.microsoft.com/office/drawing/2016/5/9/chartex" xmlns:cx4="http://schemas.microsoft.com/office/drawing/2016/5/10/chartex" xmlns:cx5="http://schemas.microsoft.com/office/drawing/2016/5/11/chartex" xmlns:mc="http://schemas.openxmlformats.org/markup-compatibility/2006" xmlns:o="urn:schemas-microsoft-com:office:office" xmlns:r="http://schemas.openxmlformats.org/officeDocument/2006/relationships" xmlns:m="http://schemas.openxmlformats.org/officeDocument/2006/math" xmlns:v="urn:schemas-microsoft-com:vml" xmlns:wp14="http://schemas.microsoft.com/office/word/2010/wordprocessingDrawing" xmlns:wp="http://schemas.openxmlformats.org/drawingml/2006/wordprocessingDrawing" xmlns:w10="urn:schemas-microsoft-com:office:word" xmlns:w="http://schemas.openxmlformats.org/wordprocessingml/2006/main" xmlns:w14="http://schemas.microsoft.com/office/word/2010/wordml" xmlns:w15="http://schemas.microsoft.com/office/word/2012/wordml" xmlns:w16se="http://schemas.microsoft.com/office/word/2015/wordml/symex" xmlns:wpg="http://schemas.microsoft.com/office/word/2010/wordprocessingGroup" xmlns:wpi="http://schemas.microsoft.com/office/word/2010/wordprocessingInk" xmlns:wne="http://schemas.microsoft.com/office/word/2006/wordml" xmlns:wps="http://schemas.microsoft.com/office/word/2010/wordprocessingShape" mc:Ignorable="w14 w15 w16se wp14">
   <w:p>
     <w:pPr>
       <w:pStyle w:val="Footer"/>
@@ -886,7 +4849,7 @@
 </file>
 
 <file path=word/footnotes.xml><?xml version="1.0" encoding="utf-8"?>
-<w:footnotes xmlns:wpc="http://schemas.microsoft.com/office/word/2010/wordprocessingCanvas" xmlns:cx="http://schemas.microsoft.com/office/drawing/2014/chartex" xmlns:cx1="http://schemas.microsoft.com/office/drawing/2015/9/8/chartex" xmlns:cx2="http://schemas.microsoft.com/office/drawing/2015/10/21/chartex" xmlns:cx3="http://schemas.microsoft.com/office/drawing/2016/5/9/chartex" xmlns:cx4="http://schemas.microsoft.com/office/drawing/2016/5/10/chartex" xmlns:cx5="http://schemas.microsoft.com/office/drawing/2016/5/11/chartex" xmlns:cx6="http://schemas.microsoft.com/office/drawing/2016/5/12/chartex" xmlns:cx7="http://schemas.microsoft.com/office/drawing/2016/5/13/chartex" xmlns:cx8="http://schemas.microsoft.com/office/drawing/2016/5/14/chartex" xmlns:mc="http://schemas.openxmlformats.org/markup-compatibility/2006" xmlns:o="urn:schemas-microsoft-com:office:office" xmlns:r="http://schemas.openxmlformats.org/officeDocument/2006/relationships" xmlns:m="http://schemas.openxmlformats.org/officeDocument/2006/math" xmlns:v="urn:schemas-microsoft-com:vml" xmlns:wp14="http://schemas.microsoft.com/office/word/2010/wordprocessingDrawing" xmlns:wp="http://schemas.openxmlformats.org/drawingml/2006/wordprocessingDrawing" xmlns:w10="urn:schemas-microsoft-com:office:word" xmlns:w="http://schemas.openxmlformats.org/wordprocessingml/2006/main" xmlns:w14="http://schemas.microsoft.com/office/word/2010/wordml" xmlns:w15="http://schemas.microsoft.com/office/word/2012/wordml" xmlns:w16se="http://schemas.microsoft.com/office/word/2015/wordml/symex" xmlns:wpg="http://schemas.microsoft.com/office/word/2010/wordprocessingGroup" xmlns:wpi="http://schemas.microsoft.com/office/word/2010/wordprocessingInk" xmlns:wne="http://schemas.microsoft.com/office/word/2006/wordml" xmlns:wps="http://schemas.microsoft.com/office/word/2010/wordprocessingShape" mc:Ignorable="w14 w15 w16se wp14">
+<w:footnotes xmlns:wpc="http://schemas.microsoft.com/office/word/2010/wordprocessingCanvas" xmlns:cx="http://schemas.microsoft.com/office/drawing/2014/chartex" xmlns:cx1="http://schemas.microsoft.com/office/drawing/2015/9/8/chartex" xmlns:cx2="http://schemas.microsoft.com/office/drawing/2015/10/21/chartex" xmlns:cx3="http://schemas.microsoft.com/office/drawing/2016/5/9/chartex" xmlns:cx4="http://schemas.microsoft.com/office/drawing/2016/5/10/chartex" xmlns:cx5="http://schemas.microsoft.com/office/drawing/2016/5/11/chartex" xmlns:mc="http://schemas.openxmlformats.org/markup-compatibility/2006" xmlns:o="urn:schemas-microsoft-com:office:office" xmlns:r="http://schemas.openxmlformats.org/officeDocument/2006/relationships" xmlns:m="http://schemas.openxmlformats.org/officeDocument/2006/math" xmlns:v="urn:schemas-microsoft-com:vml" xmlns:wp14="http://schemas.microsoft.com/office/word/2010/wordprocessingDrawing" xmlns:wp="http://schemas.openxmlformats.org/drawingml/2006/wordprocessingDrawing" xmlns:w10="urn:schemas-microsoft-com:office:word" xmlns:w="http://schemas.openxmlformats.org/wordprocessingml/2006/main" xmlns:w14="http://schemas.microsoft.com/office/word/2010/wordml" xmlns:w15="http://schemas.microsoft.com/office/word/2012/wordml" xmlns:w16se="http://schemas.microsoft.com/office/word/2015/wordml/symex" xmlns:wpg="http://schemas.microsoft.com/office/word/2010/wordprocessingGroup" xmlns:wpi="http://schemas.microsoft.com/office/word/2010/wordprocessingInk" xmlns:wne="http://schemas.microsoft.com/office/word/2006/wordml" xmlns:wps="http://schemas.microsoft.com/office/word/2010/wordprocessingShape" mc:Ignorable="w14 w15 w16se wp14">
   <w:footnote w:type="separator" w:id="-1">
     <w:p>
       <w:pPr>
@@ -911,7 +4874,7 @@
 </file>
 
 <file path=word/header1.xml><?xml version="1.0" encoding="utf-8"?>
-<w:hdr xmlns:wpc="http://schemas.microsoft.com/office/word/2010/wordprocessingCanvas" xmlns:cx="http://schemas.microsoft.com/office/drawing/2014/chartex" xmlns:cx1="http://schemas.microsoft.com/office/drawing/2015/9/8/chartex" xmlns:cx2="http://schemas.microsoft.com/office/drawing/2015/10/21/chartex" xmlns:cx3="http://schemas.microsoft.com/office/drawing/2016/5/9/chartex" xmlns:cx4="http://schemas.microsoft.com/office/drawing/2016/5/10/chartex" xmlns:cx5="http://schemas.microsoft.com/office/drawing/2016/5/11/chartex" xmlns:cx6="http://schemas.microsoft.com/office/drawing/2016/5/12/chartex" xmlns:cx7="http://schemas.microsoft.com/office/drawing/2016/5/13/chartex" xmlns:cx8="http://schemas.microsoft.com/office/drawing/2016/5/14/chartex" xmlns:mc="http://schemas.openxmlformats.org/markup-compatibility/2006" xmlns:o="urn:schemas-microsoft-com:office:office" xmlns:r="http://schemas.openxmlformats.org/officeDocument/2006/relationships" xmlns:m="http://schemas.openxmlformats.org/officeDocument/2006/math" xmlns:v="urn:schemas-microsoft-com:vml" xmlns:wp14="http://schemas.microsoft.com/office/word/2010/wordprocessingDrawing" xmlns:wp="http://schemas.openxmlformats.org/drawingml/2006/wordprocessingDrawing" xmlns:w10="urn:schemas-microsoft-com:office:word" xmlns:w="http://schemas.openxmlformats.org/wordprocessingml/2006/main" xmlns:w14="http://schemas.microsoft.com/office/word/2010/wordml" xmlns:w15="http://schemas.microsoft.com/office/word/2012/wordml" xmlns:w16se="http://schemas.microsoft.com/office/word/2015/wordml/symex" xmlns:wpg="http://schemas.microsoft.com/office/word/2010/wordprocessingGroup" xmlns:wpi="http://schemas.microsoft.com/office/word/2010/wordprocessingInk" xmlns:wne="http://schemas.microsoft.com/office/word/2006/wordml" xmlns:wps="http://schemas.microsoft.com/office/word/2010/wordprocessingShape" mc:Ignorable="w14 w15 w16se wp14">
+<w:hdr xmlns:wpc="http://schemas.microsoft.com/office/word/2010/wordprocessingCanvas" xmlns:cx="http://schemas.microsoft.com/office/drawing/2014/chartex" xmlns:cx1="http://schemas.microsoft.com/office/drawing/2015/9/8/chartex" xmlns:cx2="http://schemas.microsoft.com/office/drawing/2015/10/21/chartex" xmlns:cx3="http://schemas.microsoft.com/office/drawing/2016/5/9/chartex" xmlns:cx4="http://schemas.microsoft.com/office/drawing/2016/5/10/chartex" xmlns:cx5="http://schemas.microsoft.com/office/drawing/2016/5/11/chartex" xmlns:mc="http://schemas.openxmlformats.org/markup-compatibility/2006" xmlns:o="urn:schemas-microsoft-com:office:office" xmlns:r="http://schemas.openxmlformats.org/officeDocument/2006/relationships" xmlns:m="http://schemas.openxmlformats.org/officeDocument/2006/math" xmlns:v="urn:schemas-microsoft-com:vml" xmlns:wp14="http://schemas.microsoft.com/office/word/2010/wordprocessingDrawing" xmlns:wp="http://schemas.openxmlformats.org/drawingml/2006/wordprocessingDrawing" xmlns:w10="urn:schemas-microsoft-com:office:word" xmlns:w="http://schemas.openxmlformats.org/wordprocessingml/2006/main" xmlns:w14="http://schemas.microsoft.com/office/word/2010/wordml" xmlns:w15="http://schemas.microsoft.com/office/word/2012/wordml" xmlns:w16se="http://schemas.microsoft.com/office/word/2015/wordml/symex" xmlns:wpg="http://schemas.microsoft.com/office/word/2010/wordprocessingGroup" xmlns:wpi="http://schemas.microsoft.com/office/word/2010/wordprocessingInk" xmlns:wne="http://schemas.microsoft.com/office/word/2006/wordml" xmlns:wps="http://schemas.microsoft.com/office/word/2010/wordprocessingShape" mc:Ignorable="w14 w15 w16se wp14">
   <w:p>
     <w:pPr>
       <w:pStyle w:val="Header"/>
@@ -921,7 +4884,7 @@
 </file>
 
 <file path=word/header2.xml><?xml version="1.0" encoding="utf-8"?>
-<w:hdr xmlns:wpc="http://schemas.microsoft.com/office/word/2010/wordprocessingCanvas" xmlns:cx="http://schemas.microsoft.com/office/drawing/2014/chartex" xmlns:cx1="http://schemas.microsoft.com/office/drawing/2015/9/8/chartex" xmlns:cx2="http://schemas.microsoft.com/office/drawing/2015/10/21/chartex" xmlns:cx3="http://schemas.microsoft.com/office/drawing/2016/5/9/chartex" xmlns:cx4="http://schemas.microsoft.com/office/drawing/2016/5/10/chartex" xmlns:cx5="http://schemas.microsoft.com/office/drawing/2016/5/11/chartex" xmlns:cx6="http://schemas.microsoft.com/office/drawing/2016/5/12/chartex" xmlns:cx7="http://schemas.microsoft.com/office/drawing/2016/5/13/chartex" xmlns:cx8="http://schemas.microsoft.com/office/drawing/2016/5/14/chartex" xmlns:mc="http://schemas.openxmlformats.org/markup-compatibility/2006" xmlns:o="urn:schemas-microsoft-com:office:office" xmlns:r="http://schemas.openxmlformats.org/officeDocument/2006/relationships" xmlns:m="http://schemas.openxmlformats.org/officeDocument/2006/math" xmlns:v="urn:schemas-microsoft-com:vml" xmlns:wp14="http://schemas.microsoft.com/office/word/2010/wordprocessingDrawing" xmlns:wp="http://schemas.openxmlformats.org/drawingml/2006/wordprocessingDrawing" xmlns:w10="urn:schemas-microsoft-com:office:word" xmlns:w="http://schemas.openxmlformats.org/wordprocessingml/2006/main" xmlns:w14="http://schemas.microsoft.com/office/word/2010/wordml" xmlns:w15="http://schemas.microsoft.com/office/word/2012/wordml" xmlns:w16se="http://schemas.microsoft.com/office/word/2015/wordml/symex" xmlns:wpg="http://schemas.microsoft.com/office/word/2010/wordprocessingGroup" xmlns:wpi="http://schemas.microsoft.com/office/word/2010/wordprocessingInk" xmlns:wne="http://schemas.microsoft.com/office/word/2006/wordml" xmlns:wps="http://schemas.microsoft.com/office/word/2010/wordprocessingShape" mc:Ignorable="w14 w15 w16se wp14">
+<w:hdr xmlns:wpc="http://schemas.microsoft.com/office/word/2010/wordprocessingCanvas" xmlns:cx="http://schemas.microsoft.com/office/drawing/2014/chartex" xmlns:cx1="http://schemas.microsoft.com/office/drawing/2015/9/8/chartex" xmlns:cx2="http://schemas.microsoft.com/office/drawing/2015/10/21/chartex" xmlns:cx3="http://schemas.microsoft.com/office/drawing/2016/5/9/chartex" xmlns:cx4="http://schemas.microsoft.com/office/drawing/2016/5/10/chartex" xmlns:cx5="http://schemas.microsoft.com/office/drawing/2016/5/11/chartex" xmlns:mc="http://schemas.openxmlformats.org/markup-compatibility/2006" xmlns:o="urn:schemas-microsoft-com:office:office" xmlns:r="http://schemas.openxmlformats.org/officeDocument/2006/relationships" xmlns:m="http://schemas.openxmlformats.org/officeDocument/2006/math" xmlns:v="urn:schemas-microsoft-com:vml" xmlns:wp14="http://schemas.microsoft.com/office/word/2010/wordprocessingDrawing" xmlns:wp="http://schemas.openxmlformats.org/drawingml/2006/wordprocessingDrawing" xmlns:w10="urn:schemas-microsoft-com:office:word" xmlns:w="http://schemas.openxmlformats.org/wordprocessingml/2006/main" xmlns:w14="http://schemas.microsoft.com/office/word/2010/wordml" xmlns:w15="http://schemas.microsoft.com/office/word/2012/wordml" xmlns:w16se="http://schemas.microsoft.com/office/word/2015/wordml/symex" xmlns:wpg="http://schemas.microsoft.com/office/word/2010/wordprocessingGroup" xmlns:wpi="http://schemas.microsoft.com/office/word/2010/wordprocessingInk" xmlns:wne="http://schemas.microsoft.com/office/word/2006/wordml" xmlns:wps="http://schemas.microsoft.com/office/word/2010/wordprocessingShape" mc:Ignorable="w14 w15 w16se wp14">
   <w:p>
     <w:pPr>
       <w:pStyle w:val="Header"/>
@@ -931,7 +4894,7 @@
 </file>
 
 <file path=word/header3.xml><?xml version="1.0" encoding="utf-8"?>
-<w:hdr xmlns:wpc="http://schemas.microsoft.com/office/word/2010/wordprocessingCanvas" xmlns:cx="http://schemas.microsoft.com/office/drawing/2014/chartex" xmlns:cx1="http://schemas.microsoft.com/office/drawing/2015/9/8/chartex" xmlns:cx2="http://schemas.microsoft.com/office/drawing/2015/10/21/chartex" xmlns:cx3="http://schemas.microsoft.com/office/drawing/2016/5/9/chartex" xmlns:cx4="http://schemas.microsoft.com/office/drawing/2016/5/10/chartex" xmlns:cx5="http://schemas.microsoft.com/office/drawing/2016/5/11/chartex" xmlns:cx6="http://schemas.microsoft.com/office/drawing/2016/5/12/chartex" xmlns:cx7="http://schemas.microsoft.com/office/drawing/2016/5/13/chartex" xmlns:cx8="http://schemas.microsoft.com/office/drawing/2016/5/14/chartex" xmlns:mc="http://schemas.openxmlformats.org/markup-compatibility/2006" xmlns:o="urn:schemas-microsoft-com:office:office" xmlns:r="http://schemas.openxmlformats.org/officeDocument/2006/relationships" xmlns:m="http://schemas.openxmlformats.org/officeDocument/2006/math" xmlns:v="urn:schemas-microsoft-com:vml" xmlns:wp14="http://schemas.microsoft.com/office/word/2010/wordprocessingDrawing" xmlns:wp="http://schemas.openxmlformats.org/drawingml/2006/wordprocessingDrawing" xmlns:w10="urn:schemas-microsoft-com:office:word" xmlns:w="http://schemas.openxmlformats.org/wordprocessingml/2006/main" xmlns:w14="http://schemas.microsoft.com/office/word/2010/wordml" xmlns:w15="http://schemas.microsoft.com/office/word/2012/wordml" xmlns:w16se="http://schemas.microsoft.com/office/word/2015/wordml/symex" xmlns:wpg="http://schemas.microsoft.com/office/word/2010/wordprocessingGroup" xmlns:wpi="http://schemas.microsoft.com/office/word/2010/wordprocessingInk" xmlns:wne="http://schemas.microsoft.com/office/word/2006/wordml" xmlns:wps="http://schemas.microsoft.com/office/word/2010/wordprocessingShape" mc:Ignorable="w14 w15 w16se wp14">
+<w:hdr xmlns:wpc="http://schemas.microsoft.com/office/word/2010/wordprocessingCanvas" xmlns:cx="http://schemas.microsoft.com/office/drawing/2014/chartex" xmlns:cx1="http://schemas.microsoft.com/office/drawing/2015/9/8/chartex" xmlns:cx2="http://schemas.microsoft.com/office/drawing/2015/10/21/chartex" xmlns:cx3="http://schemas.microsoft.com/office/drawing/2016/5/9/chartex" xmlns:cx4="http://schemas.microsoft.com/office/drawing/2016/5/10/chartex" xmlns:cx5="http://schemas.microsoft.com/office/drawing/2016/5/11/chartex" xmlns:mc="http://schemas.openxmlformats.org/markup-compatibility/2006" xmlns:o="urn:schemas-microsoft-com:office:office" xmlns:r="http://schemas.openxmlformats.org/officeDocument/2006/relationships" xmlns:m="http://schemas.openxmlformats.org/officeDocument/2006/math" xmlns:v="urn:schemas-microsoft-com:vml" xmlns:wp14="http://schemas.microsoft.com/office/word/2010/wordprocessingDrawing" xmlns:wp="http://schemas.openxmlformats.org/drawingml/2006/wordprocessingDrawing" xmlns:w10="urn:schemas-microsoft-com:office:word" xmlns:w="http://schemas.openxmlformats.org/wordprocessingml/2006/main" xmlns:w14="http://schemas.microsoft.com/office/word/2010/wordml" xmlns:w15="http://schemas.microsoft.com/office/word/2012/wordml" xmlns:w16se="http://schemas.microsoft.com/office/word/2015/wordml/symex" xmlns:wpg="http://schemas.microsoft.com/office/word/2010/wordprocessingGroup" xmlns:wpi="http://schemas.microsoft.com/office/word/2010/wordprocessingInk" xmlns:wne="http://schemas.microsoft.com/office/word/2006/wordml" xmlns:wps="http://schemas.microsoft.com/office/word/2010/wordprocessingShape" mc:Ignorable="w14 w15 w16se wp14">
   <w:p>
     <w:pPr>
       <w:pStyle w:val="Header"/>
@@ -941,7 +4904,7 @@
 </file>
 
 <file path=word/numbering.xml><?xml version="1.0" encoding="utf-8"?>
-<w:numbering xmlns:wpc="http://schemas.microsoft.com/office/word/2010/wordprocessingCanvas" xmlns:cx="http://schemas.microsoft.com/office/drawing/2014/chartex" xmlns:cx1="http://schemas.microsoft.com/office/drawing/2015/9/8/chartex" xmlns:cx2="http://schemas.microsoft.com/office/drawing/2015/10/21/chartex" xmlns:cx3="http://schemas.microsoft.com/office/drawing/2016/5/9/chartex" xmlns:cx4="http://schemas.microsoft.com/office/drawing/2016/5/10/chartex" xmlns:cx5="http://schemas.microsoft.com/office/drawing/2016/5/11/chartex" xmlns:cx6="http://schemas.microsoft.com/office/drawing/2016/5/12/chartex" xmlns:cx7="http://schemas.microsoft.com/office/drawing/2016/5/13/chartex" xmlns:cx8="http://schemas.microsoft.com/office/drawing/2016/5/14/chartex" xmlns:mc="http://schemas.openxmlformats.org/markup-compatibility/2006" xmlns:o="urn:schemas-microsoft-com:office:office" xmlns:r="http://schemas.openxmlformats.org/officeDocument/2006/relationships" xmlns:m="http://schemas.openxmlformats.org/officeDocument/2006/math" xmlns:v="urn:schemas-microsoft-com:vml" xmlns:wp14="http://schemas.microsoft.com/office/word/2010/wordprocessingDrawing" xmlns:wp="http://schemas.openxmlformats.org/drawingml/2006/wordprocessingDrawing" xmlns:w10="urn:schemas-microsoft-com:office:word" xmlns:w="http://schemas.openxmlformats.org/wordprocessingml/2006/main" xmlns:w14="http://schemas.microsoft.com/office/word/2010/wordml" xmlns:w15="http://schemas.microsoft.com/office/word/2012/wordml" xmlns:w16se="http://schemas.microsoft.com/office/word/2015/wordml/symex" xmlns:wpg="http://schemas.microsoft.com/office/word/2010/wordprocessingGroup" xmlns:wpi="http://schemas.microsoft.com/office/word/2010/wordprocessingInk" xmlns:wne="http://schemas.microsoft.com/office/word/2006/wordml" xmlns:wps="http://schemas.microsoft.com/office/word/2010/wordprocessingShape" mc:Ignorable="w14 w15 w16se wp14">
+<w:numbering xmlns:wpc="http://schemas.microsoft.com/office/word/2010/wordprocessingCanvas" xmlns:cx="http://schemas.microsoft.com/office/drawing/2014/chartex" xmlns:cx1="http://schemas.microsoft.com/office/drawing/2015/9/8/chartex" xmlns:cx2="http://schemas.microsoft.com/office/drawing/2015/10/21/chartex" xmlns:cx3="http://schemas.microsoft.com/office/drawing/2016/5/9/chartex" xmlns:cx4="http://schemas.microsoft.com/office/drawing/2016/5/10/chartex" xmlns:cx5="http://schemas.microsoft.com/office/drawing/2016/5/11/chartex" xmlns:mc="http://schemas.openxmlformats.org/markup-compatibility/2006" xmlns:o="urn:schemas-microsoft-com:office:office" xmlns:r="http://schemas.openxmlformats.org/officeDocument/2006/relationships" xmlns:m="http://schemas.openxmlformats.org/officeDocument/2006/math" xmlns:v="urn:schemas-microsoft-com:vml" xmlns:wp14="http://schemas.microsoft.com/office/word/2010/wordprocessingDrawing" xmlns:wp="http://schemas.openxmlformats.org/drawingml/2006/wordprocessingDrawing" xmlns:w10="urn:schemas-microsoft-com:office:word" xmlns:w="http://schemas.openxmlformats.org/wordprocessingml/2006/main" xmlns:w14="http://schemas.microsoft.com/office/word/2010/wordml" xmlns:w15="http://schemas.microsoft.com/office/word/2012/wordml" xmlns:w16se="http://schemas.microsoft.com/office/word/2015/wordml/symex" xmlns:wpg="http://schemas.microsoft.com/office/word/2010/wordprocessingGroup" xmlns:wpi="http://schemas.microsoft.com/office/word/2010/wordprocessingInk" xmlns:wne="http://schemas.microsoft.com/office/word/2006/wordml" xmlns:wps="http://schemas.microsoft.com/office/word/2010/wordprocessingShape" mc:Ignorable="w14 w15 w16se wp14">
   <w:abstractNum w:abstractNumId="0" w15:restartNumberingAfterBreak="0">
     <w:nsid w:val="21EE5F18"/>
     <w:multiLevelType w:val="hybridMultilevel"/>
@@ -1233,9 +5196,454 @@
     </w:lvl>
   </w:abstractNum>
   <w:abstractNum w:abstractNumId="3" w15:restartNumberingAfterBreak="0">
+    <w:nsid w:val="506333C1"/>
+    <w:multiLevelType w:val="hybridMultilevel"/>
+    <w:tmpl w:val="393E7D08"/>
+    <w:lvl w:ilvl="0" w:tplc="0409000F">
+      <w:start w:val="1"/>
+      <w:numFmt w:val="decimal"/>
+      <w:lvlText w:val="%1."/>
+      <w:lvlJc w:val="left"/>
+      <w:pPr>
+        <w:ind w:left="720" w:hanging="360"/>
+      </w:pPr>
+      <w:rPr>
+        <w:rFonts w:hint="default"/>
+      </w:rPr>
+    </w:lvl>
+    <w:lvl w:ilvl="1" w:tplc="04090019" w:tentative="1">
+      <w:start w:val="1"/>
+      <w:numFmt w:val="lowerLetter"/>
+      <w:lvlText w:val="%2."/>
+      <w:lvlJc w:val="left"/>
+      <w:pPr>
+        <w:ind w:left="1440" w:hanging="360"/>
+      </w:pPr>
+    </w:lvl>
+    <w:lvl w:ilvl="2" w:tplc="0409001B" w:tentative="1">
+      <w:start w:val="1"/>
+      <w:numFmt w:val="lowerRoman"/>
+      <w:lvlText w:val="%3."/>
+      <w:lvlJc w:val="right"/>
+      <w:pPr>
+        <w:ind w:left="2160" w:hanging="180"/>
+      </w:pPr>
+    </w:lvl>
+    <w:lvl w:ilvl="3" w:tplc="0409000F" w:tentative="1">
+      <w:start w:val="1"/>
+      <w:numFmt w:val="decimal"/>
+      <w:lvlText w:val="%4."/>
+      <w:lvlJc w:val="left"/>
+      <w:pPr>
+        <w:ind w:left="2880" w:hanging="360"/>
+      </w:pPr>
+    </w:lvl>
+    <w:lvl w:ilvl="4" w:tplc="04090019" w:tentative="1">
+      <w:start w:val="1"/>
+      <w:numFmt w:val="lowerLetter"/>
+      <w:lvlText w:val="%5."/>
+      <w:lvlJc w:val="left"/>
+      <w:pPr>
+        <w:ind w:left="3600" w:hanging="360"/>
+      </w:pPr>
+    </w:lvl>
+    <w:lvl w:ilvl="5" w:tplc="0409001B" w:tentative="1">
+      <w:start w:val="1"/>
+      <w:numFmt w:val="lowerRoman"/>
+      <w:lvlText w:val="%6."/>
+      <w:lvlJc w:val="right"/>
+      <w:pPr>
+        <w:ind w:left="4320" w:hanging="180"/>
+      </w:pPr>
+    </w:lvl>
+    <w:lvl w:ilvl="6" w:tplc="0409000F" w:tentative="1">
+      <w:start w:val="1"/>
+      <w:numFmt w:val="decimal"/>
+      <w:lvlText w:val="%7."/>
+      <w:lvlJc w:val="left"/>
+      <w:pPr>
+        <w:ind w:left="5040" w:hanging="360"/>
+      </w:pPr>
+    </w:lvl>
+    <w:lvl w:ilvl="7" w:tplc="04090019" w:tentative="1">
+      <w:start w:val="1"/>
+      <w:numFmt w:val="lowerLetter"/>
+      <w:lvlText w:val="%8."/>
+      <w:lvlJc w:val="left"/>
+      <w:pPr>
+        <w:ind w:left="5760" w:hanging="360"/>
+      </w:pPr>
+    </w:lvl>
+    <w:lvl w:ilvl="8" w:tplc="0409001B" w:tentative="1">
+      <w:start w:val="1"/>
+      <w:numFmt w:val="lowerRoman"/>
+      <w:lvlText w:val="%9."/>
+      <w:lvlJc w:val="right"/>
+      <w:pPr>
+        <w:ind w:left="6480" w:hanging="180"/>
+      </w:pPr>
+    </w:lvl>
+  </w:abstractNum>
+  <w:abstractNum w:abstractNumId="4" w15:restartNumberingAfterBreak="0">
+    <w:nsid w:val="5B0944D1"/>
+    <w:multiLevelType w:val="hybridMultilevel"/>
+    <w:tmpl w:val="A416920A"/>
+    <w:lvl w:ilvl="0" w:tplc="0409000F">
+      <w:start w:val="1"/>
+      <w:numFmt w:val="decimal"/>
+      <w:lvlText w:val="%1."/>
+      <w:lvlJc w:val="left"/>
+      <w:pPr>
+        <w:ind w:left="720" w:hanging="360"/>
+      </w:pPr>
+      <w:rPr>
+        <w:rFonts w:hint="default"/>
+      </w:rPr>
+    </w:lvl>
+    <w:lvl w:ilvl="1" w:tplc="04090019" w:tentative="1">
+      <w:start w:val="1"/>
+      <w:numFmt w:val="lowerLetter"/>
+      <w:lvlText w:val="%2."/>
+      <w:lvlJc w:val="left"/>
+      <w:pPr>
+        <w:ind w:left="1440" w:hanging="360"/>
+      </w:pPr>
+    </w:lvl>
+    <w:lvl w:ilvl="2" w:tplc="0409001B" w:tentative="1">
+      <w:start w:val="1"/>
+      <w:numFmt w:val="lowerRoman"/>
+      <w:lvlText w:val="%3."/>
+      <w:lvlJc w:val="right"/>
+      <w:pPr>
+        <w:ind w:left="2160" w:hanging="180"/>
+      </w:pPr>
+    </w:lvl>
+    <w:lvl w:ilvl="3" w:tplc="0409000F" w:tentative="1">
+      <w:start w:val="1"/>
+      <w:numFmt w:val="decimal"/>
+      <w:lvlText w:val="%4."/>
+      <w:lvlJc w:val="left"/>
+      <w:pPr>
+        <w:ind w:left="2880" w:hanging="360"/>
+      </w:pPr>
+    </w:lvl>
+    <w:lvl w:ilvl="4" w:tplc="04090019" w:tentative="1">
+      <w:start w:val="1"/>
+      <w:numFmt w:val="lowerLetter"/>
+      <w:lvlText w:val="%5."/>
+      <w:lvlJc w:val="left"/>
+      <w:pPr>
+        <w:ind w:left="3600" w:hanging="360"/>
+      </w:pPr>
+    </w:lvl>
+    <w:lvl w:ilvl="5" w:tplc="0409001B" w:tentative="1">
+      <w:start w:val="1"/>
+      <w:numFmt w:val="lowerRoman"/>
+      <w:lvlText w:val="%6."/>
+      <w:lvlJc w:val="right"/>
+      <w:pPr>
+        <w:ind w:left="4320" w:hanging="180"/>
+      </w:pPr>
+    </w:lvl>
+    <w:lvl w:ilvl="6" w:tplc="0409000F" w:tentative="1">
+      <w:start w:val="1"/>
+      <w:numFmt w:val="decimal"/>
+      <w:lvlText w:val="%7."/>
+      <w:lvlJc w:val="left"/>
+      <w:pPr>
+        <w:ind w:left="5040" w:hanging="360"/>
+      </w:pPr>
+    </w:lvl>
+    <w:lvl w:ilvl="7" w:tplc="04090019" w:tentative="1">
+      <w:start w:val="1"/>
+      <w:numFmt w:val="lowerLetter"/>
+      <w:lvlText w:val="%8."/>
+      <w:lvlJc w:val="left"/>
+      <w:pPr>
+        <w:ind w:left="5760" w:hanging="360"/>
+      </w:pPr>
+    </w:lvl>
+    <w:lvl w:ilvl="8" w:tplc="0409001B" w:tentative="1">
+      <w:start w:val="1"/>
+      <w:numFmt w:val="lowerRoman"/>
+      <w:lvlText w:val="%9."/>
+      <w:lvlJc w:val="right"/>
+      <w:pPr>
+        <w:ind w:left="6480" w:hanging="180"/>
+      </w:pPr>
+    </w:lvl>
+  </w:abstractNum>
+  <w:abstractNum w:abstractNumId="5" w15:restartNumberingAfterBreak="0">
+    <w:nsid w:val="5D0E3109"/>
+    <w:multiLevelType w:val="hybridMultilevel"/>
+    <w:tmpl w:val="ADBEC70A"/>
+    <w:lvl w:ilvl="0" w:tplc="0409000F">
+      <w:start w:val="1"/>
+      <w:numFmt w:val="decimal"/>
+      <w:lvlText w:val="%1."/>
+      <w:lvlJc w:val="left"/>
+      <w:pPr>
+        <w:ind w:left="720" w:hanging="360"/>
+      </w:pPr>
+      <w:rPr>
+        <w:rFonts w:hint="default"/>
+      </w:rPr>
+    </w:lvl>
+    <w:lvl w:ilvl="1" w:tplc="04090019" w:tentative="1">
+      <w:start w:val="1"/>
+      <w:numFmt w:val="lowerLetter"/>
+      <w:lvlText w:val="%2."/>
+      <w:lvlJc w:val="left"/>
+      <w:pPr>
+        <w:ind w:left="1440" w:hanging="360"/>
+      </w:pPr>
+    </w:lvl>
+    <w:lvl w:ilvl="2" w:tplc="0409001B" w:tentative="1">
+      <w:start w:val="1"/>
+      <w:numFmt w:val="lowerRoman"/>
+      <w:lvlText w:val="%3."/>
+      <w:lvlJc w:val="right"/>
+      <w:pPr>
+        <w:ind w:left="2160" w:hanging="180"/>
+      </w:pPr>
+    </w:lvl>
+    <w:lvl w:ilvl="3" w:tplc="0409000F" w:tentative="1">
+      <w:start w:val="1"/>
+      <w:numFmt w:val="decimal"/>
+      <w:lvlText w:val="%4."/>
+      <w:lvlJc w:val="left"/>
+      <w:pPr>
+        <w:ind w:left="2880" w:hanging="360"/>
+      </w:pPr>
+    </w:lvl>
+    <w:lvl w:ilvl="4" w:tplc="04090019" w:tentative="1">
+      <w:start w:val="1"/>
+      <w:numFmt w:val="lowerLetter"/>
+      <w:lvlText w:val="%5."/>
+      <w:lvlJc w:val="left"/>
+      <w:pPr>
+        <w:ind w:left="3600" w:hanging="360"/>
+      </w:pPr>
+    </w:lvl>
+    <w:lvl w:ilvl="5" w:tplc="0409001B" w:tentative="1">
+      <w:start w:val="1"/>
+      <w:numFmt w:val="lowerRoman"/>
+      <w:lvlText w:val="%6."/>
+      <w:lvlJc w:val="right"/>
+      <w:pPr>
+        <w:ind w:left="4320" w:hanging="180"/>
+      </w:pPr>
+    </w:lvl>
+    <w:lvl w:ilvl="6" w:tplc="0409000F" w:tentative="1">
+      <w:start w:val="1"/>
+      <w:numFmt w:val="decimal"/>
+      <w:lvlText w:val="%7."/>
+      <w:lvlJc w:val="left"/>
+      <w:pPr>
+        <w:ind w:left="5040" w:hanging="360"/>
+      </w:pPr>
+    </w:lvl>
+    <w:lvl w:ilvl="7" w:tplc="04090019" w:tentative="1">
+      <w:start w:val="1"/>
+      <w:numFmt w:val="lowerLetter"/>
+      <w:lvlText w:val="%8."/>
+      <w:lvlJc w:val="left"/>
+      <w:pPr>
+        <w:ind w:left="5760" w:hanging="360"/>
+      </w:pPr>
+    </w:lvl>
+    <w:lvl w:ilvl="8" w:tplc="0409001B" w:tentative="1">
+      <w:start w:val="1"/>
+      <w:numFmt w:val="lowerRoman"/>
+      <w:lvlText w:val="%9."/>
+      <w:lvlJc w:val="right"/>
+      <w:pPr>
+        <w:ind w:left="6480" w:hanging="180"/>
+      </w:pPr>
+    </w:lvl>
+  </w:abstractNum>
+  <w:abstractNum w:abstractNumId="6" w15:restartNumberingAfterBreak="0">
+    <w:nsid w:val="5FA3422C"/>
+    <w:multiLevelType w:val="hybridMultilevel"/>
+    <w:tmpl w:val="79869CFE"/>
+    <w:lvl w:ilvl="0" w:tplc="0409000F">
+      <w:start w:val="1"/>
+      <w:numFmt w:val="decimal"/>
+      <w:lvlText w:val="%1."/>
+      <w:lvlJc w:val="left"/>
+      <w:pPr>
+        <w:ind w:left="720" w:hanging="360"/>
+      </w:pPr>
+      <w:rPr>
+        <w:rFonts w:hint="default"/>
+      </w:rPr>
+    </w:lvl>
+    <w:lvl w:ilvl="1" w:tplc="04090019" w:tentative="1">
+      <w:start w:val="1"/>
+      <w:numFmt w:val="lowerLetter"/>
+      <w:lvlText w:val="%2."/>
+      <w:lvlJc w:val="left"/>
+      <w:pPr>
+        <w:ind w:left="1440" w:hanging="360"/>
+      </w:pPr>
+    </w:lvl>
+    <w:lvl w:ilvl="2" w:tplc="0409001B" w:tentative="1">
+      <w:start w:val="1"/>
+      <w:numFmt w:val="lowerRoman"/>
+      <w:lvlText w:val="%3."/>
+      <w:lvlJc w:val="right"/>
+      <w:pPr>
+        <w:ind w:left="2160" w:hanging="180"/>
+      </w:pPr>
+    </w:lvl>
+    <w:lvl w:ilvl="3" w:tplc="0409000F" w:tentative="1">
+      <w:start w:val="1"/>
+      <w:numFmt w:val="decimal"/>
+      <w:lvlText w:val="%4."/>
+      <w:lvlJc w:val="left"/>
+      <w:pPr>
+        <w:ind w:left="2880" w:hanging="360"/>
+      </w:pPr>
+    </w:lvl>
+    <w:lvl w:ilvl="4" w:tplc="04090019" w:tentative="1">
+      <w:start w:val="1"/>
+      <w:numFmt w:val="lowerLetter"/>
+      <w:lvlText w:val="%5."/>
+      <w:lvlJc w:val="left"/>
+      <w:pPr>
+        <w:ind w:left="3600" w:hanging="360"/>
+      </w:pPr>
+    </w:lvl>
+    <w:lvl w:ilvl="5" w:tplc="0409001B" w:tentative="1">
+      <w:start w:val="1"/>
+      <w:numFmt w:val="lowerRoman"/>
+      <w:lvlText w:val="%6."/>
+      <w:lvlJc w:val="right"/>
+      <w:pPr>
+        <w:ind w:left="4320" w:hanging="180"/>
+      </w:pPr>
+    </w:lvl>
+    <w:lvl w:ilvl="6" w:tplc="0409000F" w:tentative="1">
+      <w:start w:val="1"/>
+      <w:numFmt w:val="decimal"/>
+      <w:lvlText w:val="%7."/>
+      <w:lvlJc w:val="left"/>
+      <w:pPr>
+        <w:ind w:left="5040" w:hanging="360"/>
+      </w:pPr>
+    </w:lvl>
+    <w:lvl w:ilvl="7" w:tplc="04090019" w:tentative="1">
+      <w:start w:val="1"/>
+      <w:numFmt w:val="lowerLetter"/>
+      <w:lvlText w:val="%8."/>
+      <w:lvlJc w:val="left"/>
+      <w:pPr>
+        <w:ind w:left="5760" w:hanging="360"/>
+      </w:pPr>
+    </w:lvl>
+    <w:lvl w:ilvl="8" w:tplc="0409001B" w:tentative="1">
+      <w:start w:val="1"/>
+      <w:numFmt w:val="lowerRoman"/>
+      <w:lvlText w:val="%9."/>
+      <w:lvlJc w:val="right"/>
+      <w:pPr>
+        <w:ind w:left="6480" w:hanging="180"/>
+      </w:pPr>
+    </w:lvl>
+  </w:abstractNum>
+  <w:abstractNum w:abstractNumId="7" w15:restartNumberingAfterBreak="0">
     <w:nsid w:val="6A1E5400"/>
     <w:multiLevelType w:val="hybridMultilevel"/>
     <w:tmpl w:val="57E21374"/>
+    <w:lvl w:ilvl="0" w:tplc="0409000F">
+      <w:start w:val="1"/>
+      <w:numFmt w:val="decimal"/>
+      <w:lvlText w:val="%1."/>
+      <w:lvlJc w:val="left"/>
+      <w:pPr>
+        <w:ind w:left="720" w:hanging="360"/>
+      </w:pPr>
+      <w:rPr>
+        <w:rFonts w:hint="default"/>
+      </w:rPr>
+    </w:lvl>
+    <w:lvl w:ilvl="1" w:tplc="04090019" w:tentative="1">
+      <w:start w:val="1"/>
+      <w:numFmt w:val="lowerLetter"/>
+      <w:lvlText w:val="%2."/>
+      <w:lvlJc w:val="left"/>
+      <w:pPr>
+        <w:ind w:left="1440" w:hanging="360"/>
+      </w:pPr>
+    </w:lvl>
+    <w:lvl w:ilvl="2" w:tplc="0409001B" w:tentative="1">
+      <w:start w:val="1"/>
+      <w:numFmt w:val="lowerRoman"/>
+      <w:lvlText w:val="%3."/>
+      <w:lvlJc w:val="right"/>
+      <w:pPr>
+        <w:ind w:left="2160" w:hanging="180"/>
+      </w:pPr>
+    </w:lvl>
+    <w:lvl w:ilvl="3" w:tplc="0409000F" w:tentative="1">
+      <w:start w:val="1"/>
+      <w:numFmt w:val="decimal"/>
+      <w:lvlText w:val="%4."/>
+      <w:lvlJc w:val="left"/>
+      <w:pPr>
+        <w:ind w:left="2880" w:hanging="360"/>
+      </w:pPr>
+    </w:lvl>
+    <w:lvl w:ilvl="4" w:tplc="04090019" w:tentative="1">
+      <w:start w:val="1"/>
+      <w:numFmt w:val="lowerLetter"/>
+      <w:lvlText w:val="%5."/>
+      <w:lvlJc w:val="left"/>
+      <w:pPr>
+        <w:ind w:left="3600" w:hanging="360"/>
+      </w:pPr>
+    </w:lvl>
+    <w:lvl w:ilvl="5" w:tplc="0409001B" w:tentative="1">
+      <w:start w:val="1"/>
+      <w:numFmt w:val="lowerRoman"/>
+      <w:lvlText w:val="%6."/>
+      <w:lvlJc w:val="right"/>
+      <w:pPr>
+        <w:ind w:left="4320" w:hanging="180"/>
+      </w:pPr>
+    </w:lvl>
+    <w:lvl w:ilvl="6" w:tplc="0409000F" w:tentative="1">
+      <w:start w:val="1"/>
+      <w:numFmt w:val="decimal"/>
+      <w:lvlText w:val="%7."/>
+      <w:lvlJc w:val="left"/>
+      <w:pPr>
+        <w:ind w:left="5040" w:hanging="360"/>
+      </w:pPr>
+    </w:lvl>
+    <w:lvl w:ilvl="7" w:tplc="04090019" w:tentative="1">
+      <w:start w:val="1"/>
+      <w:numFmt w:val="lowerLetter"/>
+      <w:lvlText w:val="%8."/>
+      <w:lvlJc w:val="left"/>
+      <w:pPr>
+        <w:ind w:left="5760" w:hanging="360"/>
+      </w:pPr>
+    </w:lvl>
+    <w:lvl w:ilvl="8" w:tplc="0409001B" w:tentative="1">
+      <w:start w:val="1"/>
+      <w:numFmt w:val="lowerRoman"/>
+      <w:lvlText w:val="%9."/>
+      <w:lvlJc w:val="right"/>
+      <w:pPr>
+        <w:ind w:left="6480" w:hanging="180"/>
+      </w:pPr>
+    </w:lvl>
+  </w:abstractNum>
+  <w:abstractNum w:abstractNumId="8" w15:restartNumberingAfterBreak="0">
+    <w:nsid w:val="6F9A400F"/>
+    <w:multiLevelType w:val="hybridMultilevel"/>
+    <w:tmpl w:val="5456D682"/>
     <w:lvl w:ilvl="0" w:tplc="0409000F">
       <w:start w:val="1"/>
       <w:numFmt w:val="decimal"/>
@@ -1328,10 +5736,25 @@
     <w:abstractNumId w:val="1"/>
   </w:num>
   <w:num w:numId="3">
-    <w:abstractNumId w:val="3"/>
+    <w:abstractNumId w:val="7"/>
   </w:num>
   <w:num w:numId="4">
     <w:abstractNumId w:val="2"/>
+  </w:num>
+  <w:num w:numId="5">
+    <w:abstractNumId w:val="8"/>
+  </w:num>
+  <w:num w:numId="6">
+    <w:abstractNumId w:val="3"/>
+  </w:num>
+  <w:num w:numId="7">
+    <w:abstractNumId w:val="6"/>
+  </w:num>
+  <w:num w:numId="8">
+    <w:abstractNumId w:val="5"/>
+  </w:num>
+  <w:num w:numId="9">
+    <w:abstractNumId w:val="4"/>
   </w:num>
 </w:numbering>
 </file>
@@ -1779,7 +6202,6 @@
   <w:style w:type="character" w:default="1" w:styleId="DefaultParagraphFont">
     <w:name w:val="Default Paragraph Font"/>
     <w:uiPriority w:val="1"/>
-    <w:semiHidden/>
     <w:unhideWhenUsed/>
   </w:style>
   <w:style w:type="table" w:default="1" w:styleId="TableNormal">
@@ -1905,6 +6327,18 @@
     <w:rPr>
       <w:color w:val="2B579A"/>
       <w:shd w:val="clear" w:color="auto" w:fill="E6E6E6"/>
+    </w:rPr>
+  </w:style>
+  <w:style w:type="character" w:styleId="FollowedHyperlink">
+    <w:name w:val="FollowedHyperlink"/>
+    <w:basedOn w:val="DefaultParagraphFont"/>
+    <w:uiPriority w:val="99"/>
+    <w:semiHidden/>
+    <w:unhideWhenUsed/>
+    <w:rsid w:val="005072E6"/>
+    <w:rPr>
+      <w:color w:val="954F72" w:themeColor="followedHyperlink"/>
+      <w:u w:val="single"/>
     </w:rPr>
   </w:style>
 </w:styles>

</xml_diff>